<commit_message>
Workshop 5 2016 Winter
</commit_message>
<xml_diff>
--- a/Workshop5.docx
+++ b/Workshop5.docx
@@ -5,7 +5,6 @@
     <w:p>
       <w:pPr>
         <w:spacing w:after="0" w:line="240" w:lineRule="auto"/>
-        <w:jc w:val="center"/>
         <w:rPr>
           <w:rFonts w:ascii="Arial" w:eastAsia="Times New Roman" w:hAnsi="Arial" w:cs="Arial"/>
           <w:sz w:val="24"/>
@@ -375,35 +374,83 @@
           <w:sz w:val="24"/>
           <w:szCs w:val="24"/>
         </w:rPr>
-        <w:t xml:space="preserve">.  It is to be completed and submitted by the end of the workshop.  If you do not attend the workshop, you can submit the “in-lab” section along with your “at-home” section (a </w:t>
-      </w:r>
-      <w:r>
-        <w:rPr>
-          <w:rFonts w:ascii="Arial" w:eastAsia="Times New Roman" w:hAnsi="Arial" w:cs="Arial"/>
-          <w:color w:val="000000"/>
-          <w:sz w:val="24"/>
-          <w:szCs w:val="24"/>
-        </w:rPr>
-        <w:t>3</w:t>
-      </w:r>
-      <w:r>
-        <w:rPr>
-          <w:rFonts w:ascii="Arial" w:eastAsia="Times New Roman" w:hAnsi="Arial" w:cs="Arial"/>
-          <w:color w:val="000000"/>
-          <w:sz w:val="24"/>
-          <w:szCs w:val="24"/>
-        </w:rPr>
-        <w:t xml:space="preserve">0% late deduction will be assessed).  The “at-home” portion of the lab is </w:t>
-      </w:r>
-      <w:r>
-        <w:rPr>
-          <w:rFonts w:ascii="Arial" w:eastAsia="Times New Roman" w:hAnsi="Arial" w:cs="Arial"/>
-          <w:b/>
-          <w:color w:val="000000"/>
-          <w:sz w:val="24"/>
-          <w:szCs w:val="24"/>
-        </w:rPr>
-        <w:t>due the day before you next scheduled workshop</w:t>
+        <w:t xml:space="preserve">.  It is to be completed and submitted by the end of the workshop.  If you do not attend the workshop, you can submit the “in-lab” section along with your “at-home” section (a 20% late deduction will be assessed).  The “at-home” portion of the lab is </w:t>
+      </w:r>
+      <w:r>
+        <w:rPr>
+          <w:rFonts w:ascii="Arial" w:eastAsia="Times New Roman" w:hAnsi="Arial" w:cs="Arial"/>
+          <w:b/>
+          <w:color w:val="000000"/>
+          <w:sz w:val="24"/>
+          <w:szCs w:val="24"/>
+        </w:rPr>
+        <w:t>due the day before you</w:t>
+      </w:r>
+      <w:r>
+        <w:rPr>
+          <w:rFonts w:ascii="Arial" w:eastAsia="Times New Roman" w:hAnsi="Arial" w:cs="Arial"/>
+          <w:b/>
+          <w:color w:val="000000"/>
+          <w:sz w:val="24"/>
+          <w:szCs w:val="24"/>
+        </w:rPr>
+        <w:t>r</w:t>
+      </w:r>
+      <w:r>
+        <w:rPr>
+          <w:rFonts w:ascii="Arial" w:eastAsia="Times New Roman" w:hAnsi="Arial" w:cs="Arial"/>
+          <w:b/>
+          <w:color w:val="000000"/>
+          <w:sz w:val="24"/>
+          <w:szCs w:val="24"/>
+        </w:rPr>
+        <w:t xml:space="preserve"> next scheduled workshop</w:t>
+      </w:r>
+    </w:p>
+    <w:p>
+      <w:pPr>
+        <w:spacing w:before="100" w:beforeAutospacing="1" w:after="100" w:afterAutospacing="1" w:line="240" w:lineRule="auto"/>
+        <w:textAlignment w:val="baseline"/>
+        <w:rPr>
+          <w:rFonts w:ascii="Arial" w:eastAsia="Times New Roman" w:hAnsi="Arial" w:cs="Arial"/>
+          <w:bCs/>
+          <w:color w:val="000000"/>
+          <w:sz w:val="24"/>
+          <w:szCs w:val="24"/>
+        </w:rPr>
+      </w:pPr>
+      <w:r>
+        <w:rPr>
+          <w:rFonts w:ascii="Arial" w:eastAsia="Times New Roman" w:hAnsi="Arial" w:cs="Arial"/>
+          <w:bCs/>
+          <w:color w:val="000000"/>
+          <w:sz w:val="24"/>
+          <w:szCs w:val="24"/>
+        </w:rPr>
+        <w:t>All your work (all the files you create or modify) must contain your name, Seneca email and student number.</w:t>
+      </w:r>
+    </w:p>
+    <w:p>
+      <w:pPr>
+        <w:spacing w:before="100" w:beforeAutospacing="1" w:after="100" w:afterAutospacing="1" w:line="240" w:lineRule="auto"/>
+        <w:textAlignment w:val="baseline"/>
+        <w:rPr>
+          <w:rFonts w:ascii="Arial" w:eastAsia="Times New Roman" w:hAnsi="Arial" w:cs="Arial"/>
+          <w:bCs/>
+          <w:color w:val="000000"/>
+          <w:sz w:val="24"/>
+          <w:szCs w:val="24"/>
+        </w:rPr>
+      </w:pPr>
+      <w:r>
+        <w:rPr>
+          <w:rFonts w:ascii="Arial" w:eastAsia="Times New Roman" w:hAnsi="Arial" w:cs="Arial"/>
+          <w:bCs/>
+          <w:color w:val="000000"/>
+          <w:sz w:val="24"/>
+          <w:szCs w:val="24"/>
+        </w:rPr>
+        <w:t>You are responsible to regularly backup your work.</w:t>
       </w:r>
     </w:p>
     <w:p>
@@ -450,8 +497,7 @@
         <w:spacing w:before="100" w:beforeAutospacing="1" w:after="100" w:afterAutospacing="1" w:line="240" w:lineRule="auto"/>
         <w:textAlignment w:val="baseline"/>
         <w:rPr>
-          <w:rFonts w:ascii="Arial" w:eastAsia="Times New Roman" w:hAnsi="Arial" w:cs="Arial"/>
-          <w:color w:val="000000"/>
+          <w:rFonts w:asciiTheme="minorBidi" w:hAnsiTheme="minorBidi"/>
           <w:sz w:val="24"/>
           <w:szCs w:val="24"/>
         </w:rPr>
@@ -472,19 +518,30 @@
           <w:sz w:val="24"/>
           <w:szCs w:val="24"/>
         </w:rPr>
-        <w:t xml:space="preserve"> from </w:t>
+        <w:t xml:space="preserve"> from</w:t>
+      </w:r>
+      <w:r>
+        <w:t xml:space="preserve"> </w:t>
       </w:r>
       <w:hyperlink r:id="rId5" w:history="1">
         <w:r>
           <w:rPr>
             <w:rStyle w:val="Hyperlink"/>
-            <w:rFonts w:ascii="Arial" w:eastAsia="Times New Roman" w:hAnsi="Arial" w:cs="Arial"/>
+            <w:rFonts w:asciiTheme="minorBidi" w:hAnsiTheme="minorBidi"/>
             <w:sz w:val="24"/>
             <w:szCs w:val="24"/>
           </w:rPr>
-          <w:t>https://github.com/Seneca-OOP244/Workshop5.git</w:t>
+          <w:t>https://github.com/Seneca-244200/OOP-Workshop5</w:t>
         </w:r>
       </w:hyperlink>
+      <w:r>
+        <w:rPr>
+          <w:rFonts w:asciiTheme="minorBidi" w:hAnsiTheme="minorBidi"/>
+          <w:sz w:val="24"/>
+          <w:szCs w:val="24"/>
+        </w:rPr>
+        <w:t xml:space="preserve"> </w:t>
+      </w:r>
     </w:p>
     <w:p>
       <w:pPr>
@@ -683,6 +740,7 @@
           <w:sz w:val="28"/>
           <w:szCs w:val="28"/>
         </w:rPr>
+        <w:lastRenderedPageBreak/>
         <w:t>PhoneNumber</w:t>
       </w:r>
       <w:proofErr w:type="spellEnd"/>
@@ -898,7 +956,6 @@
           <w:sz w:val="28"/>
           <w:szCs w:val="28"/>
         </w:rPr>
-        <w:lastRenderedPageBreak/>
         <w:t>void read().</w:t>
       </w:r>
       <w:r>
@@ -1327,11 +1384,33 @@
       <w:r>
         <w:rPr>
           <w:rFonts w:asciiTheme="minorBidi" w:eastAsia="Times New Roman" w:hAnsiTheme="minorBidi"/>
-          <w:color w:val="000000"/>
-          <w:sz w:val="24"/>
-          <w:szCs w:val="24"/>
-        </w:rPr>
-        <w:t xml:space="preserve">_name: </w:t>
+          <w:b/>
+          <w:bCs/>
+          <w:color w:val="000000"/>
+          <w:sz w:val="24"/>
+          <w:szCs w:val="24"/>
+        </w:rPr>
+        <w:t>name</w:t>
+      </w:r>
+      <w:r>
+        <w:rPr>
+          <w:rFonts w:asciiTheme="minorBidi" w:eastAsia="Times New Roman" w:hAnsiTheme="minorBidi"/>
+          <w:b/>
+          <w:bCs/>
+          <w:color w:val="000000"/>
+          <w:sz w:val="24"/>
+          <w:szCs w:val="24"/>
+        </w:rPr>
+        <w:t>_</w:t>
+      </w:r>
+      <w:r>
+        <w:rPr>
+          <w:rFonts w:asciiTheme="minorBidi" w:eastAsia="Times New Roman" w:hAnsiTheme="minorBidi"/>
+          <w:color w:val="000000"/>
+          <w:sz w:val="24"/>
+          <w:szCs w:val="24"/>
+        </w:rPr>
+        <w:t xml:space="preserve">: </w:t>
       </w:r>
       <w:r>
         <w:rPr>
@@ -1402,7 +1481,15 @@
           <w:sz w:val="24"/>
           <w:szCs w:val="24"/>
         </w:rPr>
-        <w:t>to the maximum of 41 characters excluding the terminating null.</w:t>
+        <w:t>to the maximum of 40</w:t>
+      </w:r>
+      <w:r>
+        <w:rPr>
+          <w:rFonts w:asciiTheme="minorBidi" w:hAnsiTheme="minorBidi"/>
+          <w:sz w:val="24"/>
+          <w:szCs w:val="24"/>
+        </w:rPr>
+        <w:t xml:space="preserve"> characters excluding the terminating null.</w:t>
       </w:r>
     </w:p>
     <w:p>
@@ -1421,26 +1508,34 @@
           <w:szCs w:val="24"/>
         </w:rPr>
       </w:pPr>
-      <w:r>
-        <w:rPr>
-          <w:rFonts w:asciiTheme="minorBidi" w:eastAsia="Times New Roman" w:hAnsiTheme="minorBidi"/>
-          <w:color w:val="000000"/>
-          <w:sz w:val="24"/>
-          <w:szCs w:val="24"/>
+      <w:proofErr w:type="spellStart"/>
+      <w:r>
+        <w:rPr>
+          <w:rFonts w:ascii="Consolas" w:hAnsi="Consolas" w:cs="Consolas"/>
+          <w:b/>
+          <w:bCs/>
+          <w:color w:val="000000"/>
+          <w:sz w:val="24"/>
+          <w:szCs w:val="24"/>
+          <w:highlight w:val="white"/>
+          <w:lang w:val="en-CA"/>
+        </w:rPr>
+        <w:t>phoneNumber</w:t>
+      </w:r>
+      <w:proofErr w:type="spellEnd"/>
+      <w:r>
+        <w:rPr>
+          <w:rFonts w:ascii="Consolas" w:hAnsi="Consolas" w:cs="Consolas"/>
+          <w:b/>
+          <w:bCs/>
+          <w:color w:val="000000"/>
+          <w:sz w:val="24"/>
+          <w:szCs w:val="24"/>
+          <w:highlight w:val="white"/>
+          <w:lang w:val="en-CA"/>
         </w:rPr>
         <w:t>_</w:t>
       </w:r>
-      <w:proofErr w:type="spellStart"/>
-      <w:r>
-        <w:rPr>
-          <w:rFonts w:asciiTheme="minorBidi" w:eastAsia="Times New Roman" w:hAnsiTheme="minorBidi"/>
-          <w:color w:val="000000"/>
-          <w:sz w:val="24"/>
-          <w:szCs w:val="24"/>
-        </w:rPr>
-        <w:t>pn</w:t>
-      </w:r>
-      <w:proofErr w:type="spellEnd"/>
       <w:r>
         <w:rPr>
           <w:rFonts w:asciiTheme="minorBidi" w:eastAsia="Times New Roman" w:hAnsiTheme="minorBidi"/>
@@ -1529,26 +1624,30 @@
           <w:szCs w:val="24"/>
         </w:rPr>
       </w:pPr>
-      <w:r>
-        <w:rPr>
-          <w:rFonts w:ascii="Arial" w:eastAsia="Times New Roman" w:hAnsi="Arial" w:cs="Arial"/>
+      <w:proofErr w:type="spellStart"/>
+      <w:r>
+        <w:rPr>
+          <w:rFonts w:ascii="Arial" w:eastAsia="Times New Roman" w:hAnsi="Arial" w:cs="Arial"/>
+          <w:b/>
+          <w:bCs/>
+          <w:color w:val="000000"/>
+          <w:sz w:val="24"/>
+          <w:szCs w:val="24"/>
+        </w:rPr>
+        <w:t>noPN</w:t>
+      </w:r>
+      <w:proofErr w:type="spellEnd"/>
+      <w:r>
+        <w:rPr>
+          <w:rFonts w:ascii="Arial" w:eastAsia="Times New Roman" w:hAnsi="Arial" w:cs="Arial"/>
+          <w:b/>
+          <w:bCs/>
           <w:color w:val="000000"/>
           <w:sz w:val="24"/>
           <w:szCs w:val="24"/>
         </w:rPr>
         <w:t>_</w:t>
       </w:r>
-      <w:proofErr w:type="spellStart"/>
-      <w:r>
-        <w:rPr>
-          <w:rFonts w:ascii="Arial" w:eastAsia="Times New Roman" w:hAnsi="Arial" w:cs="Arial"/>
-          <w:color w:val="000000"/>
-          <w:sz w:val="24"/>
-          <w:szCs w:val="24"/>
-        </w:rPr>
-        <w:t>noPN</w:t>
-      </w:r>
-      <w:proofErr w:type="spellEnd"/>
       <w:r>
         <w:rPr>
           <w:rFonts w:ascii="Arial" w:eastAsia="Times New Roman" w:hAnsi="Arial" w:cs="Arial"/>
@@ -2221,7 +2320,7 @@
           <w:sz w:val="27"/>
           <w:szCs w:val="27"/>
         </w:rPr>
-        <w:t>7</w:t>
+        <w:t>6</w:t>
       </w:r>
       <w:r>
         <w:rPr>
@@ -2474,6 +2573,7 @@
           <w:sz w:val="24"/>
           <w:szCs w:val="24"/>
         </w:rPr>
+        <w:lastRenderedPageBreak/>
         <w:t>This constructor will allocates enough memory to hold the phone numbers</w:t>
       </w:r>
       <w:r>
@@ -2688,7 +2788,6 @@
           <w:sz w:val="24"/>
           <w:szCs w:val="24"/>
         </w:rPr>
-        <w:lastRenderedPageBreak/>
         <w:t>void</w:t>
       </w:r>
       <w:proofErr w:type="gramEnd"/>
@@ -3387,7 +3486,7 @@
           <w:highlight w:val="white"/>
           <w:lang w:val="en-CA"/>
         </w:rPr>
-        <w:t>// Date: 2015/10/13</w:t>
+        <w:t>// Date: 2016/02/15</w:t>
       </w:r>
     </w:p>
     <w:p>
@@ -4099,6 +4198,7 @@
           <w:highlight w:val="white"/>
           <w:lang w:val="en-CA"/>
         </w:rPr>
+        <w:lastRenderedPageBreak/>
         <w:t xml:space="preserve">  </w:t>
       </w:r>
       <w:proofErr w:type="spellStart"/>
@@ -4136,31 +4236,7 @@
           <w:highlight w:val="white"/>
           <w:lang w:val="en-CA"/>
         </w:rPr>
-        <w:t xml:space="preserve">"Enter Contact </w:t>
-      </w:r>
-      <w:proofErr w:type="spellStart"/>
-      <w:r>
-        <w:rPr>
-          <w:rFonts w:ascii="Consolas" w:hAnsi="Consolas" w:cs="Consolas"/>
-          <w:color w:val="A31515"/>
-          <w:sz w:val="24"/>
-          <w:szCs w:val="24"/>
-          <w:highlight w:val="white"/>
-          <w:lang w:val="en-CA"/>
-        </w:rPr>
-        <w:t>informatoin</w:t>
-      </w:r>
-      <w:proofErr w:type="spellEnd"/>
-      <w:r>
-        <w:rPr>
-          <w:rFonts w:ascii="Consolas" w:hAnsi="Consolas" w:cs="Consolas"/>
-          <w:color w:val="A31515"/>
-          <w:sz w:val="24"/>
-          <w:szCs w:val="24"/>
-          <w:highlight w:val="white"/>
-          <w:lang w:val="en-CA"/>
-        </w:rPr>
-        <w:t>: "</w:t>
+        <w:t>"Enter Contact information: "</w:t>
       </w:r>
       <w:r>
         <w:rPr>
@@ -4671,7 +4747,6 @@
           <w:highlight w:val="white"/>
           <w:lang w:val="en-CA"/>
         </w:rPr>
-        <w:lastRenderedPageBreak/>
         <w:t xml:space="preserve">                 </w:t>
       </w:r>
       <w:r>
@@ -5096,7 +5171,7 @@
         <w:spacing w:after="0" w:line="240" w:lineRule="auto"/>
         <w:rPr>
           <w:rFonts w:ascii="Consolas" w:hAnsi="Consolas" w:cs="Consolas"/>
-          <w:color w:val="000000"/>
+          <w:color w:val="008000"/>
           <w:sz w:val="24"/>
           <w:szCs w:val="24"/>
           <w:highlight w:val="white"/>
@@ -5113,6 +5188,88 @@
           <w:lang w:val="en-CA"/>
         </w:rPr>
         <w:t>}</w:t>
+      </w:r>
+    </w:p>
+    <w:p>
+      <w:pPr>
+        <w:spacing w:before="100" w:beforeAutospacing="1" w:after="100" w:afterAutospacing="1" w:line="240" w:lineRule="auto"/>
+        <w:textAlignment w:val="baseline"/>
+        <w:rPr>
+          <w:rFonts w:ascii="Arial" w:eastAsia="Times New Roman" w:hAnsi="Arial" w:cs="Arial"/>
+          <w:color w:val="0070C0"/>
+          <w:sz w:val="24"/>
+          <w:szCs w:val="24"/>
+        </w:rPr>
+      </w:pPr>
+      <w:r>
+        <w:rPr>
+          <w:rFonts w:ascii="Arial" w:eastAsia="Times New Roman" w:hAnsi="Arial" w:cs="Arial"/>
+          <w:color w:val="0070C0"/>
+          <w:sz w:val="24"/>
+          <w:szCs w:val="24"/>
+        </w:rPr>
+        <w:t>O</w:t>
+      </w:r>
+      <w:r>
+        <w:rPr>
+          <w:rFonts w:ascii="Arial" w:eastAsia="Times New Roman" w:hAnsi="Arial" w:cs="Arial"/>
+          <w:color w:val="0070C0"/>
+          <w:sz w:val="24"/>
+          <w:szCs w:val="24"/>
+        </w:rPr>
+        <w:t>utput Example</w:t>
+      </w:r>
+      <w:proofErr w:type="gramStart"/>
+      <w:r>
+        <w:rPr>
+          <w:rFonts w:ascii="Arial" w:eastAsia="Times New Roman" w:hAnsi="Arial" w:cs="Arial"/>
+          <w:color w:val="0070C0"/>
+          <w:sz w:val="24"/>
+          <w:szCs w:val="24"/>
+        </w:rPr>
+        <w:t>:</w:t>
+      </w:r>
+      <w:proofErr w:type="gramEnd"/>
+      <w:r>
+        <w:rPr>
+          <w:rFonts w:ascii="Arial" w:eastAsia="Times New Roman" w:hAnsi="Arial" w:cs="Arial"/>
+          <w:color w:val="0070C0"/>
+          <w:sz w:val="24"/>
+          <w:szCs w:val="24"/>
+        </w:rPr>
+        <w:br/>
+      </w:r>
+      <w:r>
+        <w:rPr>
+          <w:rFonts w:ascii="Consolas" w:hAnsi="Consolas" w:cs="Consolas"/>
+          <w:color w:val="0070C0"/>
+          <w:sz w:val="24"/>
+          <w:szCs w:val="24"/>
+          <w:highlight w:val="white"/>
+          <w:lang w:val="en-CA"/>
+        </w:rPr>
+        <w:t>(</w:t>
+      </w:r>
+      <w:r>
+        <w:rPr>
+          <w:rFonts w:ascii="Consolas" w:hAnsi="Consolas" w:cs="Consolas"/>
+          <w:color w:val="0070C0"/>
+          <w:sz w:val="24"/>
+          <w:szCs w:val="24"/>
+          <w:highlight w:val="white"/>
+          <w:lang w:val="en-CA"/>
+        </w:rPr>
+        <w:t>Your output should exactly match the following</w:t>
+      </w:r>
+      <w:r>
+        <w:rPr>
+          <w:rFonts w:ascii="Consolas" w:hAnsi="Consolas" w:cs="Consolas"/>
+          <w:color w:val="0070C0"/>
+          <w:sz w:val="24"/>
+          <w:szCs w:val="24"/>
+          <w:lang w:val="en-CA"/>
+        </w:rPr>
+        <w:t>)</w:t>
       </w:r>
     </w:p>
     <w:p>
@@ -5133,101 +5290,30 @@
     </w:p>
     <w:p>
       <w:pPr>
-        <w:spacing w:before="100" w:beforeAutospacing="1" w:after="100" w:afterAutospacing="1" w:line="240" w:lineRule="auto"/>
-        <w:textAlignment w:val="baseline"/>
-        <w:rPr>
-          <w:rFonts w:ascii="Arial" w:eastAsia="Times New Roman" w:hAnsi="Arial" w:cs="Arial"/>
-          <w:color w:val="0070C0"/>
-          <w:sz w:val="24"/>
-          <w:szCs w:val="24"/>
-        </w:rPr>
-      </w:pPr>
-      <w:r>
-        <w:rPr>
-          <w:rFonts w:ascii="Arial" w:eastAsia="Times New Roman" w:hAnsi="Arial" w:cs="Arial"/>
-          <w:color w:val="0070C0"/>
-          <w:sz w:val="24"/>
-          <w:szCs w:val="24"/>
-        </w:rPr>
-        <w:t>O</w:t>
-      </w:r>
-      <w:r>
-        <w:rPr>
-          <w:rFonts w:ascii="Arial" w:eastAsia="Times New Roman" w:hAnsi="Arial" w:cs="Arial"/>
-          <w:color w:val="0070C0"/>
-          <w:sz w:val="24"/>
-          <w:szCs w:val="24"/>
-        </w:rPr>
-        <w:t>utput Example</w:t>
-      </w:r>
-      <w:proofErr w:type="gramStart"/>
-      <w:r>
-        <w:rPr>
-          <w:rFonts w:ascii="Arial" w:eastAsia="Times New Roman" w:hAnsi="Arial" w:cs="Arial"/>
-          <w:color w:val="0070C0"/>
-          <w:sz w:val="24"/>
-          <w:szCs w:val="24"/>
-        </w:rPr>
-        <w:t>:</w:t>
-      </w:r>
-      <w:proofErr w:type="gramEnd"/>
-      <w:r>
-        <w:rPr>
-          <w:rFonts w:ascii="Arial" w:eastAsia="Times New Roman" w:hAnsi="Arial" w:cs="Arial"/>
-          <w:color w:val="0070C0"/>
-          <w:sz w:val="24"/>
-          <w:szCs w:val="24"/>
-        </w:rPr>
-        <w:br/>
-      </w:r>
-      <w:r>
-        <w:rPr>
-          <w:rFonts w:ascii="Consolas" w:hAnsi="Consolas" w:cs="Consolas"/>
-          <w:color w:val="0070C0"/>
-          <w:sz w:val="24"/>
-          <w:szCs w:val="24"/>
-          <w:highlight w:val="white"/>
-          <w:lang w:val="en-CA"/>
-        </w:rPr>
-        <w:t>(</w:t>
-      </w:r>
-      <w:r>
-        <w:rPr>
-          <w:rFonts w:ascii="Consolas" w:hAnsi="Consolas" w:cs="Consolas"/>
-          <w:color w:val="0070C0"/>
-          <w:sz w:val="24"/>
-          <w:szCs w:val="24"/>
-          <w:highlight w:val="white"/>
-          <w:lang w:val="en-CA"/>
-        </w:rPr>
-        <w:t>Your output should exactly match the following</w:t>
-      </w:r>
-      <w:r>
-        <w:rPr>
-          <w:rFonts w:ascii="Consolas" w:hAnsi="Consolas" w:cs="Consolas"/>
-          <w:color w:val="0070C0"/>
-          <w:sz w:val="24"/>
-          <w:szCs w:val="24"/>
-          <w:lang w:val="en-CA"/>
-        </w:rPr>
-        <w:t>)</w:t>
-      </w:r>
-    </w:p>
-    <w:p>
-      <w:pPr>
         <w:autoSpaceDE w:val="0"/>
         <w:autoSpaceDN w:val="0"/>
         <w:adjustRightInd w:val="0"/>
         <w:spacing w:after="0" w:line="240" w:lineRule="auto"/>
         <w:rPr>
           <w:rFonts w:ascii="Consolas" w:hAnsi="Consolas" w:cs="Consolas"/>
+          <w:color w:val="000000"/>
+          <w:sz w:val="24"/>
+          <w:szCs w:val="24"/>
+          <w:highlight w:val="white"/>
+          <w:lang w:val="en-CA"/>
+        </w:rPr>
+      </w:pPr>
+      <w:r>
+        <w:rPr>
+          <w:rFonts w:ascii="Consolas" w:hAnsi="Consolas" w:cs="Consolas"/>
           <w:color w:val="008000"/>
           <w:sz w:val="24"/>
           <w:szCs w:val="24"/>
           <w:highlight w:val="white"/>
           <w:lang w:val="en-CA"/>
         </w:rPr>
-      </w:pPr>
+        <w:t>Empty Contact</w:t>
+      </w:r>
     </w:p>
     <w:p>
       <w:pPr>
@@ -5253,7 +5339,7 @@
           <w:highlight w:val="white"/>
           <w:lang w:val="en-CA"/>
         </w:rPr>
-        <w:t>Empty Contact</w:t>
+        <w:t>----------------------------------------</w:t>
       </w:r>
     </w:p>
     <w:p>
@@ -5280,7 +5366,7 @@
           <w:highlight w:val="white"/>
           <w:lang w:val="en-CA"/>
         </w:rPr>
-        <w:t>----------------------------------------</w:t>
+        <w:t>Enter Contact information:</w:t>
       </w:r>
     </w:p>
     <w:p>
@@ -5307,29 +5393,7 @@
           <w:highlight w:val="white"/>
           <w:lang w:val="en-CA"/>
         </w:rPr>
-        <w:t xml:space="preserve">Enter Contact </w:t>
-      </w:r>
-      <w:r>
-        <w:rPr>
-          <w:rFonts w:ascii="Consolas" w:hAnsi="Consolas" w:cs="Consolas"/>
-          <w:color w:val="008000"/>
-          <w:sz w:val="24"/>
-          <w:szCs w:val="24"/>
-          <w:highlight w:val="white"/>
-          <w:lang w:val="en-CA"/>
-        </w:rPr>
-        <w:t>information</w:t>
-      </w:r>
-      <w:r>
-        <w:rPr>
-          <w:rFonts w:ascii="Consolas" w:hAnsi="Consolas" w:cs="Consolas"/>
-          <w:color w:val="008000"/>
-          <w:sz w:val="24"/>
-          <w:szCs w:val="24"/>
-          <w:highlight w:val="white"/>
-          <w:lang w:val="en-CA"/>
-        </w:rPr>
-        <w:t>:</w:t>
+        <w:t>Contact Name: John Doe</w:t>
       </w:r>
     </w:p>
     <w:p>
@@ -5356,7 +5420,7 @@
           <w:highlight w:val="white"/>
           <w:lang w:val="en-CA"/>
         </w:rPr>
-        <w:t>Contact Name: John Doe</w:t>
+        <w:t>Please enter 3 phone numbers:</w:t>
       </w:r>
     </w:p>
     <w:p>
@@ -5383,7 +5447,7 @@
           <w:highlight w:val="white"/>
           <w:lang w:val="en-CA"/>
         </w:rPr>
-        <w:t>Please enter 3 phone numbers:</w:t>
+        <w:t>1: Home, 123 1234567</w:t>
       </w:r>
     </w:p>
     <w:p>
@@ -5410,7 +5474,7 @@
           <w:highlight w:val="white"/>
           <w:lang w:val="en-CA"/>
         </w:rPr>
-        <w:t>1: Home, 123 1234567</w:t>
+        <w:t>2: Cell, 234 2345678</w:t>
       </w:r>
     </w:p>
     <w:p>
@@ -5437,7 +5501,7 @@
           <w:highlight w:val="white"/>
           <w:lang w:val="en-CA"/>
         </w:rPr>
-        <w:t>2: Cell, 234 2345678</w:t>
+        <w:t>3: Work, 345 3456789</w:t>
       </w:r>
     </w:p>
     <w:p>
@@ -5464,7 +5528,7 @@
           <w:highlight w:val="white"/>
           <w:lang w:val="en-CA"/>
         </w:rPr>
-        <w:t>3: Work, 345 3456789</w:t>
+        <w:t>John Doe</w:t>
       </w:r>
     </w:p>
     <w:p>
@@ -5491,7 +5555,7 @@
           <w:highlight w:val="white"/>
           <w:lang w:val="en-CA"/>
         </w:rPr>
-        <w:t>John Doe</w:t>
+        <w:t>Home..........., 123 123-4567</w:t>
       </w:r>
     </w:p>
     <w:p>
@@ -5518,7 +5582,7 @@
           <w:highlight w:val="white"/>
           <w:lang w:val="en-CA"/>
         </w:rPr>
-        <w:t>Home..........., 123 123-4567</w:t>
+        <w:t>Cell..........., 234 234-5678</w:t>
       </w:r>
     </w:p>
     <w:p>
@@ -5545,7 +5609,7 @@
           <w:highlight w:val="white"/>
           <w:lang w:val="en-CA"/>
         </w:rPr>
-        <w:t>Cell..........., 234 234-5678</w:t>
+        <w:t>Work..........., 345 345-6789</w:t>
       </w:r>
     </w:p>
     <w:p>
@@ -5572,7 +5636,7 @@
           <w:highlight w:val="white"/>
           <w:lang w:val="en-CA"/>
         </w:rPr>
-        <w:t>Work..........., 345 345-6789</w:t>
+        <w:t>----------------------------------------</w:t>
       </w:r>
     </w:p>
     <w:p>
@@ -5590,17 +5654,6 @@
           <w:lang w:val="en-CA"/>
         </w:rPr>
       </w:pPr>
-      <w:r>
-        <w:rPr>
-          <w:rFonts w:ascii="Consolas" w:hAnsi="Consolas" w:cs="Consolas"/>
-          <w:color w:val="008000"/>
-          <w:sz w:val="24"/>
-          <w:szCs w:val="24"/>
-          <w:highlight w:val="white"/>
-          <w:lang w:val="en-CA"/>
-        </w:rPr>
-        <w:t>----------------------------------------</w:t>
-      </w:r>
     </w:p>
     <w:p>
       <w:pPr>
@@ -5617,6 +5670,17 @@
           <w:lang w:val="en-CA"/>
         </w:rPr>
       </w:pPr>
+      <w:r>
+        <w:rPr>
+          <w:rFonts w:ascii="Consolas" w:hAnsi="Consolas" w:cs="Consolas"/>
+          <w:color w:val="008000"/>
+          <w:sz w:val="24"/>
+          <w:szCs w:val="24"/>
+          <w:highlight w:val="white"/>
+          <w:lang w:val="en-CA"/>
+        </w:rPr>
+        <w:t>0:</w:t>
+      </w:r>
     </w:p>
     <w:p>
       <w:pPr>
@@ -5642,7 +5706,31 @@
           <w:highlight w:val="white"/>
           <w:lang w:val="en-CA"/>
         </w:rPr>
-        <w:t>0:</w:t>
+        <w:t xml:space="preserve">Testing the contact with a </w:t>
+      </w:r>
+      <w:proofErr w:type="spellStart"/>
+      <w:r>
+        <w:rPr>
+          <w:rFonts w:ascii="Consolas" w:hAnsi="Consolas" w:cs="Consolas"/>
+          <w:color w:val="008000"/>
+          <w:sz w:val="24"/>
+          <w:szCs w:val="24"/>
+          <w:highlight w:val="white"/>
+          <w:lang w:val="en-CA"/>
+        </w:rPr>
+        <w:t>looooong</w:t>
+      </w:r>
+      <w:proofErr w:type="spellEnd"/>
+      <w:r>
+        <w:rPr>
+          <w:rFonts w:ascii="Consolas" w:hAnsi="Consolas" w:cs="Consolas"/>
+          <w:color w:val="008000"/>
+          <w:sz w:val="24"/>
+          <w:szCs w:val="24"/>
+          <w:highlight w:val="white"/>
+          <w:lang w:val="en-CA"/>
+        </w:rPr>
+        <w:t xml:space="preserve"> name</w:t>
       </w:r>
     </w:p>
     <w:p>
@@ -5669,31 +5757,7 @@
           <w:highlight w:val="white"/>
           <w:lang w:val="en-CA"/>
         </w:rPr>
-        <w:t xml:space="preserve">Testing the contact with a </w:t>
-      </w:r>
-      <w:proofErr w:type="spellStart"/>
-      <w:r>
-        <w:rPr>
-          <w:rFonts w:ascii="Consolas" w:hAnsi="Consolas" w:cs="Consolas"/>
-          <w:color w:val="008000"/>
-          <w:sz w:val="24"/>
-          <w:szCs w:val="24"/>
-          <w:highlight w:val="white"/>
-          <w:lang w:val="en-CA"/>
-        </w:rPr>
-        <w:t>looooong</w:t>
-      </w:r>
-      <w:proofErr w:type="spellEnd"/>
-      <w:r>
-        <w:rPr>
-          <w:rFonts w:ascii="Consolas" w:hAnsi="Consolas" w:cs="Consolas"/>
-          <w:color w:val="008000"/>
-          <w:sz w:val="24"/>
-          <w:szCs w:val="24"/>
-          <w:highlight w:val="white"/>
-          <w:lang w:val="en-CA"/>
-        </w:rPr>
-        <w:t xml:space="preserve"> name</w:t>
+        <w:t>----------------------------------------</w:t>
       </w:r>
     </w:p>
     <w:p>
@@ -5720,7 +5784,7 @@
           <w:highlight w:val="white"/>
           <w:lang w:val="en-CA"/>
         </w:rPr>
-        <w:t>----------------------------------------</w:t>
+        <w:t>100000:</w:t>
       </w:r>
     </w:p>
     <w:p>
@@ -5747,7 +5811,31 @@
           <w:highlight w:val="white"/>
           <w:lang w:val="en-CA"/>
         </w:rPr>
-        <w:t>100000:</w:t>
+        <w:t xml:space="preserve">Testing the contact with a </w:t>
+      </w:r>
+      <w:proofErr w:type="spellStart"/>
+      <w:r>
+        <w:rPr>
+          <w:rFonts w:ascii="Consolas" w:hAnsi="Consolas" w:cs="Consolas"/>
+          <w:color w:val="008000"/>
+          <w:sz w:val="24"/>
+          <w:szCs w:val="24"/>
+          <w:highlight w:val="white"/>
+          <w:lang w:val="en-CA"/>
+        </w:rPr>
+        <w:t>looooong</w:t>
+      </w:r>
+      <w:proofErr w:type="spellEnd"/>
+      <w:r>
+        <w:rPr>
+          <w:rFonts w:ascii="Consolas" w:hAnsi="Consolas" w:cs="Consolas"/>
+          <w:color w:val="008000"/>
+          <w:sz w:val="24"/>
+          <w:szCs w:val="24"/>
+          <w:highlight w:val="white"/>
+          <w:lang w:val="en-CA"/>
+        </w:rPr>
+        <w:t xml:space="preserve"> name</w:t>
       </w:r>
     </w:p>
     <w:p>
@@ -5774,31 +5862,7 @@
           <w:highlight w:val="white"/>
           <w:lang w:val="en-CA"/>
         </w:rPr>
-        <w:t xml:space="preserve">Testing the contact with a </w:t>
-      </w:r>
-      <w:proofErr w:type="spellStart"/>
-      <w:r>
-        <w:rPr>
-          <w:rFonts w:ascii="Consolas" w:hAnsi="Consolas" w:cs="Consolas"/>
-          <w:color w:val="008000"/>
-          <w:sz w:val="24"/>
-          <w:szCs w:val="24"/>
-          <w:highlight w:val="white"/>
-          <w:lang w:val="en-CA"/>
-        </w:rPr>
-        <w:t>looooong</w:t>
-      </w:r>
-      <w:proofErr w:type="spellEnd"/>
-      <w:r>
-        <w:rPr>
-          <w:rFonts w:ascii="Consolas" w:hAnsi="Consolas" w:cs="Consolas"/>
-          <w:color w:val="008000"/>
-          <w:sz w:val="24"/>
-          <w:szCs w:val="24"/>
-          <w:highlight w:val="white"/>
-          <w:lang w:val="en-CA"/>
-        </w:rPr>
-        <w:t xml:space="preserve"> name</w:t>
+        <w:t>----------------------------------------</w:t>
       </w:r>
     </w:p>
     <w:p>
@@ -5825,7 +5889,7 @@
           <w:highlight w:val="white"/>
           <w:lang w:val="en-CA"/>
         </w:rPr>
-        <w:t>----------------------------------------</w:t>
+        <w:t>200000:</w:t>
       </w:r>
     </w:p>
     <w:p>
@@ -5852,7 +5916,31 @@
           <w:highlight w:val="white"/>
           <w:lang w:val="en-CA"/>
         </w:rPr>
-        <w:t>200000:</w:t>
+        <w:t xml:space="preserve">Testing the contact with a </w:t>
+      </w:r>
+      <w:proofErr w:type="spellStart"/>
+      <w:r>
+        <w:rPr>
+          <w:rFonts w:ascii="Consolas" w:hAnsi="Consolas" w:cs="Consolas"/>
+          <w:color w:val="008000"/>
+          <w:sz w:val="24"/>
+          <w:szCs w:val="24"/>
+          <w:highlight w:val="white"/>
+          <w:lang w:val="en-CA"/>
+        </w:rPr>
+        <w:t>looooong</w:t>
+      </w:r>
+      <w:proofErr w:type="spellEnd"/>
+      <w:r>
+        <w:rPr>
+          <w:rFonts w:ascii="Consolas" w:hAnsi="Consolas" w:cs="Consolas"/>
+          <w:color w:val="008000"/>
+          <w:sz w:val="24"/>
+          <w:szCs w:val="24"/>
+          <w:highlight w:val="white"/>
+          <w:lang w:val="en-CA"/>
+        </w:rPr>
+        <w:t xml:space="preserve"> name</w:t>
       </w:r>
     </w:p>
     <w:p>
@@ -5879,31 +5967,7 @@
           <w:highlight w:val="white"/>
           <w:lang w:val="en-CA"/>
         </w:rPr>
-        <w:t xml:space="preserve">Testing the contact with a </w:t>
-      </w:r>
-      <w:proofErr w:type="spellStart"/>
-      <w:r>
-        <w:rPr>
-          <w:rFonts w:ascii="Consolas" w:hAnsi="Consolas" w:cs="Consolas"/>
-          <w:color w:val="008000"/>
-          <w:sz w:val="24"/>
-          <w:szCs w:val="24"/>
-          <w:highlight w:val="white"/>
-          <w:lang w:val="en-CA"/>
-        </w:rPr>
-        <w:t>looooong</w:t>
-      </w:r>
-      <w:proofErr w:type="spellEnd"/>
-      <w:r>
-        <w:rPr>
-          <w:rFonts w:ascii="Consolas" w:hAnsi="Consolas" w:cs="Consolas"/>
-          <w:color w:val="008000"/>
-          <w:sz w:val="24"/>
-          <w:szCs w:val="24"/>
-          <w:highlight w:val="white"/>
-          <w:lang w:val="en-CA"/>
-        </w:rPr>
-        <w:t xml:space="preserve"> name</w:t>
+        <w:t>----------------------------------------</w:t>
       </w:r>
     </w:p>
     <w:p>
@@ -5930,7 +5994,7 @@
           <w:highlight w:val="white"/>
           <w:lang w:val="en-CA"/>
         </w:rPr>
-        <w:t>----------------------------------------</w:t>
+        <w:t>300000:</w:t>
       </w:r>
     </w:p>
     <w:p>
@@ -5957,7 +6021,31 @@
           <w:highlight w:val="white"/>
           <w:lang w:val="en-CA"/>
         </w:rPr>
-        <w:t>300000:</w:t>
+        <w:t xml:space="preserve">Testing the contact with a </w:t>
+      </w:r>
+      <w:proofErr w:type="spellStart"/>
+      <w:r>
+        <w:rPr>
+          <w:rFonts w:ascii="Consolas" w:hAnsi="Consolas" w:cs="Consolas"/>
+          <w:color w:val="008000"/>
+          <w:sz w:val="24"/>
+          <w:szCs w:val="24"/>
+          <w:highlight w:val="white"/>
+          <w:lang w:val="en-CA"/>
+        </w:rPr>
+        <w:t>looooong</w:t>
+      </w:r>
+      <w:proofErr w:type="spellEnd"/>
+      <w:r>
+        <w:rPr>
+          <w:rFonts w:ascii="Consolas" w:hAnsi="Consolas" w:cs="Consolas"/>
+          <w:color w:val="008000"/>
+          <w:sz w:val="24"/>
+          <w:szCs w:val="24"/>
+          <w:highlight w:val="white"/>
+          <w:lang w:val="en-CA"/>
+        </w:rPr>
+        <w:t xml:space="preserve"> name</w:t>
       </w:r>
     </w:p>
     <w:p>
@@ -5984,31 +6072,7 @@
           <w:highlight w:val="white"/>
           <w:lang w:val="en-CA"/>
         </w:rPr>
-        <w:t xml:space="preserve">Testing the contact with a </w:t>
-      </w:r>
-      <w:proofErr w:type="spellStart"/>
-      <w:r>
-        <w:rPr>
-          <w:rFonts w:ascii="Consolas" w:hAnsi="Consolas" w:cs="Consolas"/>
-          <w:color w:val="008000"/>
-          <w:sz w:val="24"/>
-          <w:szCs w:val="24"/>
-          <w:highlight w:val="white"/>
-          <w:lang w:val="en-CA"/>
-        </w:rPr>
-        <w:t>looooong</w:t>
-      </w:r>
-      <w:proofErr w:type="spellEnd"/>
-      <w:r>
-        <w:rPr>
-          <w:rFonts w:ascii="Consolas" w:hAnsi="Consolas" w:cs="Consolas"/>
-          <w:color w:val="008000"/>
-          <w:sz w:val="24"/>
-          <w:szCs w:val="24"/>
-          <w:highlight w:val="white"/>
-          <w:lang w:val="en-CA"/>
-        </w:rPr>
-        <w:t xml:space="preserve"> name</w:t>
+        <w:t>----------------------------------------</w:t>
       </w:r>
     </w:p>
     <w:p>
@@ -6035,7 +6099,7 @@
           <w:highlight w:val="white"/>
           <w:lang w:val="en-CA"/>
         </w:rPr>
-        <w:t>----------------------------------------</w:t>
+        <w:t>400000:</w:t>
       </w:r>
     </w:p>
     <w:p>
@@ -6062,7 +6126,32 @@
           <w:highlight w:val="white"/>
           <w:lang w:val="en-CA"/>
         </w:rPr>
-        <w:t>400000:</w:t>
+        <w:lastRenderedPageBreak/>
+        <w:t xml:space="preserve">Testing the contact with a </w:t>
+      </w:r>
+      <w:proofErr w:type="spellStart"/>
+      <w:r>
+        <w:rPr>
+          <w:rFonts w:ascii="Consolas" w:hAnsi="Consolas" w:cs="Consolas"/>
+          <w:color w:val="008000"/>
+          <w:sz w:val="24"/>
+          <w:szCs w:val="24"/>
+          <w:highlight w:val="white"/>
+          <w:lang w:val="en-CA"/>
+        </w:rPr>
+        <w:t>looooong</w:t>
+      </w:r>
+      <w:proofErr w:type="spellEnd"/>
+      <w:r>
+        <w:rPr>
+          <w:rFonts w:ascii="Consolas" w:hAnsi="Consolas" w:cs="Consolas"/>
+          <w:color w:val="008000"/>
+          <w:sz w:val="24"/>
+          <w:szCs w:val="24"/>
+          <w:highlight w:val="white"/>
+          <w:lang w:val="en-CA"/>
+        </w:rPr>
+        <w:t xml:space="preserve"> name</w:t>
       </w:r>
     </w:p>
     <w:p>
@@ -6089,31 +6178,7 @@
           <w:highlight w:val="white"/>
           <w:lang w:val="en-CA"/>
         </w:rPr>
-        <w:t xml:space="preserve">Testing the contact with a </w:t>
-      </w:r>
-      <w:proofErr w:type="spellStart"/>
-      <w:r>
-        <w:rPr>
-          <w:rFonts w:ascii="Consolas" w:hAnsi="Consolas" w:cs="Consolas"/>
-          <w:color w:val="008000"/>
-          <w:sz w:val="24"/>
-          <w:szCs w:val="24"/>
-          <w:highlight w:val="white"/>
-          <w:lang w:val="en-CA"/>
-        </w:rPr>
-        <w:t>looooong</w:t>
-      </w:r>
-      <w:proofErr w:type="spellEnd"/>
-      <w:r>
-        <w:rPr>
-          <w:rFonts w:ascii="Consolas" w:hAnsi="Consolas" w:cs="Consolas"/>
-          <w:color w:val="008000"/>
-          <w:sz w:val="24"/>
-          <w:szCs w:val="24"/>
-          <w:highlight w:val="white"/>
-          <w:lang w:val="en-CA"/>
-        </w:rPr>
-        <w:t xml:space="preserve"> name</w:t>
+        <w:t>----------------------------------------</w:t>
       </w:r>
     </w:p>
     <w:p>
@@ -6140,7 +6205,7 @@
           <w:highlight w:val="white"/>
           <w:lang w:val="en-CA"/>
         </w:rPr>
-        <w:t>----------------------------------------</w:t>
+        <w:t>500000:</w:t>
       </w:r>
     </w:p>
     <w:p>
@@ -6167,7 +6232,31 @@
           <w:highlight w:val="white"/>
           <w:lang w:val="en-CA"/>
         </w:rPr>
-        <w:t>500000:</w:t>
+        <w:t xml:space="preserve">Testing the contact with a </w:t>
+      </w:r>
+      <w:proofErr w:type="spellStart"/>
+      <w:r>
+        <w:rPr>
+          <w:rFonts w:ascii="Consolas" w:hAnsi="Consolas" w:cs="Consolas"/>
+          <w:color w:val="008000"/>
+          <w:sz w:val="24"/>
+          <w:szCs w:val="24"/>
+          <w:highlight w:val="white"/>
+          <w:lang w:val="en-CA"/>
+        </w:rPr>
+        <w:t>looooong</w:t>
+      </w:r>
+      <w:proofErr w:type="spellEnd"/>
+      <w:r>
+        <w:rPr>
+          <w:rFonts w:ascii="Consolas" w:hAnsi="Consolas" w:cs="Consolas"/>
+          <w:color w:val="008000"/>
+          <w:sz w:val="24"/>
+          <w:szCs w:val="24"/>
+          <w:highlight w:val="white"/>
+          <w:lang w:val="en-CA"/>
+        </w:rPr>
+        <w:t xml:space="preserve"> name</w:t>
       </w:r>
     </w:p>
     <w:p>
@@ -6194,31 +6283,7 @@
           <w:highlight w:val="white"/>
           <w:lang w:val="en-CA"/>
         </w:rPr>
-        <w:t xml:space="preserve">Testing the contact with a </w:t>
-      </w:r>
-      <w:proofErr w:type="spellStart"/>
-      <w:r>
-        <w:rPr>
-          <w:rFonts w:ascii="Consolas" w:hAnsi="Consolas" w:cs="Consolas"/>
-          <w:color w:val="008000"/>
-          <w:sz w:val="24"/>
-          <w:szCs w:val="24"/>
-          <w:highlight w:val="white"/>
-          <w:lang w:val="en-CA"/>
-        </w:rPr>
-        <w:t>looooong</w:t>
-      </w:r>
-      <w:proofErr w:type="spellEnd"/>
-      <w:r>
-        <w:rPr>
-          <w:rFonts w:ascii="Consolas" w:hAnsi="Consolas" w:cs="Consolas"/>
-          <w:color w:val="008000"/>
-          <w:sz w:val="24"/>
-          <w:szCs w:val="24"/>
-          <w:highlight w:val="white"/>
-          <w:lang w:val="en-CA"/>
-        </w:rPr>
-        <w:t xml:space="preserve"> name</w:t>
+        <w:t>----------------------------------------</w:t>
       </w:r>
     </w:p>
     <w:p>
@@ -6245,7 +6310,7 @@
           <w:highlight w:val="white"/>
           <w:lang w:val="en-CA"/>
         </w:rPr>
-        <w:t>----------------------------------------</w:t>
+        <w:t>600000:</w:t>
       </w:r>
     </w:p>
     <w:p>
@@ -6272,8 +6337,31 @@
           <w:highlight w:val="white"/>
           <w:lang w:val="en-CA"/>
         </w:rPr>
-        <w:lastRenderedPageBreak/>
-        <w:t>600000:</w:t>
+        <w:t xml:space="preserve">Testing the contact with a </w:t>
+      </w:r>
+      <w:proofErr w:type="spellStart"/>
+      <w:r>
+        <w:rPr>
+          <w:rFonts w:ascii="Consolas" w:hAnsi="Consolas" w:cs="Consolas"/>
+          <w:color w:val="008000"/>
+          <w:sz w:val="24"/>
+          <w:szCs w:val="24"/>
+          <w:highlight w:val="white"/>
+          <w:lang w:val="en-CA"/>
+        </w:rPr>
+        <w:t>looooong</w:t>
+      </w:r>
+      <w:proofErr w:type="spellEnd"/>
+      <w:r>
+        <w:rPr>
+          <w:rFonts w:ascii="Consolas" w:hAnsi="Consolas" w:cs="Consolas"/>
+          <w:color w:val="008000"/>
+          <w:sz w:val="24"/>
+          <w:szCs w:val="24"/>
+          <w:highlight w:val="white"/>
+          <w:lang w:val="en-CA"/>
+        </w:rPr>
+        <w:t xml:space="preserve"> name</w:t>
       </w:r>
     </w:p>
     <w:p>
@@ -6300,31 +6388,7 @@
           <w:highlight w:val="white"/>
           <w:lang w:val="en-CA"/>
         </w:rPr>
-        <w:t xml:space="preserve">Testing the contact with a </w:t>
-      </w:r>
-      <w:proofErr w:type="spellStart"/>
-      <w:r>
-        <w:rPr>
-          <w:rFonts w:ascii="Consolas" w:hAnsi="Consolas" w:cs="Consolas"/>
-          <w:color w:val="008000"/>
-          <w:sz w:val="24"/>
-          <w:szCs w:val="24"/>
-          <w:highlight w:val="white"/>
-          <w:lang w:val="en-CA"/>
-        </w:rPr>
-        <w:t>looooong</w:t>
-      </w:r>
-      <w:proofErr w:type="spellEnd"/>
-      <w:r>
-        <w:rPr>
-          <w:rFonts w:ascii="Consolas" w:hAnsi="Consolas" w:cs="Consolas"/>
-          <w:color w:val="008000"/>
-          <w:sz w:val="24"/>
-          <w:szCs w:val="24"/>
-          <w:highlight w:val="white"/>
-          <w:lang w:val="en-CA"/>
-        </w:rPr>
-        <w:t xml:space="preserve"> name</w:t>
+        <w:t>----------------------------------------</w:t>
       </w:r>
     </w:p>
     <w:p>
@@ -6351,7 +6415,7 @@
           <w:highlight w:val="white"/>
           <w:lang w:val="en-CA"/>
         </w:rPr>
-        <w:t>----------------------------------------</w:t>
+        <w:t>700000:</w:t>
       </w:r>
     </w:p>
     <w:p>
@@ -6378,7 +6442,31 @@
           <w:highlight w:val="white"/>
           <w:lang w:val="en-CA"/>
         </w:rPr>
-        <w:t>700000:</w:t>
+        <w:t xml:space="preserve">Testing the contact with a </w:t>
+      </w:r>
+      <w:proofErr w:type="spellStart"/>
+      <w:r>
+        <w:rPr>
+          <w:rFonts w:ascii="Consolas" w:hAnsi="Consolas" w:cs="Consolas"/>
+          <w:color w:val="008000"/>
+          <w:sz w:val="24"/>
+          <w:szCs w:val="24"/>
+          <w:highlight w:val="white"/>
+          <w:lang w:val="en-CA"/>
+        </w:rPr>
+        <w:t>looooong</w:t>
+      </w:r>
+      <w:proofErr w:type="spellEnd"/>
+      <w:r>
+        <w:rPr>
+          <w:rFonts w:ascii="Consolas" w:hAnsi="Consolas" w:cs="Consolas"/>
+          <w:color w:val="008000"/>
+          <w:sz w:val="24"/>
+          <w:szCs w:val="24"/>
+          <w:highlight w:val="white"/>
+          <w:lang w:val="en-CA"/>
+        </w:rPr>
+        <w:t xml:space="preserve"> name</w:t>
       </w:r>
     </w:p>
     <w:p>
@@ -6405,31 +6493,7 @@
           <w:highlight w:val="white"/>
           <w:lang w:val="en-CA"/>
         </w:rPr>
-        <w:t xml:space="preserve">Testing the contact with a </w:t>
-      </w:r>
-      <w:proofErr w:type="spellStart"/>
-      <w:r>
-        <w:rPr>
-          <w:rFonts w:ascii="Consolas" w:hAnsi="Consolas" w:cs="Consolas"/>
-          <w:color w:val="008000"/>
-          <w:sz w:val="24"/>
-          <w:szCs w:val="24"/>
-          <w:highlight w:val="white"/>
-          <w:lang w:val="en-CA"/>
-        </w:rPr>
-        <w:t>looooong</w:t>
-      </w:r>
-      <w:proofErr w:type="spellEnd"/>
-      <w:r>
-        <w:rPr>
-          <w:rFonts w:ascii="Consolas" w:hAnsi="Consolas" w:cs="Consolas"/>
-          <w:color w:val="008000"/>
-          <w:sz w:val="24"/>
-          <w:szCs w:val="24"/>
-          <w:highlight w:val="white"/>
-          <w:lang w:val="en-CA"/>
-        </w:rPr>
-        <w:t xml:space="preserve"> name</w:t>
+        <w:t>----------------------------------------</w:t>
       </w:r>
     </w:p>
     <w:p>
@@ -6456,7 +6520,7 @@
           <w:highlight w:val="white"/>
           <w:lang w:val="en-CA"/>
         </w:rPr>
-        <w:t>----------------------------------------</w:t>
+        <w:t>800000:</w:t>
       </w:r>
     </w:p>
     <w:p>
@@ -6483,7 +6547,31 @@
           <w:highlight w:val="white"/>
           <w:lang w:val="en-CA"/>
         </w:rPr>
-        <w:t>800000:</w:t>
+        <w:t xml:space="preserve">Testing the contact with a </w:t>
+      </w:r>
+      <w:proofErr w:type="spellStart"/>
+      <w:r>
+        <w:rPr>
+          <w:rFonts w:ascii="Consolas" w:hAnsi="Consolas" w:cs="Consolas"/>
+          <w:color w:val="008000"/>
+          <w:sz w:val="24"/>
+          <w:szCs w:val="24"/>
+          <w:highlight w:val="white"/>
+          <w:lang w:val="en-CA"/>
+        </w:rPr>
+        <w:t>looooong</w:t>
+      </w:r>
+      <w:proofErr w:type="spellEnd"/>
+      <w:r>
+        <w:rPr>
+          <w:rFonts w:ascii="Consolas" w:hAnsi="Consolas" w:cs="Consolas"/>
+          <w:color w:val="008000"/>
+          <w:sz w:val="24"/>
+          <w:szCs w:val="24"/>
+          <w:highlight w:val="white"/>
+          <w:lang w:val="en-CA"/>
+        </w:rPr>
+        <w:t xml:space="preserve"> name</w:t>
       </w:r>
     </w:p>
     <w:p>
@@ -6510,31 +6598,7 @@
           <w:highlight w:val="white"/>
           <w:lang w:val="en-CA"/>
         </w:rPr>
-        <w:t xml:space="preserve">Testing the contact with a </w:t>
-      </w:r>
-      <w:proofErr w:type="spellStart"/>
-      <w:r>
-        <w:rPr>
-          <w:rFonts w:ascii="Consolas" w:hAnsi="Consolas" w:cs="Consolas"/>
-          <w:color w:val="008000"/>
-          <w:sz w:val="24"/>
-          <w:szCs w:val="24"/>
-          <w:highlight w:val="white"/>
-          <w:lang w:val="en-CA"/>
-        </w:rPr>
-        <w:t>looooong</w:t>
-      </w:r>
-      <w:proofErr w:type="spellEnd"/>
-      <w:r>
-        <w:rPr>
-          <w:rFonts w:ascii="Consolas" w:hAnsi="Consolas" w:cs="Consolas"/>
-          <w:color w:val="008000"/>
-          <w:sz w:val="24"/>
-          <w:szCs w:val="24"/>
-          <w:highlight w:val="white"/>
-          <w:lang w:val="en-CA"/>
-        </w:rPr>
-        <w:t xml:space="preserve"> name</w:t>
+        <w:t>----------------------------------------</w:t>
       </w:r>
     </w:p>
     <w:p>
@@ -6561,7 +6625,7 @@
           <w:highlight w:val="white"/>
           <w:lang w:val="en-CA"/>
         </w:rPr>
-        <w:t>----------------------------------------</w:t>
+        <w:t>900000:</w:t>
       </w:r>
     </w:p>
     <w:p>
@@ -6588,7 +6652,31 @@
           <w:highlight w:val="white"/>
           <w:lang w:val="en-CA"/>
         </w:rPr>
-        <w:t>900000:</w:t>
+        <w:t xml:space="preserve">Testing the contact with a </w:t>
+      </w:r>
+      <w:proofErr w:type="spellStart"/>
+      <w:r>
+        <w:rPr>
+          <w:rFonts w:ascii="Consolas" w:hAnsi="Consolas" w:cs="Consolas"/>
+          <w:color w:val="008000"/>
+          <w:sz w:val="24"/>
+          <w:szCs w:val="24"/>
+          <w:highlight w:val="white"/>
+          <w:lang w:val="en-CA"/>
+        </w:rPr>
+        <w:t>looooong</w:t>
+      </w:r>
+      <w:proofErr w:type="spellEnd"/>
+      <w:r>
+        <w:rPr>
+          <w:rFonts w:ascii="Consolas" w:hAnsi="Consolas" w:cs="Consolas"/>
+          <w:color w:val="008000"/>
+          <w:sz w:val="24"/>
+          <w:szCs w:val="24"/>
+          <w:highlight w:val="white"/>
+          <w:lang w:val="en-CA"/>
+        </w:rPr>
+        <w:t xml:space="preserve"> name</w:t>
       </w:r>
     </w:p>
     <w:p>
@@ -6615,57 +6703,6 @@
           <w:highlight w:val="white"/>
           <w:lang w:val="en-CA"/>
         </w:rPr>
-        <w:t xml:space="preserve">Testing the contact with a </w:t>
-      </w:r>
-      <w:proofErr w:type="spellStart"/>
-      <w:r>
-        <w:rPr>
-          <w:rFonts w:ascii="Consolas" w:hAnsi="Consolas" w:cs="Consolas"/>
-          <w:color w:val="008000"/>
-          <w:sz w:val="24"/>
-          <w:szCs w:val="24"/>
-          <w:highlight w:val="white"/>
-          <w:lang w:val="en-CA"/>
-        </w:rPr>
-        <w:t>looooong</w:t>
-      </w:r>
-      <w:proofErr w:type="spellEnd"/>
-      <w:r>
-        <w:rPr>
-          <w:rFonts w:ascii="Consolas" w:hAnsi="Consolas" w:cs="Consolas"/>
-          <w:color w:val="008000"/>
-          <w:sz w:val="24"/>
-          <w:szCs w:val="24"/>
-          <w:highlight w:val="white"/>
-          <w:lang w:val="en-CA"/>
-        </w:rPr>
-        <w:t xml:space="preserve"> name</w:t>
-      </w:r>
-    </w:p>
-    <w:p>
-      <w:pPr>
-        <w:autoSpaceDE w:val="0"/>
-        <w:autoSpaceDN w:val="0"/>
-        <w:adjustRightInd w:val="0"/>
-        <w:spacing w:after="0" w:line="240" w:lineRule="auto"/>
-        <w:rPr>
-          <w:rFonts w:ascii="Consolas" w:hAnsi="Consolas" w:cs="Consolas"/>
-          <w:color w:val="000000"/>
-          <w:sz w:val="24"/>
-          <w:szCs w:val="24"/>
-          <w:highlight w:val="white"/>
-          <w:lang w:val="en-CA"/>
-        </w:rPr>
-      </w:pPr>
-      <w:r>
-        <w:rPr>
-          <w:rFonts w:ascii="Consolas" w:hAnsi="Consolas" w:cs="Consolas"/>
-          <w:color w:val="008000"/>
-          <w:sz w:val="24"/>
-          <w:szCs w:val="24"/>
-          <w:highlight w:val="white"/>
-          <w:lang w:val="en-CA"/>
-        </w:rPr>
         <w:t>----------------------------------------</w:t>
       </w:r>
     </w:p>
@@ -6705,7 +6742,7 @@
           <w:sz w:val="27"/>
           <w:szCs w:val="27"/>
         </w:rPr>
-        <w:t>in-lab</w:t>
+        <w:t>in-lab SUBMISSION (6</w:t>
       </w:r>
       <w:r>
         <w:rPr>
@@ -6717,8 +6754,494 @@
           <w:sz w:val="27"/>
           <w:szCs w:val="27"/>
         </w:rPr>
-        <w:t xml:space="preserve"> SUBMISSION </w:t>
-      </w:r>
+        <w:t>0%)</w:t>
+      </w:r>
+    </w:p>
+    <w:p>
+      <w:pPr>
+        <w:spacing w:before="100" w:beforeAutospacing="1" w:after="100" w:afterAutospacing="1" w:line="240" w:lineRule="auto"/>
+        <w:textAlignment w:val="baseline"/>
+        <w:rPr>
+          <w:rFonts w:ascii="Arial" w:eastAsia="Times New Roman" w:hAnsi="Arial" w:cs="Arial"/>
+          <w:color w:val="000000"/>
+          <w:sz w:val="24"/>
+          <w:szCs w:val="24"/>
+        </w:rPr>
+      </w:pPr>
+      <w:r>
+        <w:rPr>
+          <w:rFonts w:ascii="Arial" w:eastAsia="Times New Roman" w:hAnsi="Arial" w:cs="Arial"/>
+          <w:color w:val="000000"/>
+          <w:sz w:val="24"/>
+          <w:szCs w:val="24"/>
+        </w:rPr>
+        <w:t>To test and demonstrate execution of your program use the same data as the output example above.</w:t>
+      </w:r>
+    </w:p>
+    <w:p>
+      <w:pPr>
+        <w:spacing w:before="100" w:beforeAutospacing="1" w:after="100" w:afterAutospacing="1" w:line="240" w:lineRule="auto"/>
+        <w:textAlignment w:val="baseline"/>
+        <w:rPr>
+          <w:rFonts w:ascii="Arial" w:eastAsia="Times New Roman" w:hAnsi="Arial" w:cs="Arial"/>
+          <w:color w:val="000000"/>
+          <w:sz w:val="24"/>
+          <w:szCs w:val="24"/>
+        </w:rPr>
+      </w:pPr>
+      <w:r>
+        <w:rPr>
+          <w:rFonts w:ascii="Arial" w:eastAsia="Times New Roman" w:hAnsi="Arial" w:cs="Arial"/>
+          <w:color w:val="000000"/>
+          <w:sz w:val="24"/>
+          <w:szCs w:val="24"/>
+        </w:rPr>
+        <w:t xml:space="preserve">If not on matrix already, upload </w:t>
+      </w:r>
+      <w:proofErr w:type="spellStart"/>
+      <w:r>
+        <w:rPr>
+          <w:rFonts w:ascii="Arial" w:eastAsia="Times New Roman" w:hAnsi="Arial" w:cs="Arial"/>
+          <w:b/>
+          <w:bCs/>
+          <w:color w:val="0070C0"/>
+          <w:sz w:val="24"/>
+          <w:szCs w:val="24"/>
+        </w:rPr>
+        <w:t>Contact.h</w:t>
+      </w:r>
+      <w:proofErr w:type="spellEnd"/>
+      <w:r>
+        <w:rPr>
+          <w:rFonts w:ascii="Arial" w:eastAsia="Times New Roman" w:hAnsi="Arial" w:cs="Arial"/>
+          <w:color w:val="000000"/>
+          <w:sz w:val="24"/>
+          <w:szCs w:val="24"/>
+        </w:rPr>
+        <w:t xml:space="preserve">, </w:t>
+      </w:r>
+      <w:r>
+        <w:rPr>
+          <w:rFonts w:ascii="Arial" w:eastAsia="Times New Roman" w:hAnsi="Arial" w:cs="Arial"/>
+          <w:b/>
+          <w:bCs/>
+          <w:color w:val="0070C0"/>
+          <w:sz w:val="24"/>
+          <w:szCs w:val="24"/>
+        </w:rPr>
+        <w:t>Contact.cpp</w:t>
+      </w:r>
+      <w:r>
+        <w:rPr>
+          <w:rFonts w:ascii="Arial" w:eastAsia="Times New Roman" w:hAnsi="Arial" w:cs="Arial"/>
+          <w:color w:val="000000"/>
+          <w:sz w:val="24"/>
+          <w:szCs w:val="24"/>
+        </w:rPr>
+        <w:t xml:space="preserve">, </w:t>
+      </w:r>
+      <w:proofErr w:type="spellStart"/>
+      <w:r>
+        <w:rPr>
+          <w:rFonts w:ascii="Arial" w:eastAsia="Times New Roman" w:hAnsi="Arial" w:cs="Arial"/>
+          <w:b/>
+          <w:bCs/>
+          <w:color w:val="0070C0"/>
+          <w:sz w:val="24"/>
+          <w:szCs w:val="24"/>
+        </w:rPr>
+        <w:t>PhoneNumber.h</w:t>
+      </w:r>
+      <w:proofErr w:type="spellEnd"/>
+      <w:r>
+        <w:rPr>
+          <w:rFonts w:ascii="Arial" w:eastAsia="Times New Roman" w:hAnsi="Arial" w:cs="Arial"/>
+          <w:color w:val="000000"/>
+          <w:sz w:val="24"/>
+          <w:szCs w:val="24"/>
+        </w:rPr>
+        <w:t xml:space="preserve">, </w:t>
+      </w:r>
+      <w:r>
+        <w:rPr>
+          <w:rFonts w:ascii="Arial" w:eastAsia="Times New Roman" w:hAnsi="Arial" w:cs="Arial"/>
+          <w:b/>
+          <w:bCs/>
+          <w:color w:val="0070C0"/>
+          <w:sz w:val="24"/>
+          <w:szCs w:val="24"/>
+        </w:rPr>
+        <w:t>PhoneNumber.cpp</w:t>
+      </w:r>
+      <w:r>
+        <w:rPr>
+          <w:rFonts w:ascii="Arial" w:eastAsia="Times New Roman" w:hAnsi="Arial" w:cs="Arial"/>
+          <w:color w:val="000000"/>
+          <w:sz w:val="24"/>
+          <w:szCs w:val="24"/>
+        </w:rPr>
+        <w:t xml:space="preserve"> and </w:t>
+      </w:r>
+      <w:r>
+        <w:rPr>
+          <w:rFonts w:ascii="Arial" w:eastAsia="Times New Roman" w:hAnsi="Arial" w:cs="Arial"/>
+          <w:b/>
+          <w:bCs/>
+          <w:color w:val="0070C0"/>
+          <w:sz w:val="24"/>
+          <w:szCs w:val="24"/>
+        </w:rPr>
+        <w:t>w5_in_lab.cpp</w:t>
+      </w:r>
+      <w:r>
+        <w:rPr>
+          <w:rFonts w:ascii="Courier New" w:hAnsi="Courier New" w:cs="Courier New"/>
+          <w:b/>
+          <w:bCs/>
+          <w:color w:val="0070C0"/>
+          <w:sz w:val="24"/>
+          <w:szCs w:val="24"/>
+        </w:rPr>
+        <w:t xml:space="preserve"> </w:t>
+      </w:r>
+      <w:r>
+        <w:rPr>
+          <w:rFonts w:ascii="Arial" w:eastAsia="Times New Roman" w:hAnsi="Arial" w:cs="Arial"/>
+          <w:color w:val="000000"/>
+          <w:sz w:val="24"/>
+          <w:szCs w:val="24"/>
+        </w:rPr>
+        <w:t>to your matrix account. Compile and run your code and make sure everything works properly.</w:t>
+      </w:r>
+    </w:p>
+    <w:p>
+      <w:pPr>
+        <w:spacing w:before="100" w:beforeAutospacing="1" w:after="100" w:afterAutospacing="1" w:line="240" w:lineRule="auto"/>
+        <w:textAlignment w:val="baseline"/>
+        <w:rPr>
+          <w:rFonts w:ascii="Arial" w:eastAsia="Times New Roman" w:hAnsi="Arial" w:cs="Arial"/>
+          <w:color w:val="000000"/>
+          <w:sz w:val="24"/>
+          <w:szCs w:val="24"/>
+        </w:rPr>
+      </w:pPr>
+      <w:r>
+        <w:rPr>
+          <w:rFonts w:ascii="Arial" w:eastAsia="Times New Roman" w:hAnsi="Arial" w:cs="Arial"/>
+          <w:color w:val="000000"/>
+          <w:sz w:val="24"/>
+          <w:szCs w:val="24"/>
+        </w:rPr>
+        <w:t>Then run the following script from your account:</w:t>
+      </w:r>
+    </w:p>
+    <w:p>
+      <w:pPr>
+        <w:spacing w:before="100" w:beforeAutospacing="1" w:after="100" w:afterAutospacing="1" w:line="240" w:lineRule="auto"/>
+        <w:ind w:left="720"/>
+        <w:textAlignment w:val="baseline"/>
+        <w:rPr>
+          <w:rFonts w:ascii="Courier New" w:eastAsia="Times New Roman" w:hAnsi="Courier New" w:cs="Courier New"/>
+          <w:b/>
+          <w:bCs/>
+          <w:color w:val="000000"/>
+          <w:sz w:val="24"/>
+          <w:szCs w:val="24"/>
+        </w:rPr>
+      </w:pPr>
+      <w:r>
+        <w:rPr>
+          <w:rFonts w:ascii="Courier New" w:eastAsia="Times New Roman" w:hAnsi="Courier New" w:cs="Courier New"/>
+          <w:b/>
+          <w:bCs/>
+          <w:color w:val="FF0000"/>
+          <w:sz w:val="24"/>
+          <w:szCs w:val="24"/>
+        </w:rPr>
+        <w:t xml:space="preserve">Sections </w:t>
+      </w:r>
+      <w:r>
+        <w:rPr>
+          <w:rFonts w:ascii="Courier New" w:eastAsia="Times New Roman" w:hAnsi="Courier New" w:cs="Courier New"/>
+          <w:b/>
+          <w:bCs/>
+          <w:color w:val="FF0000"/>
+          <w:sz w:val="24"/>
+          <w:szCs w:val="24"/>
+        </w:rPr>
+        <w:t>SAA and SBB</w:t>
+      </w:r>
+      <w:proofErr w:type="gramStart"/>
+      <w:r>
+        <w:rPr>
+          <w:rFonts w:ascii="Courier New" w:eastAsia="Times New Roman" w:hAnsi="Courier New" w:cs="Courier New"/>
+          <w:b/>
+          <w:bCs/>
+          <w:color w:val="FF0000"/>
+          <w:sz w:val="24"/>
+          <w:szCs w:val="24"/>
+        </w:rPr>
+        <w:t>:</w:t>
+      </w:r>
+      <w:proofErr w:type="gramEnd"/>
+      <w:r>
+        <w:rPr>
+          <w:rFonts w:ascii="Courier New" w:eastAsia="Times New Roman" w:hAnsi="Courier New" w:cs="Courier New"/>
+          <w:b/>
+          <w:bCs/>
+          <w:color w:val="000000"/>
+          <w:sz w:val="24"/>
+          <w:szCs w:val="24"/>
+        </w:rPr>
+        <w:br/>
+        <w:t>~</w:t>
+      </w:r>
+      <w:proofErr w:type="spellStart"/>
+      <w:r>
+        <w:rPr>
+          <w:rFonts w:ascii="Courier New" w:eastAsia="Times New Roman" w:hAnsi="Courier New" w:cs="Courier New"/>
+          <w:b/>
+          <w:bCs/>
+          <w:color w:val="000000"/>
+          <w:sz w:val="24"/>
+          <w:szCs w:val="24"/>
+        </w:rPr>
+        <w:t>edgardo.arvelaez</w:t>
+      </w:r>
+      <w:proofErr w:type="spellEnd"/>
+      <w:r>
+        <w:rPr>
+          <w:rFonts w:ascii="Courier New" w:eastAsia="Times New Roman" w:hAnsi="Courier New" w:cs="Courier New"/>
+          <w:b/>
+          <w:bCs/>
+          <w:color w:val="000000"/>
+          <w:sz w:val="24"/>
+          <w:szCs w:val="24"/>
+        </w:rPr>
+        <w:t>/submit w5_in_lab</w:t>
+      </w:r>
+      <w:r>
+        <w:rPr>
+          <w:rFonts w:ascii="Courier New" w:eastAsia="Times New Roman" w:hAnsi="Courier New" w:cs="Courier New"/>
+          <w:b/>
+          <w:bCs/>
+          <w:color w:val="000000"/>
+          <w:sz w:val="24"/>
+          <w:szCs w:val="24"/>
+        </w:rPr>
+        <w:t xml:space="preserve"> &lt;ENTER&gt; </w:t>
+      </w:r>
+      <w:r>
+        <w:rPr>
+          <w:rFonts w:ascii="Courier New" w:eastAsia="Times New Roman" w:hAnsi="Courier New" w:cs="Courier New"/>
+          <w:b/>
+          <w:bCs/>
+          <w:color w:val="000000"/>
+          <w:sz w:val="24"/>
+          <w:szCs w:val="24"/>
+        </w:rPr>
+        <w:br/>
+      </w:r>
+      <w:r>
+        <w:rPr>
+          <w:rFonts w:ascii="Courier New" w:eastAsia="Times New Roman" w:hAnsi="Courier New" w:cs="Courier New"/>
+          <w:b/>
+          <w:bCs/>
+          <w:color w:val="FF0000"/>
+          <w:sz w:val="24"/>
+          <w:szCs w:val="24"/>
+        </w:rPr>
+        <w:t>Section SCC and SD</w:t>
+      </w:r>
+      <w:r>
+        <w:rPr>
+          <w:rFonts w:ascii="Courier New" w:eastAsia="Times New Roman" w:hAnsi="Courier New" w:cs="Courier New"/>
+          <w:b/>
+          <w:bCs/>
+          <w:color w:val="FF0000"/>
+          <w:sz w:val="24"/>
+          <w:szCs w:val="24"/>
+        </w:rPr>
+        <w:t>D:</w:t>
+      </w:r>
+      <w:r>
+        <w:rPr>
+          <w:rFonts w:ascii="Courier New" w:eastAsia="Times New Roman" w:hAnsi="Courier New" w:cs="Courier New"/>
+          <w:b/>
+          <w:bCs/>
+          <w:color w:val="000000"/>
+          <w:sz w:val="24"/>
+          <w:szCs w:val="24"/>
+        </w:rPr>
+        <w:br/>
+        <w:t>~</w:t>
+      </w:r>
+      <w:proofErr w:type="spellStart"/>
+      <w:r>
+        <w:rPr>
+          <w:rFonts w:ascii="Courier New" w:eastAsia="Times New Roman" w:hAnsi="Courier New" w:cs="Courier New"/>
+          <w:b/>
+          <w:bCs/>
+          <w:color w:val="000000"/>
+          <w:sz w:val="24"/>
+          <w:szCs w:val="24"/>
+        </w:rPr>
+        <w:t>fardad.soleimanloo</w:t>
+      </w:r>
+      <w:proofErr w:type="spellEnd"/>
+      <w:r>
+        <w:rPr>
+          <w:rFonts w:ascii="Courier New" w:eastAsia="Times New Roman" w:hAnsi="Courier New" w:cs="Courier New"/>
+          <w:b/>
+          <w:bCs/>
+          <w:color w:val="000000"/>
+          <w:sz w:val="24"/>
+          <w:szCs w:val="24"/>
+        </w:rPr>
+        <w:t>/submit w5_in_lab</w:t>
+      </w:r>
+      <w:r>
+        <w:rPr>
+          <w:rFonts w:ascii="Courier New" w:eastAsia="Times New Roman" w:hAnsi="Courier New" w:cs="Courier New"/>
+          <w:b/>
+          <w:bCs/>
+          <w:color w:val="000000"/>
+          <w:sz w:val="24"/>
+          <w:szCs w:val="24"/>
+        </w:rPr>
+        <w:t xml:space="preserve"> &lt;ENTER&gt;</w:t>
+      </w:r>
+      <w:r>
+        <w:rPr>
+          <w:rFonts w:ascii="Courier New" w:eastAsia="Times New Roman" w:hAnsi="Courier New" w:cs="Courier New"/>
+          <w:b/>
+          <w:bCs/>
+          <w:color w:val="000000"/>
+          <w:sz w:val="24"/>
+          <w:szCs w:val="24"/>
+        </w:rPr>
+        <w:br/>
+      </w:r>
+      <w:r>
+        <w:rPr>
+          <w:rFonts w:ascii="Courier New" w:eastAsia="Times New Roman" w:hAnsi="Courier New" w:cs="Courier New"/>
+          <w:b/>
+          <w:bCs/>
+          <w:color w:val="FF0000"/>
+          <w:sz w:val="24"/>
+          <w:szCs w:val="24"/>
+        </w:rPr>
+        <w:t>Section SEE and SFF:</w:t>
+      </w:r>
+      <w:r>
+        <w:rPr>
+          <w:rFonts w:ascii="Courier New" w:eastAsia="Times New Roman" w:hAnsi="Courier New" w:cs="Courier New"/>
+          <w:b/>
+          <w:bCs/>
+          <w:color w:val="000000"/>
+          <w:sz w:val="24"/>
+          <w:szCs w:val="24"/>
+        </w:rPr>
+        <w:br/>
+        <w:t>~</w:t>
+      </w:r>
+      <w:proofErr w:type="spellStart"/>
+      <w:r>
+        <w:rPr>
+          <w:rFonts w:ascii="Courier New" w:eastAsia="Times New Roman" w:hAnsi="Courier New" w:cs="Courier New"/>
+          <w:b/>
+          <w:bCs/>
+          <w:color w:val="000000"/>
+          <w:sz w:val="24"/>
+          <w:szCs w:val="24"/>
+        </w:rPr>
+        <w:t>eden.burton</w:t>
+      </w:r>
+      <w:proofErr w:type="spellEnd"/>
+      <w:r>
+        <w:rPr>
+          <w:rFonts w:ascii="Courier New" w:eastAsia="Times New Roman" w:hAnsi="Courier New" w:cs="Courier New"/>
+          <w:b/>
+          <w:bCs/>
+          <w:color w:val="000000"/>
+          <w:sz w:val="24"/>
+          <w:szCs w:val="24"/>
+        </w:rPr>
+        <w:t>/submit w5_in_lab</w:t>
+      </w:r>
+      <w:r>
+        <w:rPr>
+          <w:rFonts w:ascii="Courier New" w:eastAsia="Times New Roman" w:hAnsi="Courier New" w:cs="Courier New"/>
+          <w:b/>
+          <w:bCs/>
+          <w:color w:val="000000"/>
+          <w:sz w:val="24"/>
+          <w:szCs w:val="24"/>
+        </w:rPr>
+        <w:t xml:space="preserve"> &lt;ENTER&gt;</w:t>
+      </w:r>
+    </w:p>
+    <w:p>
+      <w:pPr>
+        <w:spacing w:before="100" w:beforeAutospacing="1" w:after="100" w:afterAutospacing="1" w:line="240" w:lineRule="auto"/>
+        <w:textAlignment w:val="baseline"/>
+        <w:rPr>
+          <w:rFonts w:ascii="Arial" w:eastAsia="Times New Roman" w:hAnsi="Arial" w:cs="Arial"/>
+          <w:color w:val="4599B1"/>
+          <w:sz w:val="27"/>
+          <w:szCs w:val="27"/>
+        </w:rPr>
+      </w:pPr>
+      <w:proofErr w:type="gramStart"/>
+      <w:r>
+        <w:rPr>
+          <w:rFonts w:ascii="Arial" w:eastAsia="Times New Roman" w:hAnsi="Arial" w:cs="Arial"/>
+          <w:color w:val="000000"/>
+          <w:sz w:val="24"/>
+          <w:szCs w:val="24"/>
+        </w:rPr>
+        <w:t>and</w:t>
+      </w:r>
+      <w:proofErr w:type="gramEnd"/>
+      <w:r>
+        <w:rPr>
+          <w:rFonts w:ascii="Arial" w:eastAsia="Times New Roman" w:hAnsi="Arial" w:cs="Arial"/>
+          <w:color w:val="000000"/>
+          <w:sz w:val="24"/>
+          <w:szCs w:val="24"/>
+        </w:rPr>
+        <w:t xml:space="preserve"> follow the instructions.</w:t>
+      </w:r>
+      <w:r>
+        <w:rPr>
+          <w:rFonts w:ascii="Arial" w:eastAsia="Times New Roman" w:hAnsi="Arial" w:cs="Arial"/>
+          <w:color w:val="000000"/>
+          <w:sz w:val="24"/>
+          <w:szCs w:val="24"/>
+        </w:rPr>
+        <w:br/>
+      </w:r>
+      <w:r>
+        <w:rPr>
+          <w:rFonts w:ascii="Arial" w:eastAsia="Times New Roman" w:hAnsi="Arial" w:cs="Arial"/>
+          <w:color w:val="4599B1"/>
+          <w:sz w:val="27"/>
+          <w:szCs w:val="27"/>
+        </w:rPr>
+        <w:t xml:space="preserve"> </w:t>
+      </w:r>
+    </w:p>
+    <w:p>
+      <w:pPr>
+        <w:spacing w:before="100" w:beforeAutospacing="1" w:after="100" w:afterAutospacing="1" w:line="240" w:lineRule="auto"/>
+        <w:textAlignment w:val="baseline"/>
+        <w:rPr>
+          <w:rFonts w:ascii="Arial" w:eastAsia="Times New Roman" w:hAnsi="Arial" w:cs="Arial"/>
+          <w:color w:val="000000"/>
+          <w:sz w:val="24"/>
+          <w:szCs w:val="24"/>
+        </w:rPr>
+      </w:pPr>
       <w:r>
         <w:rPr>
           <w:rFonts w:ascii="Arial" w:eastAsia="Times New Roman" w:hAnsi="Arial" w:cs="Arial"/>
@@ -6729,7 +7252,7 @@
           <w:sz w:val="27"/>
           <w:szCs w:val="27"/>
         </w:rPr>
-        <w:t>(8</w:t>
+        <w:t xml:space="preserve">AT-HOME Section: </w:t>
       </w:r>
       <w:r>
         <w:rPr>
@@ -6741,425 +7264,8 @@
           <w:sz w:val="27"/>
           <w:szCs w:val="27"/>
         </w:rPr>
-        <w:t>0%)</w:t>
-      </w:r>
-    </w:p>
-    <w:p>
-      <w:pPr>
-        <w:spacing w:before="100" w:beforeAutospacing="1" w:after="100" w:afterAutospacing="1" w:line="240" w:lineRule="auto"/>
-        <w:textAlignment w:val="baseline"/>
-        <w:rPr>
-          <w:rFonts w:ascii="Arial" w:eastAsia="Times New Roman" w:hAnsi="Arial" w:cs="Arial"/>
-          <w:color w:val="000000"/>
-          <w:sz w:val="24"/>
-          <w:szCs w:val="24"/>
-        </w:rPr>
-      </w:pPr>
-      <w:r>
-        <w:rPr>
-          <w:rFonts w:ascii="Arial" w:eastAsia="Times New Roman" w:hAnsi="Arial" w:cs="Arial"/>
-          <w:color w:val="000000"/>
-          <w:sz w:val="24"/>
-          <w:szCs w:val="24"/>
-        </w:rPr>
-        <w:t>To test and demonstrate execution of your program use the same data as the output example above.</w:t>
-      </w:r>
-    </w:p>
-    <w:p>
-      <w:pPr>
-        <w:spacing w:before="100" w:beforeAutospacing="1" w:after="100" w:afterAutospacing="1" w:line="240" w:lineRule="auto"/>
-        <w:textAlignment w:val="baseline"/>
-        <w:rPr>
-          <w:rFonts w:ascii="Arial" w:eastAsia="Times New Roman" w:hAnsi="Arial" w:cs="Arial"/>
-          <w:color w:val="000000"/>
-          <w:sz w:val="24"/>
-          <w:szCs w:val="24"/>
-        </w:rPr>
-      </w:pPr>
-      <w:r>
-        <w:rPr>
-          <w:rFonts w:ascii="Arial" w:eastAsia="Times New Roman" w:hAnsi="Arial" w:cs="Arial"/>
-          <w:color w:val="000000"/>
-          <w:sz w:val="24"/>
-          <w:szCs w:val="24"/>
-        </w:rPr>
-        <w:t xml:space="preserve">If not on matrix already, upload </w:t>
-      </w:r>
-      <w:proofErr w:type="spellStart"/>
-      <w:r>
-        <w:rPr>
-          <w:rFonts w:ascii="Arial" w:eastAsia="Times New Roman" w:hAnsi="Arial" w:cs="Arial"/>
-          <w:b/>
-          <w:bCs/>
-          <w:color w:val="0070C0"/>
-          <w:sz w:val="24"/>
-          <w:szCs w:val="24"/>
-        </w:rPr>
-        <w:t>Contact.h</w:t>
-      </w:r>
-      <w:proofErr w:type="spellEnd"/>
-      <w:r>
-        <w:rPr>
-          <w:rFonts w:ascii="Arial" w:eastAsia="Times New Roman" w:hAnsi="Arial" w:cs="Arial"/>
-          <w:color w:val="000000"/>
-          <w:sz w:val="24"/>
-          <w:szCs w:val="24"/>
-        </w:rPr>
-        <w:t xml:space="preserve">, </w:t>
-      </w:r>
-      <w:r>
-        <w:rPr>
-          <w:rFonts w:ascii="Arial" w:eastAsia="Times New Roman" w:hAnsi="Arial" w:cs="Arial"/>
-          <w:b/>
-          <w:bCs/>
-          <w:color w:val="0070C0"/>
-          <w:sz w:val="24"/>
-          <w:szCs w:val="24"/>
-        </w:rPr>
-        <w:t>Contact.cpp</w:t>
-      </w:r>
-      <w:r>
-        <w:rPr>
-          <w:rFonts w:ascii="Arial" w:eastAsia="Times New Roman" w:hAnsi="Arial" w:cs="Arial"/>
-          <w:color w:val="000000"/>
-          <w:sz w:val="24"/>
-          <w:szCs w:val="24"/>
-        </w:rPr>
-        <w:t xml:space="preserve">, </w:t>
-      </w:r>
-      <w:proofErr w:type="spellStart"/>
-      <w:r>
-        <w:rPr>
-          <w:rFonts w:ascii="Arial" w:eastAsia="Times New Roman" w:hAnsi="Arial" w:cs="Arial"/>
-          <w:b/>
-          <w:bCs/>
-          <w:color w:val="0070C0"/>
-          <w:sz w:val="24"/>
-          <w:szCs w:val="24"/>
-        </w:rPr>
-        <w:t>PhoneNumber.h</w:t>
-      </w:r>
-      <w:proofErr w:type="spellEnd"/>
-      <w:r>
-        <w:rPr>
-          <w:rFonts w:ascii="Arial" w:eastAsia="Times New Roman" w:hAnsi="Arial" w:cs="Arial"/>
-          <w:color w:val="000000"/>
-          <w:sz w:val="24"/>
-          <w:szCs w:val="24"/>
-        </w:rPr>
-        <w:t xml:space="preserve">, </w:t>
-      </w:r>
-      <w:r>
-        <w:rPr>
-          <w:rFonts w:ascii="Arial" w:eastAsia="Times New Roman" w:hAnsi="Arial" w:cs="Arial"/>
-          <w:b/>
-          <w:bCs/>
-          <w:color w:val="0070C0"/>
-          <w:sz w:val="24"/>
-          <w:szCs w:val="24"/>
-        </w:rPr>
-        <w:t>PhoneNumber.cpp</w:t>
-      </w:r>
-      <w:r>
-        <w:rPr>
-          <w:rFonts w:ascii="Arial" w:eastAsia="Times New Roman" w:hAnsi="Arial" w:cs="Arial"/>
-          <w:color w:val="000000"/>
-          <w:sz w:val="24"/>
-          <w:szCs w:val="24"/>
-        </w:rPr>
-        <w:t xml:space="preserve"> and </w:t>
-      </w:r>
-      <w:r>
-        <w:rPr>
-          <w:rFonts w:ascii="Arial" w:eastAsia="Times New Roman" w:hAnsi="Arial" w:cs="Arial"/>
-          <w:b/>
-          <w:bCs/>
-          <w:color w:val="0070C0"/>
-          <w:sz w:val="24"/>
-          <w:szCs w:val="24"/>
-        </w:rPr>
-        <w:t>w5_in_lab.cpp</w:t>
-      </w:r>
-      <w:r>
-        <w:rPr>
-          <w:rFonts w:ascii="Courier New" w:hAnsi="Courier New" w:cs="Courier New"/>
-          <w:b/>
-          <w:bCs/>
-          <w:color w:val="0070C0"/>
-          <w:sz w:val="24"/>
-          <w:szCs w:val="24"/>
-        </w:rPr>
-        <w:t xml:space="preserve"> </w:t>
-      </w:r>
-      <w:r>
-        <w:rPr>
-          <w:rFonts w:ascii="Arial" w:eastAsia="Times New Roman" w:hAnsi="Arial" w:cs="Arial"/>
-          <w:color w:val="000000"/>
-          <w:sz w:val="24"/>
-          <w:szCs w:val="24"/>
-        </w:rPr>
-        <w:t>to your matrix account. Compile and run your code and make sure everything works properly.</w:t>
-      </w:r>
-    </w:p>
-    <w:p>
-      <w:pPr>
-        <w:spacing w:before="100" w:beforeAutospacing="1" w:after="100" w:afterAutospacing="1" w:line="240" w:lineRule="auto"/>
-        <w:textAlignment w:val="baseline"/>
-        <w:rPr>
-          <w:rFonts w:ascii="Arial" w:eastAsia="Times New Roman" w:hAnsi="Arial" w:cs="Arial"/>
-          <w:color w:val="000000"/>
-          <w:sz w:val="24"/>
-          <w:szCs w:val="24"/>
-        </w:rPr>
-      </w:pPr>
-      <w:r>
-        <w:rPr>
-          <w:rFonts w:ascii="Arial" w:eastAsia="Times New Roman" w:hAnsi="Arial" w:cs="Arial"/>
-          <w:color w:val="000000"/>
-          <w:sz w:val="24"/>
-          <w:szCs w:val="24"/>
-        </w:rPr>
-        <w:t>Then run the following script from your account:</w:t>
-      </w:r>
-    </w:p>
-    <w:p>
-      <w:pPr>
-        <w:spacing w:before="100" w:beforeAutospacing="1" w:after="100" w:afterAutospacing="1" w:line="240" w:lineRule="auto"/>
-        <w:ind w:left="720"/>
-        <w:textAlignment w:val="baseline"/>
-        <w:rPr>
-          <w:rFonts w:ascii="Courier New" w:eastAsia="Times New Roman" w:hAnsi="Courier New" w:cs="Courier New"/>
-          <w:b/>
-          <w:bCs/>
-          <w:color w:val="000000"/>
-          <w:sz w:val="24"/>
-          <w:szCs w:val="24"/>
-        </w:rPr>
-      </w:pPr>
-      <w:r>
-        <w:rPr>
-          <w:rFonts w:ascii="Courier New" w:eastAsia="Times New Roman" w:hAnsi="Courier New" w:cs="Courier New"/>
-          <w:b/>
-          <w:bCs/>
-          <w:color w:val="FF0000"/>
-          <w:sz w:val="24"/>
-          <w:szCs w:val="24"/>
-        </w:rPr>
-        <w:t>Sections SAA and SBB</w:t>
-      </w:r>
-      <w:proofErr w:type="gramStart"/>
-      <w:r>
-        <w:rPr>
-          <w:rFonts w:ascii="Courier New" w:eastAsia="Times New Roman" w:hAnsi="Courier New" w:cs="Courier New"/>
-          <w:b/>
-          <w:bCs/>
-          <w:color w:val="FF0000"/>
-          <w:sz w:val="24"/>
-          <w:szCs w:val="24"/>
-        </w:rPr>
-        <w:t>:</w:t>
-      </w:r>
-      <w:proofErr w:type="gramEnd"/>
-      <w:r>
-        <w:rPr>
-          <w:rFonts w:ascii="Courier New" w:eastAsia="Times New Roman" w:hAnsi="Courier New" w:cs="Courier New"/>
-          <w:b/>
-          <w:bCs/>
-          <w:color w:val="000000"/>
-          <w:sz w:val="24"/>
-          <w:szCs w:val="24"/>
-        </w:rPr>
-        <w:br/>
-        <w:t>~</w:t>
-      </w:r>
-      <w:proofErr w:type="spellStart"/>
-      <w:r>
-        <w:rPr>
-          <w:rFonts w:ascii="Courier New" w:eastAsia="Times New Roman" w:hAnsi="Courier New" w:cs="Courier New"/>
-          <w:b/>
-          <w:bCs/>
-          <w:color w:val="000000"/>
-          <w:sz w:val="24"/>
-          <w:szCs w:val="24"/>
-        </w:rPr>
-        <w:t>fardad.soleimanloo</w:t>
-      </w:r>
-      <w:proofErr w:type="spellEnd"/>
-      <w:r>
-        <w:rPr>
-          <w:rFonts w:ascii="Courier New" w:eastAsia="Times New Roman" w:hAnsi="Courier New" w:cs="Courier New"/>
-          <w:b/>
-          <w:bCs/>
-          <w:color w:val="000000"/>
-          <w:sz w:val="24"/>
-          <w:szCs w:val="24"/>
-        </w:rPr>
-        <w:t>/submit w5</w:t>
-      </w:r>
-      <w:r>
-        <w:rPr>
-          <w:rFonts w:ascii="Courier New" w:eastAsia="Times New Roman" w:hAnsi="Courier New" w:cs="Courier New"/>
-          <w:b/>
-          <w:bCs/>
-          <w:color w:val="000000"/>
-          <w:sz w:val="24"/>
-          <w:szCs w:val="24"/>
-        </w:rPr>
-        <w:t xml:space="preserve">_in_lab &lt;ENTER&gt; </w:t>
-      </w:r>
-      <w:r>
-        <w:rPr>
-          <w:rFonts w:ascii="Courier New" w:eastAsia="Times New Roman" w:hAnsi="Courier New" w:cs="Courier New"/>
-          <w:b/>
-          <w:bCs/>
-          <w:color w:val="000000"/>
-          <w:sz w:val="24"/>
-          <w:szCs w:val="24"/>
-        </w:rPr>
-        <w:br/>
-      </w:r>
-      <w:r>
-        <w:rPr>
-          <w:rFonts w:ascii="Courier New" w:eastAsia="Times New Roman" w:hAnsi="Courier New" w:cs="Courier New"/>
-          <w:b/>
-          <w:bCs/>
-          <w:color w:val="FF0000"/>
-          <w:sz w:val="24"/>
-          <w:szCs w:val="24"/>
-        </w:rPr>
-        <w:t>Section SCC and SD</w:t>
-      </w:r>
-      <w:r>
-        <w:rPr>
-          <w:rFonts w:ascii="Courier New" w:eastAsia="Times New Roman" w:hAnsi="Courier New" w:cs="Courier New"/>
-          <w:b/>
-          <w:bCs/>
-          <w:color w:val="FF0000"/>
-          <w:sz w:val="24"/>
-          <w:szCs w:val="24"/>
-        </w:rPr>
-        <w:t>D:</w:t>
-      </w:r>
-      <w:r>
-        <w:rPr>
-          <w:rFonts w:ascii="Courier New" w:eastAsia="Times New Roman" w:hAnsi="Courier New" w:cs="Courier New"/>
-          <w:b/>
-          <w:bCs/>
-          <w:color w:val="000000"/>
-          <w:sz w:val="24"/>
-          <w:szCs w:val="24"/>
-        </w:rPr>
-        <w:br/>
-        <w:t>~</w:t>
-      </w:r>
-      <w:proofErr w:type="spellStart"/>
-      <w:r>
-        <w:rPr>
-          <w:rFonts w:ascii="Courier New" w:eastAsia="Times New Roman" w:hAnsi="Courier New" w:cs="Courier New"/>
-          <w:b/>
-          <w:bCs/>
-          <w:color w:val="000000"/>
-          <w:sz w:val="24"/>
-          <w:szCs w:val="24"/>
-        </w:rPr>
-        <w:t>ronald.burton</w:t>
-      </w:r>
-      <w:proofErr w:type="spellEnd"/>
-      <w:r>
-        <w:rPr>
-          <w:rFonts w:ascii="Courier New" w:eastAsia="Times New Roman" w:hAnsi="Courier New" w:cs="Courier New"/>
-          <w:b/>
-          <w:bCs/>
-          <w:color w:val="000000"/>
-          <w:sz w:val="24"/>
-          <w:szCs w:val="24"/>
-        </w:rPr>
-        <w:t xml:space="preserve">/submit </w:t>
-      </w:r>
-      <w:r>
-        <w:rPr>
-          <w:rFonts w:ascii="Courier New" w:eastAsia="Times New Roman" w:hAnsi="Courier New" w:cs="Courier New"/>
-          <w:b/>
-          <w:bCs/>
-          <w:color w:val="000000"/>
-          <w:sz w:val="24"/>
-          <w:szCs w:val="24"/>
-        </w:rPr>
-        <w:t>w5</w:t>
-      </w:r>
-      <w:r>
-        <w:rPr>
-          <w:rFonts w:ascii="Courier New" w:eastAsia="Times New Roman" w:hAnsi="Courier New" w:cs="Courier New"/>
-          <w:b/>
-          <w:bCs/>
-          <w:color w:val="000000"/>
-          <w:sz w:val="24"/>
-          <w:szCs w:val="24"/>
-        </w:rPr>
-        <w:t>_in_lab &lt;ENTER&gt;</w:t>
-      </w:r>
-    </w:p>
-    <w:p>
-      <w:pPr>
-        <w:spacing w:before="100" w:beforeAutospacing="1" w:after="100" w:afterAutospacing="1" w:line="240" w:lineRule="auto"/>
-        <w:textAlignment w:val="baseline"/>
-        <w:rPr>
-          <w:rFonts w:ascii="Arial" w:eastAsia="Times New Roman" w:hAnsi="Arial" w:cs="Arial"/>
-          <w:color w:val="4599B1"/>
-          <w:sz w:val="27"/>
-          <w:szCs w:val="27"/>
-        </w:rPr>
-      </w:pPr>
-      <w:proofErr w:type="gramStart"/>
-      <w:r>
-        <w:rPr>
-          <w:rFonts w:ascii="Arial" w:eastAsia="Times New Roman" w:hAnsi="Arial" w:cs="Arial"/>
-          <w:color w:val="000000"/>
-          <w:sz w:val="24"/>
-          <w:szCs w:val="24"/>
-        </w:rPr>
-        <w:t>and</w:t>
-      </w:r>
-      <w:proofErr w:type="gramEnd"/>
-      <w:r>
-        <w:rPr>
-          <w:rFonts w:ascii="Arial" w:eastAsia="Times New Roman" w:hAnsi="Arial" w:cs="Arial"/>
-          <w:color w:val="000000"/>
-          <w:sz w:val="24"/>
-          <w:szCs w:val="24"/>
-        </w:rPr>
-        <w:t xml:space="preserve"> follow the instructions.</w:t>
-      </w:r>
-      <w:r>
-        <w:rPr>
-          <w:rFonts w:ascii="Arial" w:eastAsia="Times New Roman" w:hAnsi="Arial" w:cs="Arial"/>
-          <w:color w:val="000000"/>
-          <w:sz w:val="24"/>
-          <w:szCs w:val="24"/>
-        </w:rPr>
-        <w:br/>
-      </w:r>
-      <w:r>
-        <w:rPr>
-          <w:rFonts w:ascii="Arial" w:eastAsia="Times New Roman" w:hAnsi="Arial" w:cs="Arial"/>
-          <w:color w:val="4599B1"/>
-          <w:sz w:val="27"/>
-          <w:szCs w:val="27"/>
-        </w:rPr>
-        <w:t xml:space="preserve"> </w:t>
-      </w:r>
-    </w:p>
-    <w:p>
-      <w:pPr>
-        <w:spacing w:before="100" w:beforeAutospacing="1" w:after="100" w:afterAutospacing="1" w:line="240" w:lineRule="auto"/>
-        <w:textAlignment w:val="baseline"/>
-        <w:rPr>
-          <w:rFonts w:ascii="Arial" w:eastAsia="Times New Roman" w:hAnsi="Arial" w:cs="Arial"/>
-          <w:color w:val="000000"/>
-          <w:sz w:val="24"/>
-          <w:szCs w:val="24"/>
-        </w:rPr>
-      </w:pPr>
+        <w:t>Copy constructor, assignment Operator</w:t>
+      </w:r>
       <w:r>
         <w:rPr>
           <w:rFonts w:ascii="Arial" w:eastAsia="Times New Roman" w:hAnsi="Arial" w:cs="Arial"/>
@@ -7170,7 +7276,7 @@
           <w:sz w:val="27"/>
           <w:szCs w:val="27"/>
         </w:rPr>
-        <w:t xml:space="preserve">AT-HOME Section: </w:t>
+        <w:t xml:space="preserve"> And </w:t>
       </w:r>
       <w:r>
         <w:rPr>
@@ -7182,8 +7288,10 @@
           <w:sz w:val="27"/>
           <w:szCs w:val="27"/>
         </w:rPr>
-        <w:t>Copy constructor, assignment Operator</w:t>
-      </w:r>
+        <w:t xml:space="preserve">REFLECTION </w:t>
+      </w:r>
+      <w:bookmarkStart w:id="0" w:name="_GoBack"/>
+      <w:bookmarkEnd w:id="0"/>
       <w:r>
         <w:rPr>
           <w:rFonts w:ascii="Arial" w:eastAsia="Times New Roman" w:hAnsi="Arial" w:cs="Arial"/>
@@ -7194,7 +7302,19 @@
           <w:sz w:val="27"/>
           <w:szCs w:val="27"/>
         </w:rPr>
-        <w:t xml:space="preserve"> (30%)</w:t>
+        <w:t>(4</w:t>
+      </w:r>
+      <w:r>
+        <w:rPr>
+          <w:rFonts w:ascii="Arial" w:eastAsia="Times New Roman" w:hAnsi="Arial" w:cs="Arial"/>
+          <w:b/>
+          <w:bCs/>
+          <w:caps/>
+          <w:color w:val="4599B1"/>
+          <w:sz w:val="27"/>
+          <w:szCs w:val="27"/>
+        </w:rPr>
+        <w:t>0%)</w:t>
       </w:r>
     </w:p>
     <w:p>
@@ -7261,6 +7381,7 @@
           <w:sz w:val="24"/>
           <w:szCs w:val="24"/>
         </w:rPr>
+        <w:lastRenderedPageBreak/>
         <w:t>Copy Constructor</w:t>
       </w:r>
       <w:r>
@@ -7857,29 +7978,7 @@
           <w:sz w:val="24"/>
           <w:szCs w:val="24"/>
         </w:rPr>
-        <w:t>w5_</w:t>
-      </w:r>
-      <w:r>
-        <w:rPr>
-          <w:rFonts w:ascii="Courier New" w:eastAsia="Times New Roman" w:hAnsi="Courier New" w:cs="Courier New"/>
-          <w:b/>
-          <w:bCs/>
-          <w:color w:val="0070C0"/>
-          <w:sz w:val="24"/>
-          <w:szCs w:val="24"/>
-        </w:rPr>
-        <w:t>at_home</w:t>
-      </w:r>
-      <w:r>
-        <w:rPr>
-          <w:rFonts w:ascii="Courier New" w:eastAsia="Times New Roman" w:hAnsi="Courier New" w:cs="Courier New"/>
-          <w:b/>
-          <w:bCs/>
-          <w:color w:val="0070C0"/>
-          <w:sz w:val="24"/>
-          <w:szCs w:val="24"/>
-        </w:rPr>
-        <w:t>.cpp</w:t>
+        <w:t>w5_at_home.cpp</w:t>
       </w:r>
       <w:r>
         <w:rPr>
@@ -7996,7 +8095,7 @@
           <w:highlight w:val="white"/>
           <w:lang w:val="en-CA"/>
         </w:rPr>
-        <w:t>// Date: 2015/10/13</w:t>
+        <w:t>// Date: 2016/02/15</w:t>
       </w:r>
     </w:p>
     <w:p>
@@ -8708,20 +8807,9 @@
           <w:highlight w:val="white"/>
           <w:lang w:val="en-CA"/>
         </w:rPr>
-        <w:t>c.read</w:t>
+        <w:t>cout</w:t>
       </w:r>
       <w:proofErr w:type="spellEnd"/>
-      <w:r>
-        <w:rPr>
-          <w:rFonts w:ascii="Consolas" w:hAnsi="Consolas" w:cs="Consolas"/>
-          <w:color w:val="000000"/>
-          <w:sz w:val="24"/>
-          <w:szCs w:val="24"/>
-          <w:highlight w:val="white"/>
-          <w:lang w:val="en-CA"/>
-        </w:rPr>
-        <w:t>(</w:t>
-      </w:r>
       <w:proofErr w:type="gramEnd"/>
       <w:r>
         <w:rPr>
@@ -8732,7 +8820,53 @@
           <w:highlight w:val="white"/>
           <w:lang w:val="en-CA"/>
         </w:rPr>
-        <w:t>);</w:t>
+        <w:t xml:space="preserve"> &lt;&lt; </w:t>
+      </w:r>
+      <w:r>
+        <w:rPr>
+          <w:rFonts w:ascii="Consolas" w:hAnsi="Consolas" w:cs="Consolas"/>
+          <w:color w:val="A31515"/>
+          <w:sz w:val="24"/>
+          <w:szCs w:val="24"/>
+          <w:highlight w:val="white"/>
+          <w:lang w:val="en-CA"/>
+        </w:rPr>
+        <w:t>"Enter Contact information: "</w:t>
+      </w:r>
+      <w:r>
+        <w:rPr>
+          <w:rFonts w:ascii="Consolas" w:hAnsi="Consolas" w:cs="Consolas"/>
+          <w:color w:val="000000"/>
+          <w:sz w:val="24"/>
+          <w:szCs w:val="24"/>
+          <w:highlight w:val="white"/>
+          <w:lang w:val="en-CA"/>
+        </w:rPr>
+        <w:t xml:space="preserve"> &lt;&lt; </w:t>
+      </w:r>
+      <w:proofErr w:type="spellStart"/>
+      <w:r>
+        <w:rPr>
+          <w:rFonts w:ascii="Consolas" w:hAnsi="Consolas" w:cs="Consolas"/>
+          <w:color w:val="000000"/>
+          <w:sz w:val="24"/>
+          <w:szCs w:val="24"/>
+          <w:highlight w:val="white"/>
+          <w:lang w:val="en-CA"/>
+        </w:rPr>
+        <w:t>endl</w:t>
+      </w:r>
+      <w:proofErr w:type="spellEnd"/>
+      <w:r>
+        <w:rPr>
+          <w:rFonts w:ascii="Consolas" w:hAnsi="Consolas" w:cs="Consolas"/>
+          <w:color w:val="000000"/>
+          <w:sz w:val="24"/>
+          <w:szCs w:val="24"/>
+          <w:highlight w:val="white"/>
+          <w:lang w:val="en-CA"/>
+        </w:rPr>
+        <w:t>;</w:t>
       </w:r>
     </w:p>
     <w:p>
@@ -8772,7 +8906,7 @@
           <w:highlight w:val="white"/>
           <w:lang w:val="en-CA"/>
         </w:rPr>
-        <w:t>c.display</w:t>
+        <w:t>c.read</w:t>
       </w:r>
       <w:proofErr w:type="spellEnd"/>
       <w:r>
@@ -8823,6 +8957,7 @@
           <w:highlight w:val="white"/>
           <w:lang w:val="en-CA"/>
         </w:rPr>
+        <w:lastRenderedPageBreak/>
         <w:t xml:space="preserve">  </w:t>
       </w:r>
       <w:proofErr w:type="spellStart"/>
@@ -8836,9 +8971,20 @@
           <w:highlight w:val="white"/>
           <w:lang w:val="en-CA"/>
         </w:rPr>
-        <w:t>cout</w:t>
+        <w:t>c.display</w:t>
       </w:r>
       <w:proofErr w:type="spellEnd"/>
+      <w:r>
+        <w:rPr>
+          <w:rFonts w:ascii="Consolas" w:hAnsi="Consolas" w:cs="Consolas"/>
+          <w:color w:val="000000"/>
+          <w:sz w:val="24"/>
+          <w:szCs w:val="24"/>
+          <w:highlight w:val="white"/>
+          <w:lang w:val="en-CA"/>
+        </w:rPr>
+        <w:t>(</w:t>
+      </w:r>
       <w:proofErr w:type="gramEnd"/>
       <w:r>
         <w:rPr>
@@ -8849,29 +8995,7 @@
           <w:highlight w:val="white"/>
           <w:lang w:val="en-CA"/>
         </w:rPr>
-        <w:t xml:space="preserve"> &lt;&lt; </w:t>
-      </w:r>
-      <w:r>
-        <w:rPr>
-          <w:rFonts w:ascii="Consolas" w:hAnsi="Consolas" w:cs="Consolas"/>
-          <w:color w:val="A31515"/>
-          <w:sz w:val="24"/>
-          <w:szCs w:val="24"/>
-          <w:highlight w:val="white"/>
-          <w:lang w:val="en-CA"/>
-        </w:rPr>
-        <w:t>"Please wait"</w:t>
-      </w:r>
-      <w:r>
-        <w:rPr>
-          <w:rFonts w:ascii="Consolas" w:hAnsi="Consolas" w:cs="Consolas"/>
-          <w:color w:val="000000"/>
-          <w:sz w:val="24"/>
-          <w:szCs w:val="24"/>
-          <w:highlight w:val="white"/>
-          <w:lang w:val="en-CA"/>
-        </w:rPr>
-        <w:t>;</w:t>
+        <w:t>);</w:t>
       </w:r>
     </w:p>
     <w:p>
@@ -8900,18 +9024,20 @@
         </w:rPr>
         <w:t xml:space="preserve">  </w:t>
       </w:r>
+      <w:proofErr w:type="spellStart"/>
       <w:proofErr w:type="gramStart"/>
       <w:r>
         <w:rPr>
           <w:rFonts w:ascii="Consolas" w:hAnsi="Consolas" w:cs="Consolas"/>
-          <w:color w:val="0000FF"/>
-          <w:sz w:val="24"/>
-          <w:szCs w:val="24"/>
-          <w:highlight w:val="white"/>
-          <w:lang w:val="en-CA"/>
-        </w:rPr>
-        <w:t>for</w:t>
-      </w:r>
+          <w:color w:val="000000"/>
+          <w:sz w:val="24"/>
+          <w:szCs w:val="24"/>
+          <w:highlight w:val="white"/>
+          <w:lang w:val="en-CA"/>
+        </w:rPr>
+        <w:t>cout</w:t>
+      </w:r>
+      <w:proofErr w:type="spellEnd"/>
       <w:proofErr w:type="gramEnd"/>
       <w:r>
         <w:rPr>
@@ -8922,103 +9048,29 @@
           <w:highlight w:val="white"/>
           <w:lang w:val="en-CA"/>
         </w:rPr>
-        <w:t xml:space="preserve"> (</w:t>
-      </w:r>
-      <w:proofErr w:type="spellStart"/>
-      <w:r>
-        <w:rPr>
-          <w:rFonts w:ascii="Consolas" w:hAnsi="Consolas" w:cs="Consolas"/>
-          <w:color w:val="0000FF"/>
-          <w:sz w:val="24"/>
-          <w:szCs w:val="24"/>
-          <w:highlight w:val="white"/>
-          <w:lang w:val="en-CA"/>
-        </w:rPr>
-        <w:t>int</w:t>
-      </w:r>
-      <w:proofErr w:type="spellEnd"/>
-      <w:r>
-        <w:rPr>
-          <w:rFonts w:ascii="Consolas" w:hAnsi="Consolas" w:cs="Consolas"/>
-          <w:color w:val="000000"/>
-          <w:sz w:val="24"/>
-          <w:szCs w:val="24"/>
-          <w:highlight w:val="white"/>
-          <w:lang w:val="en-CA"/>
-        </w:rPr>
-        <w:t xml:space="preserve"> </w:t>
-      </w:r>
-      <w:proofErr w:type="spellStart"/>
-      <w:r>
-        <w:rPr>
-          <w:rFonts w:ascii="Consolas" w:hAnsi="Consolas" w:cs="Consolas"/>
-          <w:color w:val="000000"/>
-          <w:sz w:val="24"/>
-          <w:szCs w:val="24"/>
-          <w:highlight w:val="white"/>
-          <w:lang w:val="en-CA"/>
-        </w:rPr>
-        <w:t>i</w:t>
-      </w:r>
-      <w:proofErr w:type="spellEnd"/>
-      <w:r>
-        <w:rPr>
-          <w:rFonts w:ascii="Consolas" w:hAnsi="Consolas" w:cs="Consolas"/>
-          <w:color w:val="000000"/>
-          <w:sz w:val="24"/>
-          <w:szCs w:val="24"/>
-          <w:highlight w:val="white"/>
-          <w:lang w:val="en-CA"/>
-        </w:rPr>
-        <w:t xml:space="preserve"> = 0; </w:t>
-      </w:r>
-      <w:proofErr w:type="spellStart"/>
-      <w:r>
-        <w:rPr>
-          <w:rFonts w:ascii="Consolas" w:hAnsi="Consolas" w:cs="Consolas"/>
-          <w:color w:val="000000"/>
-          <w:sz w:val="24"/>
-          <w:szCs w:val="24"/>
-          <w:highlight w:val="white"/>
-          <w:lang w:val="en-CA"/>
-        </w:rPr>
-        <w:t>i</w:t>
-      </w:r>
-      <w:proofErr w:type="spellEnd"/>
-      <w:r>
-        <w:rPr>
-          <w:rFonts w:ascii="Consolas" w:hAnsi="Consolas" w:cs="Consolas"/>
-          <w:color w:val="000000"/>
-          <w:sz w:val="24"/>
-          <w:szCs w:val="24"/>
-          <w:highlight w:val="white"/>
-          <w:lang w:val="en-CA"/>
-        </w:rPr>
-        <w:t xml:space="preserve"> &lt; 1000000; </w:t>
-      </w:r>
-      <w:proofErr w:type="spellStart"/>
-      <w:r>
-        <w:rPr>
-          <w:rFonts w:ascii="Consolas" w:hAnsi="Consolas" w:cs="Consolas"/>
-          <w:color w:val="000000"/>
-          <w:sz w:val="24"/>
-          <w:szCs w:val="24"/>
-          <w:highlight w:val="white"/>
-          <w:lang w:val="en-CA"/>
-        </w:rPr>
-        <w:t>i</w:t>
-      </w:r>
-      <w:proofErr w:type="spellEnd"/>
-      <w:r>
-        <w:rPr>
-          <w:rFonts w:ascii="Consolas" w:hAnsi="Consolas" w:cs="Consolas"/>
-          <w:color w:val="000000"/>
-          <w:sz w:val="24"/>
-          <w:szCs w:val="24"/>
-          <w:highlight w:val="white"/>
-          <w:lang w:val="en-CA"/>
-        </w:rPr>
-        <w:t>++){</w:t>
+        <w:t xml:space="preserve"> &lt;&lt; </w:t>
+      </w:r>
+      <w:r>
+        <w:rPr>
+          <w:rFonts w:ascii="Consolas" w:hAnsi="Consolas" w:cs="Consolas"/>
+          <w:color w:val="A31515"/>
+          <w:sz w:val="24"/>
+          <w:szCs w:val="24"/>
+          <w:highlight w:val="white"/>
+          <w:lang w:val="en-CA"/>
+        </w:rPr>
+        <w:t>"Please wait"</w:t>
+      </w:r>
+      <w:r>
+        <w:rPr>
+          <w:rFonts w:ascii="Consolas" w:hAnsi="Consolas" w:cs="Consolas"/>
+          <w:color w:val="000000"/>
+          <w:sz w:val="24"/>
+          <w:szCs w:val="24"/>
+          <w:highlight w:val="white"/>
+          <w:lang w:val="en-CA"/>
+        </w:rPr>
+        <w:t>;</w:t>
       </w:r>
     </w:p>
     <w:p>
@@ -9045,19 +9097,45 @@
           <w:highlight w:val="white"/>
           <w:lang w:val="en-CA"/>
         </w:rPr>
-        <w:t xml:space="preserve">    </w:t>
-      </w:r>
-      <w:r>
-        <w:rPr>
-          <w:rFonts w:ascii="Consolas" w:hAnsi="Consolas" w:cs="Consolas"/>
-          <w:color w:val="2B91AF"/>
-          <w:sz w:val="24"/>
-          <w:szCs w:val="24"/>
-          <w:highlight w:val="white"/>
-          <w:lang w:val="en-CA"/>
-        </w:rPr>
-        <w:t>Contact</w:t>
-      </w:r>
+        <w:t xml:space="preserve">  </w:t>
+      </w:r>
+      <w:proofErr w:type="gramStart"/>
+      <w:r>
+        <w:rPr>
+          <w:rFonts w:ascii="Consolas" w:hAnsi="Consolas" w:cs="Consolas"/>
+          <w:color w:val="0000FF"/>
+          <w:sz w:val="24"/>
+          <w:szCs w:val="24"/>
+          <w:highlight w:val="white"/>
+          <w:lang w:val="en-CA"/>
+        </w:rPr>
+        <w:t>for</w:t>
+      </w:r>
+      <w:proofErr w:type="gramEnd"/>
+      <w:r>
+        <w:rPr>
+          <w:rFonts w:ascii="Consolas" w:hAnsi="Consolas" w:cs="Consolas"/>
+          <w:color w:val="000000"/>
+          <w:sz w:val="24"/>
+          <w:szCs w:val="24"/>
+          <w:highlight w:val="white"/>
+          <w:lang w:val="en-CA"/>
+        </w:rPr>
+        <w:t xml:space="preserve"> (</w:t>
+      </w:r>
+      <w:proofErr w:type="spellStart"/>
+      <w:r>
+        <w:rPr>
+          <w:rFonts w:ascii="Consolas" w:hAnsi="Consolas" w:cs="Consolas"/>
+          <w:color w:val="0000FF"/>
+          <w:sz w:val="24"/>
+          <w:szCs w:val="24"/>
+          <w:highlight w:val="white"/>
+          <w:lang w:val="en-CA"/>
+        </w:rPr>
+        <w:t>int</w:t>
+      </w:r>
+      <w:proofErr w:type="spellEnd"/>
       <w:r>
         <w:rPr>
           <w:rFonts w:ascii="Consolas" w:hAnsi="Consolas" w:cs="Consolas"/>
@@ -9079,7 +9157,7 @@
           <w:highlight w:val="white"/>
           <w:lang w:val="en-CA"/>
         </w:rPr>
-        <w:t>cp</w:t>
+        <w:t>i</w:t>
       </w:r>
       <w:proofErr w:type="spellEnd"/>
       <w:r>
@@ -9091,7 +9169,55 @@
           <w:highlight w:val="white"/>
           <w:lang w:val="en-CA"/>
         </w:rPr>
-        <w:t xml:space="preserve"> = c;</w:t>
+        <w:t xml:space="preserve"> = 0; </w:t>
+      </w:r>
+      <w:proofErr w:type="spellStart"/>
+      <w:r>
+        <w:rPr>
+          <w:rFonts w:ascii="Consolas" w:hAnsi="Consolas" w:cs="Consolas"/>
+          <w:color w:val="000000"/>
+          <w:sz w:val="24"/>
+          <w:szCs w:val="24"/>
+          <w:highlight w:val="white"/>
+          <w:lang w:val="en-CA"/>
+        </w:rPr>
+        <w:t>i</w:t>
+      </w:r>
+      <w:proofErr w:type="spellEnd"/>
+      <w:r>
+        <w:rPr>
+          <w:rFonts w:ascii="Consolas" w:hAnsi="Consolas" w:cs="Consolas"/>
+          <w:color w:val="000000"/>
+          <w:sz w:val="24"/>
+          <w:szCs w:val="24"/>
+          <w:highlight w:val="white"/>
+          <w:lang w:val="en-CA"/>
+        </w:rPr>
+        <w:t xml:space="preserve"> &lt; 1000000; </w:t>
+      </w:r>
+      <w:proofErr w:type="spellStart"/>
+      <w:r>
+        <w:rPr>
+          <w:rFonts w:ascii="Consolas" w:hAnsi="Consolas" w:cs="Consolas"/>
+          <w:color w:val="000000"/>
+          <w:sz w:val="24"/>
+          <w:szCs w:val="24"/>
+          <w:highlight w:val="white"/>
+          <w:lang w:val="en-CA"/>
+        </w:rPr>
+        <w:t>i</w:t>
+      </w:r>
+      <w:proofErr w:type="spellEnd"/>
+      <w:r>
+        <w:rPr>
+          <w:rFonts w:ascii="Consolas" w:hAnsi="Consolas" w:cs="Consolas"/>
+          <w:color w:val="000000"/>
+          <w:sz w:val="24"/>
+          <w:szCs w:val="24"/>
+          <w:highlight w:val="white"/>
+          <w:lang w:val="en-CA"/>
+        </w:rPr>
+        <w:t>++){</w:t>
       </w:r>
     </w:p>
     <w:p>
@@ -9118,7 +9244,29 @@
           <w:highlight w:val="white"/>
           <w:lang w:val="en-CA"/>
         </w:rPr>
-        <w:t xml:space="preserve">    c = </w:t>
+        <w:t xml:space="preserve">    </w:t>
+      </w:r>
+      <w:r>
+        <w:rPr>
+          <w:rFonts w:ascii="Consolas" w:hAnsi="Consolas" w:cs="Consolas"/>
+          <w:color w:val="2B91AF"/>
+          <w:sz w:val="24"/>
+          <w:szCs w:val="24"/>
+          <w:highlight w:val="white"/>
+          <w:lang w:val="en-CA"/>
+        </w:rPr>
+        <w:t>Contact</w:t>
+      </w:r>
+      <w:r>
+        <w:rPr>
+          <w:rFonts w:ascii="Consolas" w:hAnsi="Consolas" w:cs="Consolas"/>
+          <w:color w:val="000000"/>
+          <w:sz w:val="24"/>
+          <w:szCs w:val="24"/>
+          <w:highlight w:val="white"/>
+          <w:lang w:val="en-CA"/>
+        </w:rPr>
+        <w:t xml:space="preserve"> </w:t>
       </w:r>
       <w:proofErr w:type="spellStart"/>
       <w:r>
@@ -9142,7 +9290,7 @@
           <w:highlight w:val="white"/>
           <w:lang w:val="en-CA"/>
         </w:rPr>
-        <w:t>;</w:t>
+        <w:t xml:space="preserve"> = c;</w:t>
       </w:r>
     </w:p>
     <w:p>
@@ -9169,31 +9317,7 @@
           <w:highlight w:val="white"/>
           <w:lang w:val="en-CA"/>
         </w:rPr>
-        <w:t xml:space="preserve">    </w:t>
-      </w:r>
-      <w:proofErr w:type="gramStart"/>
-      <w:r>
-        <w:rPr>
-          <w:rFonts w:ascii="Consolas" w:hAnsi="Consolas" w:cs="Consolas"/>
-          <w:color w:val="0000FF"/>
-          <w:sz w:val="24"/>
-          <w:szCs w:val="24"/>
-          <w:highlight w:val="white"/>
-          <w:lang w:val="en-CA"/>
-        </w:rPr>
-        <w:t>if</w:t>
-      </w:r>
-      <w:proofErr w:type="gramEnd"/>
-      <w:r>
-        <w:rPr>
-          <w:rFonts w:ascii="Consolas" w:hAnsi="Consolas" w:cs="Consolas"/>
-          <w:color w:val="000000"/>
-          <w:sz w:val="24"/>
-          <w:szCs w:val="24"/>
-          <w:highlight w:val="white"/>
-          <w:lang w:val="en-CA"/>
-        </w:rPr>
-        <w:t xml:space="preserve"> (!(</w:t>
+        <w:t xml:space="preserve">    c = </w:t>
       </w:r>
       <w:proofErr w:type="spellStart"/>
       <w:r>
@@ -9205,55 +9329,9 @@
           <w:highlight w:val="white"/>
           <w:lang w:val="en-CA"/>
         </w:rPr>
-        <w:t>i</w:t>
+        <w:t>cp</w:t>
       </w:r>
       <w:proofErr w:type="spellEnd"/>
-      <w:r>
-        <w:rPr>
-          <w:rFonts w:ascii="Consolas" w:hAnsi="Consolas" w:cs="Consolas"/>
-          <w:color w:val="000000"/>
-          <w:sz w:val="24"/>
-          <w:szCs w:val="24"/>
-          <w:highlight w:val="white"/>
-          <w:lang w:val="en-CA"/>
-        </w:rPr>
-        <w:t xml:space="preserve"> % 100000)) </w:t>
-      </w:r>
-      <w:proofErr w:type="spellStart"/>
-      <w:r>
-        <w:rPr>
-          <w:rFonts w:ascii="Consolas" w:hAnsi="Consolas" w:cs="Consolas"/>
-          <w:color w:val="000000"/>
-          <w:sz w:val="24"/>
-          <w:szCs w:val="24"/>
-          <w:highlight w:val="white"/>
-          <w:lang w:val="en-CA"/>
-        </w:rPr>
-        <w:t>cout</w:t>
-      </w:r>
-      <w:proofErr w:type="spellEnd"/>
-      <w:r>
-        <w:rPr>
-          <w:rFonts w:ascii="Consolas" w:hAnsi="Consolas" w:cs="Consolas"/>
-          <w:color w:val="000000"/>
-          <w:sz w:val="24"/>
-          <w:szCs w:val="24"/>
-          <w:highlight w:val="white"/>
-          <w:lang w:val="en-CA"/>
-        </w:rPr>
-        <w:t xml:space="preserve"> &lt;&lt; </w:t>
-      </w:r>
-      <w:r>
-        <w:rPr>
-          <w:rFonts w:ascii="Consolas" w:hAnsi="Consolas" w:cs="Consolas"/>
-          <w:color w:val="A31515"/>
-          <w:sz w:val="24"/>
-          <w:szCs w:val="24"/>
-          <w:highlight w:val="white"/>
-          <w:lang w:val="en-CA"/>
-        </w:rPr>
-        <w:t>"."</w:t>
-      </w:r>
       <w:r>
         <w:rPr>
           <w:rFonts w:ascii="Consolas" w:hAnsi="Consolas" w:cs="Consolas"/>
@@ -9290,7 +9368,101 @@
           <w:highlight w:val="white"/>
           <w:lang w:val="en-CA"/>
         </w:rPr>
-        <w:t xml:space="preserve">  }</w:t>
+        <w:t xml:space="preserve">    </w:t>
+      </w:r>
+      <w:proofErr w:type="gramStart"/>
+      <w:r>
+        <w:rPr>
+          <w:rFonts w:ascii="Consolas" w:hAnsi="Consolas" w:cs="Consolas"/>
+          <w:color w:val="0000FF"/>
+          <w:sz w:val="24"/>
+          <w:szCs w:val="24"/>
+          <w:highlight w:val="white"/>
+          <w:lang w:val="en-CA"/>
+        </w:rPr>
+        <w:t>if</w:t>
+      </w:r>
+      <w:proofErr w:type="gramEnd"/>
+      <w:r>
+        <w:rPr>
+          <w:rFonts w:ascii="Consolas" w:hAnsi="Consolas" w:cs="Consolas"/>
+          <w:color w:val="000000"/>
+          <w:sz w:val="24"/>
+          <w:szCs w:val="24"/>
+          <w:highlight w:val="white"/>
+          <w:lang w:val="en-CA"/>
+        </w:rPr>
+        <w:t xml:space="preserve"> (!(</w:t>
+      </w:r>
+      <w:proofErr w:type="spellStart"/>
+      <w:r>
+        <w:rPr>
+          <w:rFonts w:ascii="Consolas" w:hAnsi="Consolas" w:cs="Consolas"/>
+          <w:color w:val="000000"/>
+          <w:sz w:val="24"/>
+          <w:szCs w:val="24"/>
+          <w:highlight w:val="white"/>
+          <w:lang w:val="en-CA"/>
+        </w:rPr>
+        <w:t>i</w:t>
+      </w:r>
+      <w:proofErr w:type="spellEnd"/>
+      <w:r>
+        <w:rPr>
+          <w:rFonts w:ascii="Consolas" w:hAnsi="Consolas" w:cs="Consolas"/>
+          <w:color w:val="000000"/>
+          <w:sz w:val="24"/>
+          <w:szCs w:val="24"/>
+          <w:highlight w:val="white"/>
+          <w:lang w:val="en-CA"/>
+        </w:rPr>
+        <w:t xml:space="preserve"> % 100000)) </w:t>
+      </w:r>
+      <w:proofErr w:type="spellStart"/>
+      <w:r>
+        <w:rPr>
+          <w:rFonts w:ascii="Consolas" w:hAnsi="Consolas" w:cs="Consolas"/>
+          <w:color w:val="000000"/>
+          <w:sz w:val="24"/>
+          <w:szCs w:val="24"/>
+          <w:highlight w:val="white"/>
+          <w:lang w:val="en-CA"/>
+        </w:rPr>
+        <w:t>cout</w:t>
+      </w:r>
+      <w:proofErr w:type="spellEnd"/>
+      <w:r>
+        <w:rPr>
+          <w:rFonts w:ascii="Consolas" w:hAnsi="Consolas" w:cs="Consolas"/>
+          <w:color w:val="000000"/>
+          <w:sz w:val="24"/>
+          <w:szCs w:val="24"/>
+          <w:highlight w:val="white"/>
+          <w:lang w:val="en-CA"/>
+        </w:rPr>
+        <w:t xml:space="preserve"> &lt;&lt; </w:t>
+      </w:r>
+      <w:r>
+        <w:rPr>
+          <w:rFonts w:ascii="Consolas" w:hAnsi="Consolas" w:cs="Consolas"/>
+          <w:color w:val="A31515"/>
+          <w:sz w:val="24"/>
+          <w:szCs w:val="24"/>
+          <w:highlight w:val="white"/>
+          <w:lang w:val="en-CA"/>
+        </w:rPr>
+        <w:t>"."</w:t>
+      </w:r>
+      <w:r>
+        <w:rPr>
+          <w:rFonts w:ascii="Consolas" w:hAnsi="Consolas" w:cs="Consolas"/>
+          <w:color w:val="000000"/>
+          <w:sz w:val="24"/>
+          <w:szCs w:val="24"/>
+          <w:highlight w:val="white"/>
+          <w:lang w:val="en-CA"/>
+        </w:rPr>
+        <w:t>;</w:t>
       </w:r>
     </w:p>
     <w:p>
@@ -9317,57 +9489,7 @@
           <w:highlight w:val="white"/>
           <w:lang w:val="en-CA"/>
         </w:rPr>
-        <w:t xml:space="preserve">  </w:t>
-      </w:r>
-      <w:proofErr w:type="spellStart"/>
-      <w:proofErr w:type="gramStart"/>
-      <w:r>
-        <w:rPr>
-          <w:rFonts w:ascii="Consolas" w:hAnsi="Consolas" w:cs="Consolas"/>
-          <w:color w:val="000000"/>
-          <w:sz w:val="24"/>
-          <w:szCs w:val="24"/>
-          <w:highlight w:val="white"/>
-          <w:lang w:val="en-CA"/>
-        </w:rPr>
-        <w:t>cout</w:t>
-      </w:r>
-      <w:proofErr w:type="spellEnd"/>
-      <w:proofErr w:type="gramEnd"/>
-      <w:r>
-        <w:rPr>
-          <w:rFonts w:ascii="Consolas" w:hAnsi="Consolas" w:cs="Consolas"/>
-          <w:color w:val="000000"/>
-          <w:sz w:val="24"/>
-          <w:szCs w:val="24"/>
-          <w:highlight w:val="white"/>
-          <w:lang w:val="en-CA"/>
-        </w:rPr>
-        <w:t xml:space="preserve"> &lt;&lt; </w:t>
-      </w:r>
-      <w:proofErr w:type="spellStart"/>
-      <w:r>
-        <w:rPr>
-          <w:rFonts w:ascii="Consolas" w:hAnsi="Consolas" w:cs="Consolas"/>
-          <w:color w:val="000000"/>
-          <w:sz w:val="24"/>
-          <w:szCs w:val="24"/>
-          <w:highlight w:val="white"/>
-          <w:lang w:val="en-CA"/>
-        </w:rPr>
-        <w:t>endl</w:t>
-      </w:r>
-      <w:proofErr w:type="spellEnd"/>
-      <w:r>
-        <w:rPr>
-          <w:rFonts w:ascii="Consolas" w:hAnsi="Consolas" w:cs="Consolas"/>
-          <w:color w:val="000000"/>
-          <w:sz w:val="24"/>
-          <w:szCs w:val="24"/>
-          <w:highlight w:val="white"/>
-          <w:lang w:val="en-CA"/>
-        </w:rPr>
-        <w:t>;</w:t>
+        <w:t xml:space="preserve">  }</w:t>
       </w:r>
     </w:p>
     <w:p>
@@ -9407,20 +9529,9 @@
           <w:highlight w:val="white"/>
           <w:lang w:val="en-CA"/>
         </w:rPr>
-        <w:t>c.display</w:t>
+        <w:t>cout</w:t>
       </w:r>
       <w:proofErr w:type="spellEnd"/>
-      <w:r>
-        <w:rPr>
-          <w:rFonts w:ascii="Consolas" w:hAnsi="Consolas" w:cs="Consolas"/>
-          <w:color w:val="000000"/>
-          <w:sz w:val="24"/>
-          <w:szCs w:val="24"/>
-          <w:highlight w:val="white"/>
-          <w:lang w:val="en-CA"/>
-        </w:rPr>
-        <w:t>(</w:t>
-      </w:r>
       <w:proofErr w:type="gramEnd"/>
       <w:r>
         <w:rPr>
@@ -9431,7 +9542,31 @@
           <w:highlight w:val="white"/>
           <w:lang w:val="en-CA"/>
         </w:rPr>
-        <w:t>);</w:t>
+        <w:t xml:space="preserve"> &lt;&lt; </w:t>
+      </w:r>
+      <w:proofErr w:type="spellStart"/>
+      <w:r>
+        <w:rPr>
+          <w:rFonts w:ascii="Consolas" w:hAnsi="Consolas" w:cs="Consolas"/>
+          <w:color w:val="000000"/>
+          <w:sz w:val="24"/>
+          <w:szCs w:val="24"/>
+          <w:highlight w:val="white"/>
+          <w:lang w:val="en-CA"/>
+        </w:rPr>
+        <w:t>endl</w:t>
+      </w:r>
+      <w:proofErr w:type="spellEnd"/>
+      <w:r>
+        <w:rPr>
+          <w:rFonts w:ascii="Consolas" w:hAnsi="Consolas" w:cs="Consolas"/>
+          <w:color w:val="000000"/>
+          <w:sz w:val="24"/>
+          <w:szCs w:val="24"/>
+          <w:highlight w:val="white"/>
+          <w:lang w:val="en-CA"/>
+        </w:rPr>
+        <w:t>;</w:t>
       </w:r>
     </w:p>
     <w:p>
@@ -9458,20 +9593,32 @@
           <w:highlight w:val="white"/>
           <w:lang w:val="en-CA"/>
         </w:rPr>
-        <w:lastRenderedPageBreak/>
         <w:t xml:space="preserve">  </w:t>
       </w:r>
+      <w:proofErr w:type="spellStart"/>
       <w:proofErr w:type="gramStart"/>
       <w:r>
         <w:rPr>
           <w:rFonts w:ascii="Consolas" w:hAnsi="Consolas" w:cs="Consolas"/>
-          <w:color w:val="0000FF"/>
-          <w:sz w:val="24"/>
-          <w:szCs w:val="24"/>
-          <w:highlight w:val="white"/>
-          <w:lang w:val="en-CA"/>
-        </w:rPr>
-        <w:t>return</w:t>
+          <w:color w:val="000000"/>
+          <w:sz w:val="24"/>
+          <w:szCs w:val="24"/>
+          <w:highlight w:val="white"/>
+          <w:lang w:val="en-CA"/>
+        </w:rPr>
+        <w:t>c.display</w:t>
+      </w:r>
+      <w:proofErr w:type="spellEnd"/>
+      <w:r>
+        <w:rPr>
+          <w:rFonts w:ascii="Consolas" w:hAnsi="Consolas" w:cs="Consolas"/>
+          <w:color w:val="000000"/>
+          <w:sz w:val="24"/>
+          <w:szCs w:val="24"/>
+          <w:highlight w:val="white"/>
+          <w:lang w:val="en-CA"/>
+        </w:rPr>
+        <w:t>(</w:t>
       </w:r>
       <w:proofErr w:type="gramEnd"/>
       <w:r>
@@ -9483,7 +9630,7 @@
           <w:highlight w:val="white"/>
           <w:lang w:val="en-CA"/>
         </w:rPr>
-        <w:t xml:space="preserve"> 0;</w:t>
+        <w:t>);</w:t>
       </w:r>
     </w:p>
     <w:p>
@@ -9510,78 +9657,31 @@
           <w:highlight w:val="white"/>
           <w:lang w:val="en-CA"/>
         </w:rPr>
-        <w:t>}</w:t>
-      </w:r>
-    </w:p>
-    <w:p>
-      <w:pPr>
-        <w:spacing w:before="100" w:beforeAutospacing="1" w:after="100" w:afterAutospacing="1" w:line="240" w:lineRule="auto"/>
-        <w:textAlignment w:val="baseline"/>
-        <w:rPr>
-          <w:rFonts w:ascii="Arial" w:eastAsia="Times New Roman" w:hAnsi="Arial" w:cs="Arial"/>
-          <w:color w:val="0070C0"/>
-          <w:sz w:val="24"/>
-          <w:szCs w:val="24"/>
-        </w:rPr>
-      </w:pPr>
-      <w:r>
-        <w:rPr>
-          <w:rFonts w:ascii="Arial" w:eastAsia="Times New Roman" w:hAnsi="Arial" w:cs="Arial"/>
-          <w:color w:val="0070C0"/>
-          <w:sz w:val="24"/>
-          <w:szCs w:val="24"/>
-        </w:rPr>
-        <w:t>O</w:t>
-      </w:r>
-      <w:r>
-        <w:rPr>
-          <w:rFonts w:ascii="Arial" w:eastAsia="Times New Roman" w:hAnsi="Arial" w:cs="Arial"/>
-          <w:color w:val="0070C0"/>
-          <w:sz w:val="24"/>
-          <w:szCs w:val="24"/>
-        </w:rPr>
-        <w:t>utput Example</w:t>
+        <w:t xml:space="preserve">  </w:t>
       </w:r>
       <w:proofErr w:type="gramStart"/>
       <w:r>
         <w:rPr>
-          <w:rFonts w:ascii="Arial" w:eastAsia="Times New Roman" w:hAnsi="Arial" w:cs="Arial"/>
-          <w:color w:val="0070C0"/>
-          <w:sz w:val="24"/>
-          <w:szCs w:val="24"/>
-        </w:rPr>
-        <w:t>:</w:t>
+          <w:rFonts w:ascii="Consolas" w:hAnsi="Consolas" w:cs="Consolas"/>
+          <w:color w:val="0000FF"/>
+          <w:sz w:val="24"/>
+          <w:szCs w:val="24"/>
+          <w:highlight w:val="white"/>
+          <w:lang w:val="en-CA"/>
+        </w:rPr>
+        <w:t>return</w:t>
       </w:r>
       <w:proofErr w:type="gramEnd"/>
       <w:r>
         <w:rPr>
-          <w:rFonts w:ascii="Arial" w:eastAsia="Times New Roman" w:hAnsi="Arial" w:cs="Arial"/>
-          <w:color w:val="0070C0"/>
-          <w:sz w:val="24"/>
-          <w:szCs w:val="24"/>
-        </w:rPr>
-        <w:br/>
-      </w:r>
-      <w:r>
-        <w:rPr>
-          <w:rFonts w:ascii="Consolas" w:hAnsi="Consolas" w:cs="Consolas"/>
-          <w:color w:val="0070C0"/>
-          <w:sz w:val="24"/>
-          <w:szCs w:val="24"/>
-          <w:highlight w:val="white"/>
-          <w:lang w:val="en-CA"/>
-        </w:rPr>
-        <w:t>(Your output should exactly match the following</w:t>
-      </w:r>
-      <w:r>
-        <w:rPr>
-          <w:rFonts w:ascii="Consolas" w:hAnsi="Consolas" w:cs="Consolas"/>
-          <w:color w:val="0070C0"/>
-          <w:sz w:val="24"/>
-          <w:szCs w:val="24"/>
-          <w:lang w:val="en-CA"/>
-        </w:rPr>
-        <w:t>)</w:t>
+          <w:rFonts w:ascii="Consolas" w:hAnsi="Consolas" w:cs="Consolas"/>
+          <w:color w:val="000000"/>
+          <w:sz w:val="24"/>
+          <w:szCs w:val="24"/>
+          <w:highlight w:val="white"/>
+          <w:lang w:val="en-CA"/>
+        </w:rPr>
+        <w:t xml:space="preserve"> 0;</w:t>
       </w:r>
     </w:p>
     <w:p>
@@ -9599,6 +9699,17 @@
           <w:lang w:val="en-CA"/>
         </w:rPr>
       </w:pPr>
+      <w:r>
+        <w:rPr>
+          <w:rFonts w:ascii="Consolas" w:hAnsi="Consolas" w:cs="Consolas"/>
+          <w:color w:val="000000"/>
+          <w:sz w:val="24"/>
+          <w:szCs w:val="24"/>
+          <w:highlight w:val="white"/>
+          <w:lang w:val="en-CA"/>
+        </w:rPr>
+        <w:t>}</w:t>
+      </w:r>
     </w:p>
     <w:p>
       <w:pPr>
@@ -9615,16 +9726,76 @@
           <w:lang w:val="en-CA"/>
         </w:rPr>
       </w:pPr>
-      <w:r>
-        <w:rPr>
-          <w:rFonts w:ascii="Consolas" w:hAnsi="Consolas" w:cs="Consolas"/>
-          <w:color w:val="008000"/>
-          <w:sz w:val="24"/>
-          <w:szCs w:val="24"/>
-          <w:highlight w:val="white"/>
-          <w:lang w:val="en-CA"/>
-        </w:rPr>
-        <w:t>Empty Contact</w:t>
+    </w:p>
+    <w:p>
+      <w:pPr>
+        <w:spacing w:before="100" w:beforeAutospacing="1" w:after="100" w:afterAutospacing="1" w:line="240" w:lineRule="auto"/>
+        <w:textAlignment w:val="baseline"/>
+        <w:rPr>
+          <w:rFonts w:ascii="Arial" w:eastAsia="Times New Roman" w:hAnsi="Arial" w:cs="Arial"/>
+          <w:color w:val="0070C0"/>
+          <w:sz w:val="24"/>
+          <w:szCs w:val="24"/>
+        </w:rPr>
+      </w:pPr>
+      <w:r>
+        <w:rPr>
+          <w:rFonts w:ascii="Arial" w:eastAsia="Times New Roman" w:hAnsi="Arial" w:cs="Arial"/>
+          <w:color w:val="0070C0"/>
+          <w:sz w:val="24"/>
+          <w:szCs w:val="24"/>
+        </w:rPr>
+        <w:t>O</w:t>
+      </w:r>
+      <w:r>
+        <w:rPr>
+          <w:rFonts w:ascii="Arial" w:eastAsia="Times New Roman" w:hAnsi="Arial" w:cs="Arial"/>
+          <w:color w:val="0070C0"/>
+          <w:sz w:val="24"/>
+          <w:szCs w:val="24"/>
+        </w:rPr>
+        <w:t>utput Example</w:t>
+      </w:r>
+      <w:proofErr w:type="gramStart"/>
+      <w:r>
+        <w:rPr>
+          <w:rFonts w:ascii="Arial" w:eastAsia="Times New Roman" w:hAnsi="Arial" w:cs="Arial"/>
+          <w:color w:val="0070C0"/>
+          <w:sz w:val="24"/>
+          <w:szCs w:val="24"/>
+        </w:rPr>
+        <w:t>:</w:t>
+      </w:r>
+      <w:proofErr w:type="gramEnd"/>
+      <w:r>
+        <w:rPr>
+          <w:rFonts w:ascii="Arial" w:eastAsia="Times New Roman" w:hAnsi="Arial" w:cs="Arial"/>
+          <w:color w:val="0070C0"/>
+          <w:sz w:val="24"/>
+          <w:szCs w:val="24"/>
+        </w:rPr>
+        <w:br/>
+      </w:r>
+      <w:r>
+        <w:rPr>
+          <w:rFonts w:ascii="Consolas" w:hAnsi="Consolas" w:cs="Consolas"/>
+          <w:color w:val="0070C0"/>
+          <w:sz w:val="24"/>
+          <w:szCs w:val="24"/>
+          <w:highlight w:val="white"/>
+          <w:lang w:val="en-CA"/>
+        </w:rPr>
+        <w:t>(Your output should exactly match the following</w:t>
+      </w:r>
+      <w:r>
+        <w:rPr>
+          <w:rFonts w:ascii="Consolas" w:hAnsi="Consolas" w:cs="Consolas"/>
+          <w:color w:val="0070C0"/>
+          <w:sz w:val="24"/>
+          <w:szCs w:val="24"/>
+          <w:lang w:val="en-CA"/>
+        </w:rPr>
+        <w:t>)</w:t>
       </w:r>
     </w:p>
     <w:p>
@@ -9642,17 +9813,6 @@
           <w:lang w:val="en-CA"/>
         </w:rPr>
       </w:pPr>
-      <w:r>
-        <w:rPr>
-          <w:rFonts w:ascii="Consolas" w:hAnsi="Consolas" w:cs="Consolas"/>
-          <w:color w:val="008000"/>
-          <w:sz w:val="24"/>
-          <w:szCs w:val="24"/>
-          <w:highlight w:val="white"/>
-          <w:lang w:val="en-CA"/>
-        </w:rPr>
-        <w:t>----------------------------------------</w:t>
-      </w:r>
     </w:p>
     <w:p>
       <w:pPr>
@@ -9678,7 +9838,7 @@
           <w:highlight w:val="white"/>
           <w:lang w:val="en-CA"/>
         </w:rPr>
-        <w:t>Enter Contact information:</w:t>
+        <w:t>Empty Contact</w:t>
       </w:r>
     </w:p>
     <w:p>
@@ -9705,7 +9865,7 @@
           <w:highlight w:val="white"/>
           <w:lang w:val="en-CA"/>
         </w:rPr>
-        <w:t>Contact Name: John Doe</w:t>
+        <w:t>----------------------------------------</w:t>
       </w:r>
     </w:p>
     <w:p>
@@ -9732,7 +9892,7 @@
           <w:highlight w:val="white"/>
           <w:lang w:val="en-CA"/>
         </w:rPr>
-        <w:t>Please enter 3 phone numbers:</w:t>
+        <w:t>Enter Contact information:</w:t>
       </w:r>
     </w:p>
     <w:p>
@@ -9759,7 +9919,7 @@
           <w:highlight w:val="white"/>
           <w:lang w:val="en-CA"/>
         </w:rPr>
-        <w:t>1: Home, 123 1234567</w:t>
+        <w:t>Contact Name: John Doe</w:t>
       </w:r>
     </w:p>
     <w:p>
@@ -9786,7 +9946,7 @@
           <w:highlight w:val="white"/>
           <w:lang w:val="en-CA"/>
         </w:rPr>
-        <w:t>2: Cell, 234 2345678</w:t>
+        <w:t>Please enter 3 phone numbers:</w:t>
       </w:r>
     </w:p>
     <w:p>
@@ -9813,7 +9973,7 @@
           <w:highlight w:val="white"/>
           <w:lang w:val="en-CA"/>
         </w:rPr>
-        <w:t>3: Work, 345 3456789</w:t>
+        <w:t>1: Home, 123 1234567</w:t>
       </w:r>
     </w:p>
     <w:p>
@@ -9840,7 +10000,7 @@
           <w:highlight w:val="white"/>
           <w:lang w:val="en-CA"/>
         </w:rPr>
-        <w:t>John Doe</w:t>
+        <w:t>2: Cell, 234 2345678</w:t>
       </w:r>
     </w:p>
     <w:p>
@@ -9867,7 +10027,7 @@
           <w:highlight w:val="white"/>
           <w:lang w:val="en-CA"/>
         </w:rPr>
-        <w:t>Home..........., 123 123-4567</w:t>
+        <w:t>3: Work, 345 3456789</w:t>
       </w:r>
     </w:p>
     <w:p>
@@ -9894,7 +10054,7 @@
           <w:highlight w:val="white"/>
           <w:lang w:val="en-CA"/>
         </w:rPr>
-        <w:t>Cell..........., 234 234-5678</w:t>
+        <w:t>John Doe</w:t>
       </w:r>
     </w:p>
     <w:p>
@@ -9921,7 +10081,7 @@
           <w:highlight w:val="white"/>
           <w:lang w:val="en-CA"/>
         </w:rPr>
-        <w:t>Work..........., 345 345-6789</w:t>
+        <w:t>Home..........., 123 123-4567</w:t>
       </w:r>
     </w:p>
     <w:p>
@@ -9948,7 +10108,7 @@
           <w:highlight w:val="white"/>
           <w:lang w:val="en-CA"/>
         </w:rPr>
-        <w:t>----------------------------------------</w:t>
+        <w:t>Cell..........., 234 234-5678</w:t>
       </w:r>
     </w:p>
     <w:p>
@@ -9975,7 +10135,7 @@
           <w:highlight w:val="white"/>
           <w:lang w:val="en-CA"/>
         </w:rPr>
-        <w:t>Please wait..........</w:t>
+        <w:t>Work..........., 345 345-6789</w:t>
       </w:r>
     </w:p>
     <w:p>
@@ -10002,7 +10162,7 @@
           <w:highlight w:val="white"/>
           <w:lang w:val="en-CA"/>
         </w:rPr>
-        <w:t>John Doe</w:t>
+        <w:t>----------------------------------------</w:t>
       </w:r>
     </w:p>
     <w:p>
@@ -10029,7 +10189,7 @@
           <w:highlight w:val="white"/>
           <w:lang w:val="en-CA"/>
         </w:rPr>
-        <w:t>Home..........., 123 123-4567</w:t>
+        <w:t>Please wait..........</w:t>
       </w:r>
     </w:p>
     <w:p>
@@ -10056,7 +10216,7 @@
           <w:highlight w:val="white"/>
           <w:lang w:val="en-CA"/>
         </w:rPr>
-        <w:t>Cell..........., 234 234-5678</w:t>
+        <w:t>John Doe</w:t>
       </w:r>
     </w:p>
     <w:p>
@@ -10083,7 +10243,7 @@
           <w:highlight w:val="white"/>
           <w:lang w:val="en-CA"/>
         </w:rPr>
-        <w:t>Work..........., 345 345-6789</w:t>
+        <w:t>Home..........., 123 123-4567</w:t>
       </w:r>
     </w:p>
     <w:p>
@@ -10110,6 +10270,60 @@
           <w:highlight w:val="white"/>
           <w:lang w:val="en-CA"/>
         </w:rPr>
+        <w:t>Cell..........., 234 234-5678</w:t>
+      </w:r>
+    </w:p>
+    <w:p>
+      <w:pPr>
+        <w:autoSpaceDE w:val="0"/>
+        <w:autoSpaceDN w:val="0"/>
+        <w:adjustRightInd w:val="0"/>
+        <w:spacing w:after="0" w:line="240" w:lineRule="auto"/>
+        <w:rPr>
+          <w:rFonts w:ascii="Consolas" w:hAnsi="Consolas" w:cs="Consolas"/>
+          <w:color w:val="000000"/>
+          <w:sz w:val="24"/>
+          <w:szCs w:val="24"/>
+          <w:highlight w:val="white"/>
+          <w:lang w:val="en-CA"/>
+        </w:rPr>
+      </w:pPr>
+      <w:r>
+        <w:rPr>
+          <w:rFonts w:ascii="Consolas" w:hAnsi="Consolas" w:cs="Consolas"/>
+          <w:color w:val="008000"/>
+          <w:sz w:val="24"/>
+          <w:szCs w:val="24"/>
+          <w:highlight w:val="white"/>
+          <w:lang w:val="en-CA"/>
+        </w:rPr>
+        <w:t>Work..........., 345 345-6789</w:t>
+      </w:r>
+    </w:p>
+    <w:p>
+      <w:pPr>
+        <w:autoSpaceDE w:val="0"/>
+        <w:autoSpaceDN w:val="0"/>
+        <w:adjustRightInd w:val="0"/>
+        <w:spacing w:after="0" w:line="240" w:lineRule="auto"/>
+        <w:rPr>
+          <w:rFonts w:ascii="Consolas" w:hAnsi="Consolas" w:cs="Consolas"/>
+          <w:color w:val="000000"/>
+          <w:sz w:val="24"/>
+          <w:szCs w:val="24"/>
+          <w:highlight w:val="white"/>
+          <w:lang w:val="en-CA"/>
+        </w:rPr>
+      </w:pPr>
+      <w:r>
+        <w:rPr>
+          <w:rFonts w:ascii="Consolas" w:hAnsi="Consolas" w:cs="Consolas"/>
+          <w:color w:val="008000"/>
+          <w:sz w:val="24"/>
+          <w:szCs w:val="24"/>
+          <w:highlight w:val="white"/>
+          <w:lang w:val="en-CA"/>
+        </w:rPr>
         <w:t>----------------------------------------</w:t>
       </w:r>
     </w:p>
@@ -10127,8 +10341,6 @@
           <w:szCs w:val="27"/>
         </w:rPr>
       </w:pPr>
-      <w:bookmarkStart w:id="0" w:name="_GoBack"/>
-      <w:bookmarkEnd w:id="0"/>
       <w:r>
         <w:rPr>
           <w:rFonts w:ascii="Arial" w:eastAsia="Times New Roman" w:hAnsi="Arial" w:cs="Arial"/>
@@ -10175,7 +10387,7 @@
           <w:sz w:val="27"/>
           <w:szCs w:val="27"/>
         </w:rPr>
-        <w:t>ME SUBMISSION and</w:t>
+        <w:t>ME SUBMISSION</w:t>
       </w:r>
       <w:r>
         <w:rPr>
@@ -10187,7 +10399,31 @@
           <w:sz w:val="27"/>
           <w:szCs w:val="27"/>
         </w:rPr>
-        <w:t xml:space="preserve"> REFLECTION (3</w:t>
+        <w:t xml:space="preserve"> (30%)</w:t>
+      </w:r>
+      <w:r>
+        <w:rPr>
+          <w:rFonts w:ascii="Arial" w:eastAsia="Times New Roman" w:hAnsi="Arial" w:cs="Arial"/>
+          <w:b/>
+          <w:bCs/>
+          <w:caps/>
+          <w:color w:val="4599B1"/>
+          <w:sz w:val="27"/>
+          <w:szCs w:val="27"/>
+        </w:rPr>
+        <w:t xml:space="preserve"> and</w:t>
+      </w:r>
+      <w:r>
+        <w:rPr>
+          <w:rFonts w:ascii="Arial" w:eastAsia="Times New Roman" w:hAnsi="Arial" w:cs="Arial"/>
+          <w:b/>
+          <w:bCs/>
+          <w:caps/>
+          <w:color w:val="4599B1"/>
+          <w:sz w:val="27"/>
+          <w:szCs w:val="27"/>
+        </w:rPr>
+        <w:t xml:space="preserve"> REFLECTION (1</w:t>
       </w:r>
       <w:r>
         <w:rPr>
@@ -10330,6 +10566,7 @@
           <w:sz w:val="27"/>
           <w:szCs w:val="27"/>
         </w:rPr>
+        <w:lastRenderedPageBreak/>
         <w:t xml:space="preserve">   </w:t>
       </w:r>
     </w:p>
@@ -10587,7 +10824,6 @@
           <w:sz w:val="24"/>
           <w:szCs w:val="24"/>
         </w:rPr>
-        <w:lastRenderedPageBreak/>
         <w:t>Then run the following script from your account:</w:t>
       </w:r>
     </w:p>
@@ -10614,7 +10850,18 @@
           <w:sz w:val="24"/>
           <w:szCs w:val="24"/>
         </w:rPr>
-        <w:t>Sections SAA and SBB</w:t>
+        <w:t xml:space="preserve">Sections </w:t>
+      </w:r>
+      <w:r>
+        <w:rPr>
+          <w:rFonts w:ascii="Courier New" w:eastAsia="Times New Roman" w:hAnsi="Courier New" w:cs="Courier New"/>
+          <w:b/>
+          <w:bCs/>
+          <w:color w:val="FF0000"/>
+          <w:sz w:val="24"/>
+          <w:szCs w:val="24"/>
+        </w:rPr>
+        <w:t>SAA and SBB</w:t>
       </w:r>
       <w:proofErr w:type="gramStart"/>
       <w:r>
@@ -10651,7 +10898,7 @@
           <w:sz w:val="24"/>
           <w:szCs w:val="24"/>
         </w:rPr>
-        <w:t>fardad.soleimanloo</w:t>
+        <w:t>edgardo.arvelaez</w:t>
       </w:r>
       <w:proofErr w:type="spellEnd"/>
       <w:r>
@@ -10663,18 +10910,7 @@
           <w:sz w:val="24"/>
           <w:szCs w:val="24"/>
         </w:rPr>
-        <w:t>/submit w5</w:t>
-      </w:r>
-      <w:r>
-        <w:rPr>
-          <w:rFonts w:ascii="Courier New" w:eastAsia="Times New Roman" w:hAnsi="Courier New" w:cs="Courier New"/>
-          <w:b/>
-          <w:bCs/>
-          <w:color w:val="000000"/>
-          <w:sz w:val="24"/>
-          <w:szCs w:val="24"/>
-        </w:rPr>
-        <w:t>_at_home</w:t>
+        <w:t>/submit w5_at_home</w:t>
       </w:r>
       <w:r>
         <w:rPr>
@@ -10742,7 +10978,7 @@
           <w:sz w:val="24"/>
           <w:szCs w:val="24"/>
         </w:rPr>
-        <w:t>ronald.burton</w:t>
+        <w:t>fardad.soleimanloo</w:t>
       </w:r>
       <w:proofErr w:type="spellEnd"/>
       <w:r>
@@ -10754,7 +10990,7 @@
           <w:sz w:val="24"/>
           <w:szCs w:val="24"/>
         </w:rPr>
-        <w:t>/submit w5</w:t>
+        <w:t>/submit w5_at_home</w:t>
       </w:r>
       <w:r>
         <w:rPr>
@@ -10765,7 +11001,65 @@
           <w:sz w:val="24"/>
           <w:szCs w:val="24"/>
         </w:rPr>
-        <w:t>_at_home</w:t>
+        <w:t xml:space="preserve"> &lt;ENTER&gt;</w:t>
+      </w:r>
+      <w:r>
+        <w:rPr>
+          <w:rFonts w:ascii="Courier New" w:eastAsia="Times New Roman" w:hAnsi="Courier New" w:cs="Courier New"/>
+          <w:b/>
+          <w:bCs/>
+          <w:color w:val="000000"/>
+          <w:sz w:val="24"/>
+          <w:szCs w:val="24"/>
+        </w:rPr>
+        <w:br/>
+      </w:r>
+      <w:r>
+        <w:rPr>
+          <w:rFonts w:ascii="Courier New" w:eastAsia="Times New Roman" w:hAnsi="Courier New" w:cs="Courier New"/>
+          <w:b/>
+          <w:bCs/>
+          <w:color w:val="FF0000"/>
+          <w:sz w:val="24"/>
+          <w:szCs w:val="24"/>
+        </w:rPr>
+        <w:t>Section SEE and SFF</w:t>
+      </w:r>
+      <w:r>
+        <w:rPr>
+          <w:rFonts w:ascii="Courier New" w:eastAsia="Times New Roman" w:hAnsi="Courier New" w:cs="Courier New"/>
+          <w:b/>
+          <w:bCs/>
+          <w:color w:val="000000"/>
+          <w:sz w:val="24"/>
+          <w:szCs w:val="24"/>
+        </w:rPr>
+        <w:br/>
+        <w:t>~</w:t>
+      </w:r>
+      <w:proofErr w:type="spellStart"/>
+      <w:r>
+        <w:rPr>
+          <w:rFonts w:ascii="Courier New" w:eastAsia="Times New Roman" w:hAnsi="Courier New" w:cs="Courier New"/>
+          <w:b/>
+          <w:bCs/>
+          <w:color w:val="000000"/>
+          <w:sz w:val="24"/>
+          <w:szCs w:val="24"/>
+        </w:rPr>
+        <w:t>eden.burton</w:t>
+      </w:r>
+      <w:proofErr w:type="spellEnd"/>
+      <w:r>
+        <w:rPr>
+          <w:rFonts w:ascii="Courier New" w:eastAsia="Times New Roman" w:hAnsi="Courier New" w:cs="Courier New"/>
+          <w:b/>
+          <w:bCs/>
+          <w:color w:val="000000"/>
+          <w:sz w:val="24"/>
+          <w:szCs w:val="24"/>
+        </w:rPr>
+        <w:t>/submit w5_at_home</w:t>
       </w:r>
       <w:r>
         <w:rPr>

</xml_diff>

<commit_message>
Changed bool read() to void read()
</commit_message>
<xml_diff>
--- a/Workshop5.docx
+++ b/Workshop5.docx
@@ -1907,7 +1907,6 @@
           <w:szCs w:val="24"/>
         </w:rPr>
       </w:pPr>
-      <w:proofErr w:type="gramStart"/>
       <w:r>
         <w:rPr>
           <w:rFonts w:ascii="Courier New" w:eastAsia="Times New Roman" w:hAnsi="Courier New" w:cs="Courier New"/>
@@ -1917,9 +1916,10 @@
           <w:sz w:val="24"/>
           <w:szCs w:val="24"/>
         </w:rPr>
-        <w:t>bool</w:t>
-      </w:r>
-      <w:proofErr w:type="gramEnd"/>
+        <w:t>void</w:t>
+      </w:r>
+      <w:bookmarkStart w:id="0" w:name="_GoBack"/>
+      <w:bookmarkEnd w:id="0"/>
       <w:r>
         <w:rPr>
           <w:rFonts w:ascii="Courier New" w:eastAsia="Times New Roman" w:hAnsi="Courier New" w:cs="Courier New"/>
@@ -7074,31 +7074,7 @@
           <w:szCs w:val="24"/>
         </w:rPr>
         <w:br/>
-        <w:t>~</w:t>
-      </w:r>
-      <w:proofErr w:type="spellStart"/>
-      <w:r>
-        <w:rPr>
-          <w:rFonts w:ascii="Courier New" w:eastAsia="Times New Roman" w:hAnsi="Courier New" w:cs="Courier New"/>
-          <w:b/>
-          <w:bCs/>
-          <w:color w:val="000000"/>
-          <w:sz w:val="24"/>
-          <w:szCs w:val="24"/>
-        </w:rPr>
-        <w:t>fardad.soleimanloo</w:t>
-      </w:r>
-      <w:proofErr w:type="spellEnd"/>
-      <w:r>
-        <w:rPr>
-          <w:rFonts w:ascii="Courier New" w:eastAsia="Times New Roman" w:hAnsi="Courier New" w:cs="Courier New"/>
-          <w:b/>
-          <w:bCs/>
-          <w:color w:val="000000"/>
-          <w:sz w:val="24"/>
-          <w:szCs w:val="24"/>
-        </w:rPr>
-        <w:t>/submit w5_in_lab</w:t>
+        <w:t>~fardad.soleimanloo/submit w5_in_lab</w:t>
       </w:r>
       <w:r>
         <w:rPr>
@@ -7276,33 +7252,7 @@
           <w:sz w:val="27"/>
           <w:szCs w:val="27"/>
         </w:rPr>
-        <w:t xml:space="preserve"> And </w:t>
-      </w:r>
-      <w:r>
-        <w:rPr>
-          <w:rFonts w:ascii="Arial" w:eastAsia="Times New Roman" w:hAnsi="Arial" w:cs="Arial"/>
-          <w:b/>
-          <w:bCs/>
-          <w:caps/>
-          <w:color w:val="4599B1"/>
-          <w:sz w:val="27"/>
-          <w:szCs w:val="27"/>
-        </w:rPr>
-        <w:t xml:space="preserve">REFLECTION </w:t>
-      </w:r>
-      <w:bookmarkStart w:id="0" w:name="_GoBack"/>
-      <w:bookmarkEnd w:id="0"/>
-      <w:r>
-        <w:rPr>
-          <w:rFonts w:ascii="Arial" w:eastAsia="Times New Roman" w:hAnsi="Arial" w:cs="Arial"/>
-          <w:b/>
-          <w:bCs/>
-          <w:caps/>
-          <w:color w:val="4599B1"/>
-          <w:sz w:val="27"/>
-          <w:szCs w:val="27"/>
-        </w:rPr>
-        <w:t>(4</w:t>
+        <w:t xml:space="preserve"> And REFLECTION (4</w:t>
       </w:r>
       <w:r>
         <w:rPr>
@@ -10966,31 +10916,7 @@
           <w:szCs w:val="24"/>
         </w:rPr>
         <w:br/>
-        <w:t>~</w:t>
-      </w:r>
-      <w:proofErr w:type="spellStart"/>
-      <w:r>
-        <w:rPr>
-          <w:rFonts w:ascii="Courier New" w:eastAsia="Times New Roman" w:hAnsi="Courier New" w:cs="Courier New"/>
-          <w:b/>
-          <w:bCs/>
-          <w:color w:val="000000"/>
-          <w:sz w:val="24"/>
-          <w:szCs w:val="24"/>
-        </w:rPr>
-        <w:t>fardad.soleimanloo</w:t>
-      </w:r>
-      <w:proofErr w:type="spellEnd"/>
-      <w:r>
-        <w:rPr>
-          <w:rFonts w:ascii="Courier New" w:eastAsia="Times New Roman" w:hAnsi="Courier New" w:cs="Courier New"/>
-          <w:b/>
-          <w:bCs/>
-          <w:color w:val="000000"/>
-          <w:sz w:val="24"/>
-          <w:szCs w:val="24"/>
-        </w:rPr>
-        <w:t>/submit w5_at_home</w:t>
+        <w:t>~fardad.soleimanloo/submit w5_at_home</w:t>
       </w:r>
       <w:r>
         <w:rPr>

</xml_diff>

<commit_message>
fixed attribute name typos...
</commit_message>
<xml_diff>
--- a/Workshop5.docx
+++ b/Workshop5.docx
@@ -1,6 +1,6 @@
 
 <file path=word/document.xml><?xml version="1.0" encoding="utf-8"?>
-<w:document xmlns:wpc="http://schemas.microsoft.com/office/word/2010/wordprocessingCanvas" xmlns:mc="http://schemas.openxmlformats.org/markup-compatibility/2006" xmlns:o="urn:schemas-microsoft-com:office:office" xmlns:r="http://schemas.openxmlformats.org/officeDocument/2006/relationships" xmlns:m="http://schemas.openxmlformats.org/officeDocument/2006/math" xmlns:v="urn:schemas-microsoft-com:vml" xmlns:wp14="http://schemas.microsoft.com/office/word/2010/wordprocessingDrawing" xmlns:wp="http://schemas.openxmlformats.org/drawingml/2006/wordprocessingDrawing" xmlns:w10="urn:schemas-microsoft-com:office:word" xmlns:w="http://schemas.openxmlformats.org/wordprocessingml/2006/main" xmlns:w14="http://schemas.microsoft.com/office/word/2010/wordml" xmlns:w15="http://schemas.microsoft.com/office/word/2012/wordml" xmlns:wpg="http://schemas.microsoft.com/office/word/2010/wordprocessingGroup" xmlns:wpi="http://schemas.microsoft.com/office/word/2010/wordprocessingInk" xmlns:wne="http://schemas.microsoft.com/office/word/2006/wordml" xmlns:wps="http://schemas.microsoft.com/office/word/2010/wordprocessingShape" mc:Ignorable="w14 w15 wp14">
+<w:document xmlns:wpc="http://schemas.microsoft.com/office/word/2010/wordprocessingCanvas" xmlns:mc="http://schemas.openxmlformats.org/markup-compatibility/2006" xmlns:o="urn:schemas-microsoft-com:office:office" xmlns:r="http://schemas.openxmlformats.org/officeDocument/2006/relationships" xmlns:m="http://schemas.openxmlformats.org/officeDocument/2006/math" xmlns:v="urn:schemas-microsoft-com:vml" xmlns:wp14="http://schemas.microsoft.com/office/word/2010/wordprocessingDrawing" xmlns:wp="http://schemas.openxmlformats.org/drawingml/2006/wordprocessingDrawing" xmlns:w10="urn:schemas-microsoft-com:office:word" xmlns:w="http://schemas.openxmlformats.org/wordprocessingml/2006/main" xmlns:w14="http://schemas.microsoft.com/office/word/2010/wordml" xmlns:wpg="http://schemas.microsoft.com/office/word/2010/wordprocessingGroup" xmlns:wpi="http://schemas.microsoft.com/office/word/2010/wordprocessingInk" xmlns:wne="http://schemas.microsoft.com/office/word/2006/wordml" xmlns:wps="http://schemas.microsoft.com/office/word/2010/wordprocessingShape" mc:Ignorable="w14 wp14">
   <w:body>
     <w:p>
       <w:pPr>
@@ -19,18 +19,7 @@
           <w:sz w:val="24"/>
           <w:szCs w:val="24"/>
         </w:rPr>
-        <w:t>Part C - Encapsul</w:t>
-      </w:r>
-      <w:bookmarkStart w:id="0" w:name="_GoBack"/>
-      <w:bookmarkEnd w:id="0"/>
-      <w:r>
-        <w:rPr>
-          <w:rFonts w:ascii="Arial" w:eastAsia="Times New Roman" w:hAnsi="Arial" w:cs="Arial"/>
-          <w:color w:val="4599B1"/>
-          <w:sz w:val="24"/>
-          <w:szCs w:val="24"/>
-        </w:rPr>
-        <w:t>ation</w:t>
+        <w:t>Part C - Encapsulation</w:t>
       </w:r>
       <w:r>
         <w:rPr>
@@ -524,7 +513,7 @@
       <w:r>
         <w:t xml:space="preserve"> </w:t>
       </w:r>
-      <w:hyperlink r:id="rId5" w:history="1">
+      <w:hyperlink r:id="rId6" w:history="1">
         <w:r>
           <w:rPr>
             <w:rStyle w:val="Hyperlink"/>
@@ -1240,7 +1229,18 @@
           <w:sz w:val="24"/>
           <w:szCs w:val="24"/>
         </w:rPr>
-        <w:t xml:space="preserve"> keep them in a</w:t>
+        <w:t xml:space="preserve"> keep them</w:t>
+      </w:r>
+      <w:bookmarkStart w:id="0" w:name="_GoBack"/>
+      <w:bookmarkEnd w:id="0"/>
+      <w:r>
+        <w:rPr>
+          <w:rFonts w:ascii="Arial" w:eastAsia="Times New Roman" w:hAnsi="Arial" w:cs="Arial"/>
+          <w:color w:val="000000"/>
+          <w:sz w:val="24"/>
+          <w:szCs w:val="24"/>
+        </w:rPr>
+        <w:t xml:space="preserve"> in a</w:t>
       </w:r>
       <w:r>
         <w:rPr>
@@ -2084,7 +2084,7 @@
           <w:sz w:val="24"/>
           <w:szCs w:val="24"/>
         </w:rPr>
-        <w:t xml:space="preserve"> _</w:t>
+        <w:t xml:space="preserve"> </w:t>
       </w:r>
       <w:proofErr w:type="spellStart"/>
       <w:r>
@@ -2094,9 +2094,18 @@
           <w:sz w:val="24"/>
           <w:szCs w:val="24"/>
         </w:rPr>
-        <w:t>pn</w:t>
+        <w:t>phoneNumber</w:t>
       </w:r>
       <w:proofErr w:type="spellEnd"/>
+      <w:r>
+        <w:rPr>
+          <w:rFonts w:asciiTheme="minorBidi" w:eastAsia="Times New Roman" w:hAnsiTheme="minorBidi"/>
+          <w:color w:val="000000" w:themeColor="text1"/>
+          <w:sz w:val="24"/>
+          <w:szCs w:val="24"/>
+        </w:rPr>
+        <w:t>_</w:t>
+      </w:r>
       <w:r>
         <w:rPr>
           <w:rFonts w:asciiTheme="minorBidi" w:eastAsia="Times New Roman" w:hAnsiTheme="minorBidi"/>
@@ -2602,15 +2611,92 @@
         </w:rPr>
         <w:t xml:space="preserve">the </w:t>
       </w:r>
-      <w:r>
-        <w:rPr>
-          <w:rFonts w:ascii="Arial" w:eastAsia="Times New Roman" w:hAnsi="Arial" w:cs="Arial"/>
-          <w:color w:val="000000"/>
-          <w:sz w:val="24"/>
-          <w:szCs w:val="24"/>
+      <w:proofErr w:type="spellStart"/>
+      <w:r>
+        <w:rPr>
+          <w:rFonts w:ascii="Consolas" w:hAnsi="Consolas" w:cs="Consolas"/>
+          <w:b/>
+          <w:bCs/>
+          <w:color w:val="000000"/>
+          <w:sz w:val="24"/>
+          <w:szCs w:val="24"/>
+          <w:highlight w:val="white"/>
+          <w:lang w:val="en-CA"/>
+        </w:rPr>
+        <w:t>phoneNumber</w:t>
+      </w:r>
+      <w:proofErr w:type="spellEnd"/>
+      <w:r>
+        <w:rPr>
+          <w:rFonts w:ascii="Consolas" w:hAnsi="Consolas" w:cs="Consolas"/>
+          <w:b/>
+          <w:bCs/>
+          <w:color w:val="000000"/>
+          <w:sz w:val="24"/>
+          <w:szCs w:val="24"/>
+          <w:highlight w:val="white"/>
+          <w:lang w:val="en-CA"/>
         </w:rPr>
         <w:t>_</w:t>
       </w:r>
+      <w:r>
+        <w:rPr>
+          <w:rFonts w:asciiTheme="minorBidi" w:eastAsia="Times New Roman" w:hAnsiTheme="minorBidi"/>
+          <w:color w:val="000000"/>
+          <w:sz w:val="24"/>
+          <w:szCs w:val="24"/>
+        </w:rPr>
+        <w:t xml:space="preserve">: </w:t>
+      </w:r>
+      <w:r>
+        <w:rPr>
+          <w:rFonts w:ascii="Arial" w:eastAsia="Times New Roman" w:hAnsi="Arial" w:cs="Arial"/>
+          <w:color w:val="000000"/>
+          <w:sz w:val="24"/>
+          <w:szCs w:val="24"/>
+        </w:rPr>
+        <w:t xml:space="preserve">pointer. Then </w:t>
+      </w:r>
+      <w:r>
+        <w:rPr>
+          <w:rFonts w:ascii="Arial" w:eastAsia="Times New Roman" w:hAnsi="Arial" w:cs="Arial"/>
+          <w:color w:val="000000"/>
+          <w:sz w:val="24"/>
+          <w:szCs w:val="24"/>
+        </w:rPr>
+        <w:t xml:space="preserve">it will copy the name into the </w:t>
+      </w:r>
+      <w:r>
+        <w:rPr>
+          <w:rFonts w:ascii="Arial" w:eastAsia="Times New Roman" w:hAnsi="Arial" w:cs="Arial"/>
+          <w:b/>
+          <w:bCs/>
+          <w:color w:val="000000"/>
+          <w:sz w:val="24"/>
+          <w:szCs w:val="24"/>
+        </w:rPr>
+        <w:t>name</w:t>
+      </w:r>
+      <w:r>
+        <w:rPr>
+          <w:rFonts w:ascii="Arial" w:eastAsia="Times New Roman" w:hAnsi="Arial" w:cs="Arial"/>
+          <w:b/>
+          <w:bCs/>
+          <w:color w:val="000000"/>
+          <w:sz w:val="24"/>
+          <w:szCs w:val="24"/>
+        </w:rPr>
+        <w:t>_</w:t>
+      </w:r>
+      <w:r>
+        <w:rPr>
+          <w:rFonts w:ascii="Arial" w:eastAsia="Times New Roman" w:hAnsi="Arial" w:cs="Arial"/>
+          <w:color w:val="000000"/>
+          <w:sz w:val="24"/>
+          <w:szCs w:val="24"/>
+        </w:rPr>
+        <w:t xml:space="preserve"> attribute and set </w:t>
+      </w:r>
       <w:proofErr w:type="spellStart"/>
       <w:r>
         <w:rPr>
@@ -2621,51 +2707,20 @@
           <w:sz w:val="24"/>
           <w:szCs w:val="24"/>
         </w:rPr>
-        <w:t>pn</w:t>
+        <w:t>noPN</w:t>
       </w:r>
       <w:proofErr w:type="spellEnd"/>
       <w:r>
         <w:rPr>
           <w:rFonts w:ascii="Arial" w:eastAsia="Times New Roman" w:hAnsi="Arial" w:cs="Arial"/>
-          <w:color w:val="000000"/>
-          <w:sz w:val="24"/>
-          <w:szCs w:val="24"/>
-        </w:rPr>
-        <w:t xml:space="preserve"> pointer. Then it will copy the name into the _</w:t>
-      </w:r>
-      <w:r>
-        <w:rPr>
-          <w:rFonts w:ascii="Arial" w:eastAsia="Times New Roman" w:hAnsi="Arial" w:cs="Arial"/>
-          <w:b/>
-          <w:bCs/>
-          <w:color w:val="000000"/>
-          <w:sz w:val="24"/>
-          <w:szCs w:val="24"/>
-        </w:rPr>
-        <w:t>name</w:t>
-      </w:r>
-      <w:r>
-        <w:rPr>
-          <w:rFonts w:ascii="Arial" w:eastAsia="Times New Roman" w:hAnsi="Arial" w:cs="Arial"/>
-          <w:color w:val="000000"/>
-          <w:sz w:val="24"/>
-          <w:szCs w:val="24"/>
-        </w:rPr>
-        <w:t xml:space="preserve"> attribute and set _</w:t>
-      </w:r>
-      <w:proofErr w:type="spellStart"/>
-      <w:r>
-        <w:rPr>
-          <w:rFonts w:ascii="Arial" w:eastAsia="Times New Roman" w:hAnsi="Arial" w:cs="Arial"/>
-          <w:b/>
-          <w:bCs/>
-          <w:color w:val="000000"/>
-          <w:sz w:val="24"/>
-          <w:szCs w:val="24"/>
-        </w:rPr>
-        <w:t>noPN</w:t>
-      </w:r>
-      <w:proofErr w:type="spellEnd"/>
+          <w:b/>
+          <w:bCs/>
+          <w:color w:val="000000"/>
+          <w:sz w:val="24"/>
+          <w:szCs w:val="24"/>
+        </w:rPr>
+        <w:t>_</w:t>
+      </w:r>
       <w:r>
         <w:rPr>
           <w:rFonts w:ascii="Arial" w:eastAsia="Times New Roman" w:hAnsi="Arial" w:cs="Arial"/>
@@ -2944,21 +2999,28 @@
           <w:sz w:val="24"/>
           <w:szCs w:val="24"/>
         </w:rPr>
-        <w:t>held by _</w:t>
+        <w:t xml:space="preserve">held by </w:t>
       </w:r>
       <w:proofErr w:type="spellStart"/>
       <w:r>
         <w:rPr>
           <w:rFonts w:asciiTheme="minorBidi" w:eastAsia="Times New Roman" w:hAnsiTheme="minorBidi"/>
-          <w:b/>
-          <w:bCs/>
           <w:color w:val="000000" w:themeColor="text1"/>
           <w:sz w:val="24"/>
           <w:szCs w:val="24"/>
         </w:rPr>
-        <w:t>pn</w:t>
+        <w:t>phoneNumber</w:t>
       </w:r>
       <w:proofErr w:type="spellEnd"/>
+      <w:r>
+        <w:rPr>
+          <w:rFonts w:asciiTheme="minorBidi" w:eastAsia="Times New Roman" w:hAnsiTheme="minorBidi"/>
+          <w:color w:val="000000" w:themeColor="text1"/>
+          <w:sz w:val="24"/>
+          <w:szCs w:val="24"/>
+        </w:rPr>
+        <w:t>_</w:t>
+      </w:r>
       <w:r>
         <w:rPr>
           <w:rFonts w:asciiTheme="minorBidi" w:eastAsia="Times New Roman" w:hAnsiTheme="minorBidi"/>
@@ -4133,6 +4195,7 @@
           <w:highlight w:val="white"/>
           <w:lang w:val="en-CA"/>
         </w:rPr>
+        <w:lastRenderedPageBreak/>
         <w:t xml:space="preserve">  </w:t>
       </w:r>
       <w:proofErr w:type="spellStart"/>
@@ -4197,7 +4260,6 @@
           <w:highlight w:val="white"/>
           <w:lang w:val="en-CA"/>
         </w:rPr>
-        <w:lastRenderedPageBreak/>
         <w:t xml:space="preserve">  </w:t>
       </w:r>
       <w:proofErr w:type="spellStart"/>
@@ -6098,6 +6160,7 @@
           <w:highlight w:val="white"/>
           <w:lang w:val="en-CA"/>
         </w:rPr>
+        <w:lastRenderedPageBreak/>
         <w:t>400000:</w:t>
       </w:r>
     </w:p>
@@ -6125,7 +6188,6 @@
           <w:highlight w:val="white"/>
           <w:lang w:val="en-CA"/>
         </w:rPr>
-        <w:lastRenderedPageBreak/>
         <w:t xml:space="preserve">Testing the contact with a </w:t>
       </w:r>
       <w:proofErr w:type="spellStart"/>
@@ -7073,7 +7135,31 @@
           <w:szCs w:val="24"/>
         </w:rPr>
         <w:br/>
-        <w:t>~fardad.soleimanloo/submit w5_in_lab</w:t>
+        <w:t>~</w:t>
+      </w:r>
+      <w:proofErr w:type="spellStart"/>
+      <w:r>
+        <w:rPr>
+          <w:rFonts w:ascii="Courier New" w:eastAsia="Times New Roman" w:hAnsi="Courier New" w:cs="Courier New"/>
+          <w:b/>
+          <w:bCs/>
+          <w:color w:val="000000"/>
+          <w:sz w:val="24"/>
+          <w:szCs w:val="24"/>
+        </w:rPr>
+        <w:t>fardad.soleimanloo</w:t>
+      </w:r>
+      <w:proofErr w:type="spellEnd"/>
+      <w:r>
+        <w:rPr>
+          <w:rFonts w:ascii="Courier New" w:eastAsia="Times New Roman" w:hAnsi="Courier New" w:cs="Courier New"/>
+          <w:b/>
+          <w:bCs/>
+          <w:color w:val="000000"/>
+          <w:sz w:val="24"/>
+          <w:szCs w:val="24"/>
+        </w:rPr>
+        <w:t>/submit w5_in_lab</w:t>
       </w:r>
       <w:r>
         <w:rPr>
@@ -7829,7 +7915,7 @@
           <w:szCs w:val="24"/>
         </w:rPr>
         <w:br/>
-        <w:t>Otherwise, first delete the dynamic array that is currently being pointed by _</w:t>
+        <w:t xml:space="preserve">Otherwise, first delete the dynamic array that is currently being pointed by </w:t>
       </w:r>
       <w:proofErr w:type="spellStart"/>
       <w:r>
@@ -7839,9 +7925,18 @@
           <w:sz w:val="24"/>
           <w:szCs w:val="24"/>
         </w:rPr>
-        <w:t>pn</w:t>
+        <w:t>phoneNumber</w:t>
       </w:r>
       <w:proofErr w:type="spellEnd"/>
+      <w:r>
+        <w:rPr>
+          <w:rFonts w:ascii="Arial" w:eastAsia="Times New Roman" w:hAnsi="Arial" w:cs="Arial"/>
+          <w:color w:val="000000"/>
+          <w:sz w:val="24"/>
+          <w:szCs w:val="24"/>
+        </w:rPr>
+        <w:t>_</w:t>
+      </w:r>
       <w:r>
         <w:rPr>
           <w:rFonts w:ascii="Arial" w:eastAsia="Times New Roman" w:hAnsi="Arial" w:cs="Arial"/>
@@ -10915,7 +11010,31 @@
           <w:szCs w:val="24"/>
         </w:rPr>
         <w:br/>
-        <w:t>~fardad.soleimanloo/submit w5_at_home</w:t>
+        <w:t>~</w:t>
+      </w:r>
+      <w:proofErr w:type="spellStart"/>
+      <w:r>
+        <w:rPr>
+          <w:rFonts w:ascii="Courier New" w:eastAsia="Times New Roman" w:hAnsi="Courier New" w:cs="Courier New"/>
+          <w:b/>
+          <w:bCs/>
+          <w:color w:val="000000"/>
+          <w:sz w:val="24"/>
+          <w:szCs w:val="24"/>
+        </w:rPr>
+        <w:t>fardad.soleimanloo</w:t>
+      </w:r>
+      <w:proofErr w:type="spellEnd"/>
+      <w:r>
+        <w:rPr>
+          <w:rFonts w:ascii="Courier New" w:eastAsia="Times New Roman" w:hAnsi="Courier New" w:cs="Courier New"/>
+          <w:b/>
+          <w:bCs/>
+          <w:color w:val="000000"/>
+          <w:sz w:val="24"/>
+          <w:szCs w:val="24"/>
+        </w:rPr>
+        <w:t>/submit w5_at_home</w:t>
       </w:r>
       <w:r>
         <w:rPr>
@@ -11044,8 +11163,8 @@
 </file>
 
 <file path=word/numbering.xml><?xml version="1.0" encoding="utf-8"?>
-<w:numbering xmlns:wpc="http://schemas.microsoft.com/office/word/2010/wordprocessingCanvas" xmlns:mc="http://schemas.openxmlformats.org/markup-compatibility/2006" xmlns:o="urn:schemas-microsoft-com:office:office" xmlns:r="http://schemas.openxmlformats.org/officeDocument/2006/relationships" xmlns:m="http://schemas.openxmlformats.org/officeDocument/2006/math" xmlns:v="urn:schemas-microsoft-com:vml" xmlns:wp14="http://schemas.microsoft.com/office/word/2010/wordprocessingDrawing" xmlns:wp="http://schemas.openxmlformats.org/drawingml/2006/wordprocessingDrawing" xmlns:w10="urn:schemas-microsoft-com:office:word" xmlns:w="http://schemas.openxmlformats.org/wordprocessingml/2006/main" xmlns:w14="http://schemas.microsoft.com/office/word/2010/wordml" xmlns:w15="http://schemas.microsoft.com/office/word/2012/wordml" xmlns:wpg="http://schemas.microsoft.com/office/word/2010/wordprocessingGroup" xmlns:wpi="http://schemas.microsoft.com/office/word/2010/wordprocessingInk" xmlns:wne="http://schemas.microsoft.com/office/word/2006/wordml" xmlns:wps="http://schemas.microsoft.com/office/word/2010/wordprocessingShape" mc:Ignorable="w14 w15 wp14">
-  <w:abstractNum w:abstractNumId="0" w15:restartNumberingAfterBreak="0">
+<w:numbering xmlns:wpc="http://schemas.microsoft.com/office/word/2010/wordprocessingCanvas" xmlns:mc="http://schemas.openxmlformats.org/markup-compatibility/2006" xmlns:o="urn:schemas-microsoft-com:office:office" xmlns:r="http://schemas.openxmlformats.org/officeDocument/2006/relationships" xmlns:m="http://schemas.openxmlformats.org/officeDocument/2006/math" xmlns:v="urn:schemas-microsoft-com:vml" xmlns:wp14="http://schemas.microsoft.com/office/word/2010/wordprocessingDrawing" xmlns:wp="http://schemas.openxmlformats.org/drawingml/2006/wordprocessingDrawing" xmlns:w10="urn:schemas-microsoft-com:office:word" xmlns:w="http://schemas.openxmlformats.org/wordprocessingml/2006/main" xmlns:w14="http://schemas.microsoft.com/office/word/2010/wordml" xmlns:wpg="http://schemas.microsoft.com/office/word/2010/wordprocessingGroup" xmlns:wpi="http://schemas.microsoft.com/office/word/2010/wordprocessingInk" xmlns:wne="http://schemas.microsoft.com/office/word/2006/wordml" xmlns:wps="http://schemas.microsoft.com/office/word/2010/wordprocessingShape" mc:Ignorable="w14 wp14">
+  <w:abstractNum w:abstractNumId="0">
     <w:nsid w:val="052C15A4"/>
     <w:multiLevelType w:val="hybridMultilevel"/>
     <w:tmpl w:val="D5E2DAB2"/>
@@ -11158,7 +11277,7 @@
       </w:rPr>
     </w:lvl>
   </w:abstractNum>
-  <w:abstractNum w:abstractNumId="1" w15:restartNumberingAfterBreak="0">
+  <w:abstractNum w:abstractNumId="1">
     <w:nsid w:val="0A5938A3"/>
     <w:multiLevelType w:val="hybridMultilevel"/>
     <w:tmpl w:val="0BF27FD4"/>
@@ -11271,7 +11390,7 @@
       </w:rPr>
     </w:lvl>
   </w:abstractNum>
-  <w:abstractNum w:abstractNumId="2" w15:restartNumberingAfterBreak="0">
+  <w:abstractNum w:abstractNumId="2">
     <w:nsid w:val="0A6C0EC5"/>
     <w:multiLevelType w:val="multilevel"/>
     <w:tmpl w:val="96FE0E28"/>
@@ -11420,7 +11539,7 @@
       </w:rPr>
     </w:lvl>
   </w:abstractNum>
-  <w:abstractNum w:abstractNumId="3" w15:restartNumberingAfterBreak="0">
+  <w:abstractNum w:abstractNumId="3">
     <w:nsid w:val="13D32BC1"/>
     <w:multiLevelType w:val="hybridMultilevel"/>
     <w:tmpl w:val="6BD07F18"/>
@@ -11533,7 +11652,7 @@
       </w:rPr>
     </w:lvl>
   </w:abstractNum>
-  <w:abstractNum w:abstractNumId="4" w15:restartNumberingAfterBreak="0">
+  <w:abstractNum w:abstractNumId="4">
     <w:nsid w:val="15E943A7"/>
     <w:multiLevelType w:val="hybridMultilevel"/>
     <w:tmpl w:val="05BA001E"/>
@@ -11646,7 +11765,7 @@
       </w:rPr>
     </w:lvl>
   </w:abstractNum>
-  <w:abstractNum w:abstractNumId="5" w15:restartNumberingAfterBreak="0">
+  <w:abstractNum w:abstractNumId="5">
     <w:nsid w:val="17F3008F"/>
     <w:multiLevelType w:val="hybridMultilevel"/>
     <w:tmpl w:val="229E7168"/>
@@ -11759,7 +11878,7 @@
       </w:rPr>
     </w:lvl>
   </w:abstractNum>
-  <w:abstractNum w:abstractNumId="6" w15:restartNumberingAfterBreak="0">
+  <w:abstractNum w:abstractNumId="6">
     <w:nsid w:val="1BE73662"/>
     <w:multiLevelType w:val="hybridMultilevel"/>
     <w:tmpl w:val="3BDE0B74"/>
@@ -11872,7 +11991,7 @@
       </w:rPr>
     </w:lvl>
   </w:abstractNum>
-  <w:abstractNum w:abstractNumId="7" w15:restartNumberingAfterBreak="0">
+  <w:abstractNum w:abstractNumId="7">
     <w:nsid w:val="210E4DCE"/>
     <w:multiLevelType w:val="hybridMultilevel"/>
     <w:tmpl w:val="25DA8BF6"/>
@@ -11961,7 +12080,7 @@
       </w:pPr>
     </w:lvl>
   </w:abstractNum>
-  <w:abstractNum w:abstractNumId="8" w15:restartNumberingAfterBreak="0">
+  <w:abstractNum w:abstractNumId="8">
     <w:nsid w:val="21F73B76"/>
     <w:multiLevelType w:val="multilevel"/>
     <w:tmpl w:val="E0B6660A"/>
@@ -12110,7 +12229,7 @@
       </w:rPr>
     </w:lvl>
   </w:abstractNum>
-  <w:abstractNum w:abstractNumId="9" w15:restartNumberingAfterBreak="0">
+  <w:abstractNum w:abstractNumId="9">
     <w:nsid w:val="22AA0A4B"/>
     <w:multiLevelType w:val="hybridMultilevel"/>
     <w:tmpl w:val="40766294"/>
@@ -12223,7 +12342,7 @@
       </w:rPr>
     </w:lvl>
   </w:abstractNum>
-  <w:abstractNum w:abstractNumId="10" w15:restartNumberingAfterBreak="0">
+  <w:abstractNum w:abstractNumId="10">
     <w:nsid w:val="29921228"/>
     <w:multiLevelType w:val="hybridMultilevel"/>
     <w:tmpl w:val="66CAED26"/>
@@ -12336,7 +12455,7 @@
       </w:rPr>
     </w:lvl>
   </w:abstractNum>
-  <w:abstractNum w:abstractNumId="11" w15:restartNumberingAfterBreak="0">
+  <w:abstractNum w:abstractNumId="11">
     <w:nsid w:val="335E4BC7"/>
     <w:multiLevelType w:val="hybridMultilevel"/>
     <w:tmpl w:val="AA4815C8"/>
@@ -12422,7 +12541,7 @@
       </w:pPr>
     </w:lvl>
   </w:abstractNum>
-  <w:abstractNum w:abstractNumId="12" w15:restartNumberingAfterBreak="0">
+  <w:abstractNum w:abstractNumId="12">
     <w:nsid w:val="33F16210"/>
     <w:multiLevelType w:val="multilevel"/>
     <w:tmpl w:val="7474E9F6"/>
@@ -12571,7 +12690,7 @@
       </w:rPr>
     </w:lvl>
   </w:abstractNum>
-  <w:abstractNum w:abstractNumId="13" w15:restartNumberingAfterBreak="0">
+  <w:abstractNum w:abstractNumId="13">
     <w:nsid w:val="388C204F"/>
     <w:multiLevelType w:val="multilevel"/>
     <w:tmpl w:val="6E902A7C"/>
@@ -12720,7 +12839,7 @@
       </w:rPr>
     </w:lvl>
   </w:abstractNum>
-  <w:abstractNum w:abstractNumId="14" w15:restartNumberingAfterBreak="0">
+  <w:abstractNum w:abstractNumId="14">
     <w:nsid w:val="49C370D5"/>
     <w:multiLevelType w:val="hybridMultilevel"/>
     <w:tmpl w:val="8D30DE4C"/>
@@ -12809,7 +12928,7 @@
       </w:pPr>
     </w:lvl>
   </w:abstractNum>
-  <w:abstractNum w:abstractNumId="15" w15:restartNumberingAfterBreak="0">
+  <w:abstractNum w:abstractNumId="15">
     <w:nsid w:val="5E704171"/>
     <w:multiLevelType w:val="hybridMultilevel"/>
     <w:tmpl w:val="80ACCBEC"/>
@@ -12922,7 +13041,7 @@
       </w:rPr>
     </w:lvl>
   </w:abstractNum>
-  <w:abstractNum w:abstractNumId="16" w15:restartNumberingAfterBreak="0">
+  <w:abstractNum w:abstractNumId="16">
     <w:nsid w:val="69576A2E"/>
     <w:multiLevelType w:val="hybridMultilevel"/>
     <w:tmpl w:val="49F2436A"/>
@@ -13035,7 +13154,7 @@
       </w:rPr>
     </w:lvl>
   </w:abstractNum>
-  <w:abstractNum w:abstractNumId="17" w15:restartNumberingAfterBreak="0">
+  <w:abstractNum w:abstractNumId="17">
     <w:nsid w:val="6B86506A"/>
     <w:multiLevelType w:val="multilevel"/>
     <w:tmpl w:val="91341ED2"/>
@@ -13184,7 +13303,7 @@
       </w:rPr>
     </w:lvl>
   </w:abstractNum>
-  <w:abstractNum w:abstractNumId="18" w15:restartNumberingAfterBreak="0">
+  <w:abstractNum w:abstractNumId="18">
     <w:nsid w:val="706F193D"/>
     <w:multiLevelType w:val="multilevel"/>
     <w:tmpl w:val="DBE459BC"/>
@@ -13333,7 +13452,7 @@
       </w:rPr>
     </w:lvl>
   </w:abstractNum>
-  <w:abstractNum w:abstractNumId="19" w15:restartNumberingAfterBreak="0">
+  <w:abstractNum w:abstractNumId="19">
     <w:nsid w:val="77624AD6"/>
     <w:multiLevelType w:val="hybridMultilevel"/>
     <w:tmpl w:val="72047B96"/>
@@ -13446,7 +13565,7 @@
       </w:rPr>
     </w:lvl>
   </w:abstractNum>
-  <w:abstractNum w:abstractNumId="20" w15:restartNumberingAfterBreak="0">
+  <w:abstractNum w:abstractNumId="20">
     <w:nsid w:val="7BC87C91"/>
     <w:multiLevelType w:val="hybridMultilevel"/>
     <w:tmpl w:val="43488110"/>
@@ -13600,7 +13719,7 @@
 </file>
 
 <file path=word/styles.xml><?xml version="1.0" encoding="utf-8"?>
-<w:styles xmlns:mc="http://schemas.openxmlformats.org/markup-compatibility/2006" xmlns:r="http://schemas.openxmlformats.org/officeDocument/2006/relationships" xmlns:w="http://schemas.openxmlformats.org/wordprocessingml/2006/main" xmlns:w14="http://schemas.microsoft.com/office/word/2010/wordml" xmlns:w15="http://schemas.microsoft.com/office/word/2012/wordml" mc:Ignorable="w14 w15">
+<w:styles xmlns:mc="http://schemas.openxmlformats.org/markup-compatibility/2006" xmlns:r="http://schemas.openxmlformats.org/officeDocument/2006/relationships" xmlns:w="http://schemas.openxmlformats.org/wordprocessingml/2006/main" xmlns:w14="http://schemas.microsoft.com/office/word/2010/wordml" mc:Ignorable="w14">
   <w:docDefaults>
     <w:rPrDefault>
       <w:rPr>
@@ -13610,369 +13729,573 @@
     </w:rPrDefault>
     <w:pPrDefault/>
   </w:docDefaults>
-  <w:latentStyles w:defLockedState="0" w:defUIPriority="99" w:defSemiHidden="0" w:defUnhideWhenUsed="0" w:defQFormat="0" w:count="371">
-    <w:lsdException w:name="Normal" w:uiPriority="0" w:qFormat="1"/>
-    <w:lsdException w:name="heading 1" w:uiPriority="9" w:qFormat="1"/>
-    <w:lsdException w:name="heading 2" w:semiHidden="1" w:uiPriority="9" w:unhideWhenUsed="1" w:qFormat="1"/>
-    <w:lsdException w:name="heading 3" w:semiHidden="1" w:uiPriority="9" w:unhideWhenUsed="1" w:qFormat="1"/>
-    <w:lsdException w:name="heading 4" w:semiHidden="1" w:uiPriority="9" w:unhideWhenUsed="1" w:qFormat="1"/>
-    <w:lsdException w:name="heading 5" w:semiHidden="1" w:uiPriority="9" w:unhideWhenUsed="1" w:qFormat="1"/>
-    <w:lsdException w:name="heading 6" w:semiHidden="1" w:uiPriority="9" w:unhideWhenUsed="1" w:qFormat="1"/>
-    <w:lsdException w:name="heading 7" w:semiHidden="1" w:uiPriority="9" w:unhideWhenUsed="1" w:qFormat="1"/>
-    <w:lsdException w:name="heading 8" w:semiHidden="1" w:uiPriority="9" w:unhideWhenUsed="1" w:qFormat="1"/>
-    <w:lsdException w:name="heading 9" w:semiHidden="1" w:uiPriority="9" w:unhideWhenUsed="1" w:qFormat="1"/>
-    <w:lsdException w:name="index 1" w:semiHidden="1" w:unhideWhenUsed="1"/>
-    <w:lsdException w:name="index 2" w:semiHidden="1" w:unhideWhenUsed="1"/>
-    <w:lsdException w:name="index 3" w:semiHidden="1" w:unhideWhenUsed="1"/>
-    <w:lsdException w:name="index 4" w:semiHidden="1" w:unhideWhenUsed="1"/>
-    <w:lsdException w:name="index 5" w:semiHidden="1" w:unhideWhenUsed="1"/>
-    <w:lsdException w:name="index 6" w:semiHidden="1" w:unhideWhenUsed="1"/>
-    <w:lsdException w:name="index 7" w:semiHidden="1" w:unhideWhenUsed="1"/>
-    <w:lsdException w:name="index 8" w:semiHidden="1" w:unhideWhenUsed="1"/>
-    <w:lsdException w:name="index 9" w:semiHidden="1" w:unhideWhenUsed="1"/>
-    <w:lsdException w:name="toc 1" w:semiHidden="1" w:uiPriority="39" w:unhideWhenUsed="1"/>
-    <w:lsdException w:name="toc 2" w:semiHidden="1" w:uiPriority="39" w:unhideWhenUsed="1"/>
-    <w:lsdException w:name="toc 3" w:semiHidden="1" w:uiPriority="39" w:unhideWhenUsed="1"/>
-    <w:lsdException w:name="toc 4" w:semiHidden="1" w:uiPriority="39" w:unhideWhenUsed="1"/>
-    <w:lsdException w:name="toc 5" w:semiHidden="1" w:uiPriority="39" w:unhideWhenUsed="1"/>
-    <w:lsdException w:name="toc 6" w:semiHidden="1" w:uiPriority="39" w:unhideWhenUsed="1"/>
-    <w:lsdException w:name="toc 7" w:semiHidden="1" w:uiPriority="39" w:unhideWhenUsed="1"/>
-    <w:lsdException w:name="toc 8" w:semiHidden="1" w:uiPriority="39" w:unhideWhenUsed="1"/>
-    <w:lsdException w:name="toc 9" w:semiHidden="1" w:uiPriority="39" w:unhideWhenUsed="1"/>
-    <w:lsdException w:name="Normal Indent" w:semiHidden="1" w:unhideWhenUsed="1"/>
-    <w:lsdException w:name="footnote text" w:semiHidden="1" w:unhideWhenUsed="1"/>
-    <w:lsdException w:name="annotation text" w:semiHidden="1" w:unhideWhenUsed="1"/>
-    <w:lsdException w:name="header" w:semiHidden="1" w:unhideWhenUsed="1"/>
-    <w:lsdException w:name="footer" w:semiHidden="1" w:unhideWhenUsed="1"/>
-    <w:lsdException w:name="index heading" w:semiHidden="1" w:unhideWhenUsed="1"/>
-    <w:lsdException w:name="caption" w:semiHidden="1" w:uiPriority="35" w:unhideWhenUsed="1" w:qFormat="1"/>
-    <w:lsdException w:name="table of figures" w:semiHidden="1" w:unhideWhenUsed="1"/>
-    <w:lsdException w:name="envelope address" w:semiHidden="1" w:unhideWhenUsed="1"/>
-    <w:lsdException w:name="envelope return" w:semiHidden="1" w:unhideWhenUsed="1"/>
-    <w:lsdException w:name="footnote reference" w:semiHidden="1" w:unhideWhenUsed="1"/>
-    <w:lsdException w:name="annotation reference" w:semiHidden="1" w:unhideWhenUsed="1"/>
-    <w:lsdException w:name="line number" w:semiHidden="1" w:unhideWhenUsed="1"/>
-    <w:lsdException w:name="page number" w:semiHidden="1" w:unhideWhenUsed="1"/>
-    <w:lsdException w:name="endnote reference" w:semiHidden="1" w:unhideWhenUsed="1"/>
-    <w:lsdException w:name="endnote text" w:semiHidden="1" w:unhideWhenUsed="1"/>
-    <w:lsdException w:name="table of authorities" w:semiHidden="1" w:unhideWhenUsed="1"/>
-    <w:lsdException w:name="macro" w:semiHidden="1" w:unhideWhenUsed="1"/>
-    <w:lsdException w:name="toa heading" w:semiHidden="1" w:unhideWhenUsed="1"/>
-    <w:lsdException w:name="List" w:semiHidden="1" w:unhideWhenUsed="1"/>
-    <w:lsdException w:name="List Bullet" w:semiHidden="1" w:unhideWhenUsed="1"/>
-    <w:lsdException w:name="List Number" w:semiHidden="1" w:unhideWhenUsed="1"/>
-    <w:lsdException w:name="List 2" w:semiHidden="1" w:unhideWhenUsed="1"/>
-    <w:lsdException w:name="List 3" w:semiHidden="1" w:unhideWhenUsed="1"/>
-    <w:lsdException w:name="List 4" w:semiHidden="1" w:unhideWhenUsed="1"/>
-    <w:lsdException w:name="List 5" w:semiHidden="1" w:unhideWhenUsed="1"/>
-    <w:lsdException w:name="List Bullet 2" w:semiHidden="1" w:unhideWhenUsed="1"/>
-    <w:lsdException w:name="List Bullet 3" w:semiHidden="1" w:unhideWhenUsed="1"/>
-    <w:lsdException w:name="List Bullet 4" w:semiHidden="1" w:unhideWhenUsed="1"/>
-    <w:lsdException w:name="List Bullet 5" w:semiHidden="1" w:unhideWhenUsed="1"/>
-    <w:lsdException w:name="List Number 2" w:semiHidden="1" w:unhideWhenUsed="1"/>
-    <w:lsdException w:name="List Number 3" w:semiHidden="1" w:unhideWhenUsed="1"/>
-    <w:lsdException w:name="List Number 4" w:semiHidden="1" w:unhideWhenUsed="1"/>
-    <w:lsdException w:name="List Number 5" w:semiHidden="1" w:unhideWhenUsed="1"/>
-    <w:lsdException w:name="Title" w:uiPriority="10" w:qFormat="1"/>
-    <w:lsdException w:name="Closing" w:semiHidden="1" w:unhideWhenUsed="1"/>
-    <w:lsdException w:name="Signature" w:semiHidden="1" w:unhideWhenUsed="1"/>
-    <w:lsdException w:name="Default Paragraph Font" w:semiHidden="1" w:uiPriority="1" w:unhideWhenUsed="1"/>
-    <w:lsdException w:name="Body Text" w:semiHidden="1" w:unhideWhenUsed="1"/>
-    <w:lsdException w:name="Body Text Indent" w:semiHidden="1" w:unhideWhenUsed="1"/>
-    <w:lsdException w:name="List Continue" w:semiHidden="1" w:unhideWhenUsed="1"/>
-    <w:lsdException w:name="List Continue 2" w:semiHidden="1" w:unhideWhenUsed="1"/>
-    <w:lsdException w:name="List Continue 3" w:semiHidden="1" w:unhideWhenUsed="1"/>
-    <w:lsdException w:name="List Continue 4" w:semiHidden="1" w:unhideWhenUsed="1"/>
-    <w:lsdException w:name="List Continue 5" w:semiHidden="1" w:unhideWhenUsed="1"/>
-    <w:lsdException w:name="Message Header" w:semiHidden="1" w:unhideWhenUsed="1"/>
-    <w:lsdException w:name="Subtitle" w:uiPriority="11" w:qFormat="1"/>
-    <w:lsdException w:name="Salutation" w:semiHidden="1" w:unhideWhenUsed="1"/>
-    <w:lsdException w:name="Date" w:semiHidden="1" w:unhideWhenUsed="1"/>
-    <w:lsdException w:name="Body Text First Indent" w:semiHidden="1" w:unhideWhenUsed="1"/>
-    <w:lsdException w:name="Body Text First Indent 2" w:semiHidden="1" w:unhideWhenUsed="1"/>
-    <w:lsdException w:name="Note Heading" w:semiHidden="1" w:unhideWhenUsed="1"/>
-    <w:lsdException w:name="Body Text 2" w:semiHidden="1" w:unhideWhenUsed="1"/>
-    <w:lsdException w:name="Body Text 3" w:semiHidden="1" w:unhideWhenUsed="1"/>
-    <w:lsdException w:name="Body Text Indent 2" w:semiHidden="1" w:unhideWhenUsed="1"/>
-    <w:lsdException w:name="Body Text Indent 3" w:semiHidden="1" w:unhideWhenUsed="1"/>
-    <w:lsdException w:name="Block Text" w:semiHidden="1" w:unhideWhenUsed="1"/>
-    <w:lsdException w:name="Hyperlink" w:semiHidden="1" w:unhideWhenUsed="1"/>
-    <w:lsdException w:name="FollowedHyperlink" w:semiHidden="1" w:unhideWhenUsed="1"/>
-    <w:lsdException w:name="Strong" w:uiPriority="22" w:qFormat="1"/>
-    <w:lsdException w:name="Emphasis" w:uiPriority="20" w:qFormat="1"/>
-    <w:lsdException w:name="Document Map" w:semiHidden="1" w:unhideWhenUsed="1"/>
-    <w:lsdException w:name="Plain Text" w:semiHidden="1" w:unhideWhenUsed="1"/>
-    <w:lsdException w:name="E-mail Signature" w:semiHidden="1" w:unhideWhenUsed="1"/>
-    <w:lsdException w:name="HTML Top of Form" w:semiHidden="1" w:unhideWhenUsed="1"/>
-    <w:lsdException w:name="HTML Bottom of Form" w:semiHidden="1" w:unhideWhenUsed="1"/>
-    <w:lsdException w:name="Normal (Web)" w:semiHidden="1" w:unhideWhenUsed="1"/>
-    <w:lsdException w:name="HTML Acronym" w:semiHidden="1" w:unhideWhenUsed="1"/>
-    <w:lsdException w:name="HTML Address" w:semiHidden="1" w:unhideWhenUsed="1"/>
-    <w:lsdException w:name="HTML Cite" w:semiHidden="1" w:unhideWhenUsed="1"/>
-    <w:lsdException w:name="HTML Code" w:semiHidden="1" w:unhideWhenUsed="1"/>
-    <w:lsdException w:name="HTML Definition" w:semiHidden="1" w:unhideWhenUsed="1"/>
-    <w:lsdException w:name="HTML Keyboard" w:semiHidden="1" w:unhideWhenUsed="1"/>
-    <w:lsdException w:name="HTML Preformatted" w:semiHidden="1" w:unhideWhenUsed="1"/>
-    <w:lsdException w:name="HTML Sample" w:semiHidden="1" w:unhideWhenUsed="1"/>
-    <w:lsdException w:name="HTML Typewriter" w:semiHidden="1" w:unhideWhenUsed="1"/>
-    <w:lsdException w:name="HTML Variable" w:semiHidden="1" w:unhideWhenUsed="1"/>
-    <w:lsdException w:name="Normal Table" w:semiHidden="1" w:unhideWhenUsed="1"/>
-    <w:lsdException w:name="annotation subject" w:semiHidden="1" w:unhideWhenUsed="1"/>
-    <w:lsdException w:name="No List" w:semiHidden="1" w:unhideWhenUsed="1"/>
-    <w:lsdException w:name="Outline List 1" w:semiHidden="1" w:unhideWhenUsed="1"/>
-    <w:lsdException w:name="Outline List 2" w:semiHidden="1" w:unhideWhenUsed="1"/>
-    <w:lsdException w:name="Outline List 3" w:semiHidden="1" w:unhideWhenUsed="1"/>
-    <w:lsdException w:name="Table Simple 1" w:semiHidden="1" w:unhideWhenUsed="1"/>
-    <w:lsdException w:name="Table Simple 2" w:semiHidden="1" w:unhideWhenUsed="1"/>
-    <w:lsdException w:name="Table Simple 3" w:semiHidden="1" w:unhideWhenUsed="1"/>
-    <w:lsdException w:name="Table Classic 1" w:semiHidden="1" w:unhideWhenUsed="1"/>
-    <w:lsdException w:name="Table Classic 2" w:semiHidden="1" w:unhideWhenUsed="1"/>
-    <w:lsdException w:name="Table Classic 3" w:semiHidden="1" w:unhideWhenUsed="1"/>
-    <w:lsdException w:name="Table Classic 4" w:semiHidden="1" w:unhideWhenUsed="1"/>
-    <w:lsdException w:name="Table Colorful 1" w:semiHidden="1" w:unhideWhenUsed="1"/>
-    <w:lsdException w:name="Table Colorful 2" w:semiHidden="1" w:unhideWhenUsed="1"/>
-    <w:lsdException w:name="Table Colorful 3" w:semiHidden="1" w:unhideWhenUsed="1"/>
-    <w:lsdException w:name="Table Columns 1" w:semiHidden="1" w:unhideWhenUsed="1"/>
-    <w:lsdException w:name="Table Columns 2" w:semiHidden="1" w:unhideWhenUsed="1"/>
-    <w:lsdException w:name="Table Columns 3" w:semiHidden="1" w:unhideWhenUsed="1"/>
-    <w:lsdException w:name="Table Columns 4" w:semiHidden="1" w:unhideWhenUsed="1"/>
-    <w:lsdException w:name="Table Columns 5" w:semiHidden="1" w:unhideWhenUsed="1"/>
-    <w:lsdException w:name="Table Grid 1" w:semiHidden="1" w:unhideWhenUsed="1"/>
-    <w:lsdException w:name="Table Grid 2" w:semiHidden="1" w:unhideWhenUsed="1"/>
-    <w:lsdException w:name="Table Grid 3" w:semiHidden="1" w:unhideWhenUsed="1"/>
-    <w:lsdException w:name="Table Grid 4" w:semiHidden="1" w:unhideWhenUsed="1"/>
-    <w:lsdException w:name="Table Grid 5" w:semiHidden="1" w:unhideWhenUsed="1"/>
-    <w:lsdException w:name="Table Grid 6" w:semiHidden="1" w:unhideWhenUsed="1"/>
-    <w:lsdException w:name="Table Grid 7" w:semiHidden="1" w:unhideWhenUsed="1"/>
-    <w:lsdException w:name="Table Grid 8" w:semiHidden="1" w:unhideWhenUsed="1"/>
-    <w:lsdException w:name="Table List 1" w:semiHidden="1" w:unhideWhenUsed="1"/>
-    <w:lsdException w:name="Table List 2" w:semiHidden="1" w:unhideWhenUsed="1"/>
-    <w:lsdException w:name="Table List 3" w:semiHidden="1" w:unhideWhenUsed="1"/>
-    <w:lsdException w:name="Table List 4" w:semiHidden="1" w:unhideWhenUsed="1"/>
-    <w:lsdException w:name="Table List 5" w:semiHidden="1" w:unhideWhenUsed="1"/>
-    <w:lsdException w:name="Table List 6" w:semiHidden="1" w:unhideWhenUsed="1"/>
-    <w:lsdException w:name="Table List 7" w:semiHidden="1" w:unhideWhenUsed="1"/>
-    <w:lsdException w:name="Table List 8" w:semiHidden="1" w:unhideWhenUsed="1"/>
-    <w:lsdException w:name="Table 3D effects 1" w:semiHidden="1" w:unhideWhenUsed="1"/>
-    <w:lsdException w:name="Table 3D effects 2" w:semiHidden="1" w:unhideWhenUsed="1"/>
-    <w:lsdException w:name="Table 3D effects 3" w:semiHidden="1" w:unhideWhenUsed="1"/>
-    <w:lsdException w:name="Table Contemporary" w:semiHidden="1" w:unhideWhenUsed="1"/>
-    <w:lsdException w:name="Table Elegant" w:semiHidden="1" w:unhideWhenUsed="1"/>
-    <w:lsdException w:name="Table Professional" w:semiHidden="1" w:unhideWhenUsed="1"/>
-    <w:lsdException w:name="Table Subtle 1" w:semiHidden="1" w:unhideWhenUsed="1"/>
-    <w:lsdException w:name="Table Subtle 2" w:semiHidden="1" w:unhideWhenUsed="1"/>
-    <w:lsdException w:name="Table Web 1" w:semiHidden="1" w:unhideWhenUsed="1"/>
-    <w:lsdException w:name="Table Web 2" w:semiHidden="1" w:unhideWhenUsed="1"/>
-    <w:lsdException w:name="Table Web 3" w:semiHidden="1" w:unhideWhenUsed="1"/>
-    <w:lsdException w:name="Balloon Text" w:semiHidden="1" w:unhideWhenUsed="1"/>
-    <w:lsdException w:name="Table Grid" w:uiPriority="39"/>
-    <w:lsdException w:name="Table Theme" w:semiHidden="1" w:unhideWhenUsed="1"/>
-    <w:lsdException w:name="Placeholder Text" w:semiHidden="1"/>
-    <w:lsdException w:name="No Spacing" w:uiPriority="1" w:qFormat="1"/>
-    <w:lsdException w:name="Light Shading" w:uiPriority="60"/>
-    <w:lsdException w:name="Light List" w:uiPriority="61"/>
-    <w:lsdException w:name="Light Grid" w:uiPriority="62"/>
-    <w:lsdException w:name="Medium Shading 1" w:uiPriority="63"/>
-    <w:lsdException w:name="Medium Shading 2" w:uiPriority="64"/>
-    <w:lsdException w:name="Medium List 1" w:uiPriority="65"/>
-    <w:lsdException w:name="Medium List 2" w:uiPriority="66"/>
-    <w:lsdException w:name="Medium Grid 1" w:uiPriority="67"/>
-    <w:lsdException w:name="Medium Grid 2" w:uiPriority="68"/>
-    <w:lsdException w:name="Medium Grid 3" w:uiPriority="69"/>
-    <w:lsdException w:name="Dark List" w:uiPriority="70"/>
-    <w:lsdException w:name="Colorful Shading" w:uiPriority="71"/>
-    <w:lsdException w:name="Colorful List" w:uiPriority="72"/>
-    <w:lsdException w:name="Colorful Grid" w:uiPriority="73"/>
-    <w:lsdException w:name="Light Shading Accent 1" w:uiPriority="60"/>
-    <w:lsdException w:name="Light List Accent 1" w:uiPriority="61"/>
-    <w:lsdException w:name="Light Grid Accent 1" w:uiPriority="62"/>
-    <w:lsdException w:name="Medium Shading 1 Accent 1" w:uiPriority="63"/>
-    <w:lsdException w:name="Medium Shading 2 Accent 1" w:uiPriority="64"/>
-    <w:lsdException w:name="Medium List 1 Accent 1" w:uiPriority="65"/>
-    <w:lsdException w:name="Revision" w:semiHidden="1"/>
-    <w:lsdException w:name="List Paragraph" w:uiPriority="34" w:qFormat="1"/>
-    <w:lsdException w:name="Quote" w:uiPriority="29" w:qFormat="1"/>
-    <w:lsdException w:name="Intense Quote" w:uiPriority="30" w:qFormat="1"/>
-    <w:lsdException w:name="Medium List 2 Accent 1" w:uiPriority="66"/>
-    <w:lsdException w:name="Medium Grid 1 Accent 1" w:uiPriority="67"/>
-    <w:lsdException w:name="Medium Grid 2 Accent 1" w:uiPriority="68"/>
-    <w:lsdException w:name="Medium Grid 3 Accent 1" w:uiPriority="69"/>
-    <w:lsdException w:name="Dark List Accent 1" w:uiPriority="70"/>
-    <w:lsdException w:name="Colorful Shading Accent 1" w:uiPriority="71"/>
-    <w:lsdException w:name="Colorful List Accent 1" w:uiPriority="72"/>
-    <w:lsdException w:name="Colorful Grid Accent 1" w:uiPriority="73"/>
-    <w:lsdException w:name="Light Shading Accent 2" w:uiPriority="60"/>
-    <w:lsdException w:name="Light List Accent 2" w:uiPriority="61"/>
-    <w:lsdException w:name="Light Grid Accent 2" w:uiPriority="62"/>
-    <w:lsdException w:name="Medium Shading 1 Accent 2" w:uiPriority="63"/>
-    <w:lsdException w:name="Medium Shading 2 Accent 2" w:uiPriority="64"/>
-    <w:lsdException w:name="Medium List 1 Accent 2" w:uiPriority="65"/>
-    <w:lsdException w:name="Medium List 2 Accent 2" w:uiPriority="66"/>
-    <w:lsdException w:name="Medium Grid 1 Accent 2" w:uiPriority="67"/>
-    <w:lsdException w:name="Medium Grid 2 Accent 2" w:uiPriority="68"/>
-    <w:lsdException w:name="Medium Grid 3 Accent 2" w:uiPriority="69"/>
-    <w:lsdException w:name="Dark List Accent 2" w:uiPriority="70"/>
-    <w:lsdException w:name="Colorful Shading Accent 2" w:uiPriority="71"/>
-    <w:lsdException w:name="Colorful List Accent 2" w:uiPriority="72"/>
-    <w:lsdException w:name="Colorful Grid Accent 2" w:uiPriority="73"/>
-    <w:lsdException w:name="Light Shading Accent 3" w:uiPriority="60"/>
-    <w:lsdException w:name="Light List Accent 3" w:uiPriority="61"/>
-    <w:lsdException w:name="Light Grid Accent 3" w:uiPriority="62"/>
-    <w:lsdException w:name="Medium Shading 1 Accent 3" w:uiPriority="63"/>
-    <w:lsdException w:name="Medium Shading 2 Accent 3" w:uiPriority="64"/>
-    <w:lsdException w:name="Medium List 1 Accent 3" w:uiPriority="65"/>
-    <w:lsdException w:name="Medium List 2 Accent 3" w:uiPriority="66"/>
-    <w:lsdException w:name="Medium Grid 1 Accent 3" w:uiPriority="67"/>
-    <w:lsdException w:name="Medium Grid 2 Accent 3" w:uiPriority="68"/>
-    <w:lsdException w:name="Medium Grid 3 Accent 3" w:uiPriority="69"/>
-    <w:lsdException w:name="Dark List Accent 3" w:uiPriority="70"/>
-    <w:lsdException w:name="Colorful Shading Accent 3" w:uiPriority="71"/>
-    <w:lsdException w:name="Colorful List Accent 3" w:uiPriority="72"/>
-    <w:lsdException w:name="Colorful Grid Accent 3" w:uiPriority="73"/>
-    <w:lsdException w:name="Light Shading Accent 4" w:uiPriority="60"/>
-    <w:lsdException w:name="Light List Accent 4" w:uiPriority="61"/>
-    <w:lsdException w:name="Light Grid Accent 4" w:uiPriority="62"/>
-    <w:lsdException w:name="Medium Shading 1 Accent 4" w:uiPriority="63"/>
-    <w:lsdException w:name="Medium Shading 2 Accent 4" w:uiPriority="64"/>
-    <w:lsdException w:name="Medium List 1 Accent 4" w:uiPriority="65"/>
-    <w:lsdException w:name="Medium List 2 Accent 4" w:uiPriority="66"/>
-    <w:lsdException w:name="Medium Grid 1 Accent 4" w:uiPriority="67"/>
-    <w:lsdException w:name="Medium Grid 2 Accent 4" w:uiPriority="68"/>
-    <w:lsdException w:name="Medium Grid 3 Accent 4" w:uiPriority="69"/>
-    <w:lsdException w:name="Dark List Accent 4" w:uiPriority="70"/>
-    <w:lsdException w:name="Colorful Shading Accent 4" w:uiPriority="71"/>
-    <w:lsdException w:name="Colorful List Accent 4" w:uiPriority="72"/>
-    <w:lsdException w:name="Colorful Grid Accent 4" w:uiPriority="73"/>
-    <w:lsdException w:name="Light Shading Accent 5" w:uiPriority="60"/>
-    <w:lsdException w:name="Light List Accent 5" w:uiPriority="61"/>
-    <w:lsdException w:name="Light Grid Accent 5" w:uiPriority="62"/>
-    <w:lsdException w:name="Medium Shading 1 Accent 5" w:uiPriority="63"/>
-    <w:lsdException w:name="Medium Shading 2 Accent 5" w:uiPriority="64"/>
-    <w:lsdException w:name="Medium List 1 Accent 5" w:uiPriority="65"/>
-    <w:lsdException w:name="Medium List 2 Accent 5" w:uiPriority="66"/>
-    <w:lsdException w:name="Medium Grid 1 Accent 5" w:uiPriority="67"/>
-    <w:lsdException w:name="Medium Grid 2 Accent 5" w:uiPriority="68"/>
-    <w:lsdException w:name="Medium Grid 3 Accent 5" w:uiPriority="69"/>
-    <w:lsdException w:name="Dark List Accent 5" w:uiPriority="70"/>
-    <w:lsdException w:name="Colorful Shading Accent 5" w:uiPriority="71"/>
-    <w:lsdException w:name="Colorful List Accent 5" w:uiPriority="72"/>
-    <w:lsdException w:name="Colorful Grid Accent 5" w:uiPriority="73"/>
-    <w:lsdException w:name="Light Shading Accent 6" w:uiPriority="60"/>
-    <w:lsdException w:name="Light List Accent 6" w:uiPriority="61"/>
-    <w:lsdException w:name="Light Grid Accent 6" w:uiPriority="62"/>
-    <w:lsdException w:name="Medium Shading 1 Accent 6" w:uiPriority="63"/>
-    <w:lsdException w:name="Medium Shading 2 Accent 6" w:uiPriority="64"/>
-    <w:lsdException w:name="Medium List 1 Accent 6" w:uiPriority="65"/>
-    <w:lsdException w:name="Medium List 2 Accent 6" w:uiPriority="66"/>
-    <w:lsdException w:name="Medium Grid 1 Accent 6" w:uiPriority="67"/>
-    <w:lsdException w:name="Medium Grid 2 Accent 6" w:uiPriority="68"/>
-    <w:lsdException w:name="Medium Grid 3 Accent 6" w:uiPriority="69"/>
-    <w:lsdException w:name="Dark List Accent 6" w:uiPriority="70"/>
-    <w:lsdException w:name="Colorful Shading Accent 6" w:uiPriority="71"/>
-    <w:lsdException w:name="Colorful List Accent 6" w:uiPriority="72"/>
-    <w:lsdException w:name="Colorful Grid Accent 6" w:uiPriority="73"/>
-    <w:lsdException w:name="Subtle Emphasis" w:uiPriority="19" w:qFormat="1"/>
-    <w:lsdException w:name="Intense Emphasis" w:uiPriority="21" w:qFormat="1"/>
-    <w:lsdException w:name="Subtle Reference" w:uiPriority="31" w:qFormat="1"/>
-    <w:lsdException w:name="Intense Reference" w:uiPriority="32" w:qFormat="1"/>
-    <w:lsdException w:name="Book Title" w:uiPriority="33" w:qFormat="1"/>
-    <w:lsdException w:name="Bibliography" w:semiHidden="1" w:uiPriority="37" w:unhideWhenUsed="1"/>
-    <w:lsdException w:name="TOC Heading" w:semiHidden="1" w:uiPriority="39" w:unhideWhenUsed="1" w:qFormat="1"/>
-    <w:lsdException w:name="Grid Table 4" w:uiPriority="49"/>
-    <w:lsdException w:name="Grid Table 5 Dark" w:uiPriority="50"/>
-    <w:lsdException w:name="Grid Table 6 Colorful" w:uiPriority="51"/>
-    <w:lsdException w:name="Grid Table 7 Colorful" w:uiPriority="52"/>
-    <w:lsdException w:name="Grid Table 1 Light Accent 1" w:uiPriority="46"/>
-    <w:lsdException w:name="Grid Table 2 Accent 1" w:uiPriority="47"/>
-    <w:lsdException w:name="Grid Table 3 Accent 1" w:uiPriority="48"/>
-    <w:lsdException w:name="Grid Table 4 Accent 1" w:uiPriority="49"/>
-    <w:lsdException w:name="Grid Table 5 Dark Accent 1" w:uiPriority="50"/>
-    <w:lsdException w:name="Grid Table 6 Colorful Accent 1" w:uiPriority="51"/>
-    <w:lsdException w:name="Grid Table 7 Colorful Accent 1" w:uiPriority="52"/>
-    <w:lsdException w:name="Grid Table 1 Light Accent 2" w:uiPriority="46"/>
-    <w:lsdException w:name="Grid Table 2 Accent 2" w:uiPriority="47"/>
-    <w:lsdException w:name="Grid Table 3 Accent 2" w:uiPriority="48"/>
-    <w:lsdException w:name="Grid Table 4 Accent 2" w:uiPriority="49"/>
-    <w:lsdException w:name="Grid Table 5 Dark Accent 2" w:uiPriority="50"/>
-    <w:lsdException w:name="Grid Table 6 Colorful Accent 2" w:uiPriority="51"/>
-    <w:lsdException w:name="Grid Table 7 Colorful Accent 2" w:uiPriority="52"/>
-    <w:lsdException w:name="Grid Table 1 Light Accent 3" w:uiPriority="46"/>
-    <w:lsdException w:name="Grid Table 2 Accent 3" w:uiPriority="47"/>
-    <w:lsdException w:name="Grid Table 3 Accent 3" w:uiPriority="48"/>
-    <w:lsdException w:name="Grid Table 4 Accent 3" w:uiPriority="49"/>
-    <w:lsdException w:name="Grid Table 5 Dark Accent 3" w:uiPriority="50"/>
-    <w:lsdException w:name="Grid Table 6 Colorful Accent 3" w:uiPriority="51"/>
-    <w:lsdException w:name="Grid Table 7 Colorful Accent 3" w:uiPriority="52"/>
-    <w:lsdException w:name="Grid Table 1 Light Accent 4" w:uiPriority="46"/>
-    <w:lsdException w:name="Grid Table 2 Accent 4" w:uiPriority="47"/>
-    <w:lsdException w:name="Grid Table 3 Accent 4" w:uiPriority="48"/>
-    <w:lsdException w:name="Grid Table 4 Accent 4" w:uiPriority="49"/>
-    <w:lsdException w:name="Grid Table 5 Dark Accent 4" w:uiPriority="50"/>
-    <w:lsdException w:name="Grid Table 6 Colorful Accent 4" w:uiPriority="51"/>
-    <w:lsdException w:name="Grid Table 7 Colorful Accent 4" w:uiPriority="52"/>
-    <w:lsdException w:name="Grid Table 1 Light Accent 5" w:uiPriority="46"/>
-    <w:lsdException w:name="Grid Table 2 Accent 5" w:uiPriority="47"/>
-    <w:lsdException w:name="Grid Table 3 Accent 5" w:uiPriority="48"/>
-    <w:lsdException w:name="Grid Table 4 Accent 5" w:uiPriority="49"/>
-    <w:lsdException w:name="Grid Table 5 Dark Accent 5" w:uiPriority="50"/>
-    <w:lsdException w:name="Grid Table 6 Colorful Accent 5" w:uiPriority="51"/>
-    <w:lsdException w:name="Grid Table 7 Colorful Accent 5" w:uiPriority="52"/>
-    <w:lsdException w:name="Grid Table 1 Light Accent 6" w:uiPriority="46"/>
-    <w:lsdException w:name="Grid Table 2 Accent 6" w:uiPriority="47"/>
-    <w:lsdException w:name="Grid Table 3 Accent 6" w:uiPriority="48"/>
-    <w:lsdException w:name="Grid Table 4 Accent 6" w:uiPriority="49"/>
-    <w:lsdException w:name="Grid Table 5 Dark Accent 6" w:uiPriority="50"/>
-    <w:lsdException w:name="Grid Table 6 Colorful Accent 6" w:uiPriority="51"/>
-    <w:lsdException w:name="Grid Table 7 Colorful Accent 6" w:uiPriority="52"/>
-    <w:lsdException w:name="List Table 1 Light" w:uiPriority="46"/>
-    <w:lsdException w:name="List Table 2" w:uiPriority="47"/>
-    <w:lsdException w:name="List Table 3" w:uiPriority="48"/>
-    <w:lsdException w:name="List Table 4" w:uiPriority="49"/>
-    <w:lsdException w:name="List Table 5 Dark" w:uiPriority="50"/>
-    <w:lsdException w:name="List Table 6 Colorful" w:uiPriority="51"/>
-    <w:lsdException w:name="List Table 7 Colorful" w:uiPriority="52"/>
-    <w:lsdException w:name="List Table 1 Light Accent 1" w:uiPriority="46"/>
-    <w:lsdException w:name="List Table 2 Accent 1" w:uiPriority="47"/>
-    <w:lsdException w:name="List Table 3 Accent 1" w:uiPriority="48"/>
-    <w:lsdException w:name="List Table 4 Accent 1" w:uiPriority="49"/>
-    <w:lsdException w:name="List Table 5 Dark Accent 1" w:uiPriority="50"/>
-    <w:lsdException w:name="List Table 6 Colorful Accent 1" w:uiPriority="51"/>
-    <w:lsdException w:name="List Table 7 Colorful Accent 1" w:uiPriority="52"/>
-    <w:lsdException w:name="List Table 1 Light Accent 2" w:uiPriority="46"/>
-    <w:lsdException w:name="List Table 2 Accent 2" w:uiPriority="47"/>
-    <w:lsdException w:name="List Table 3 Accent 2" w:uiPriority="48"/>
-    <w:lsdException w:name="List Table 4 Accent 2" w:uiPriority="49"/>
-    <w:lsdException w:name="List Table 5 Dark Accent 2" w:uiPriority="50"/>
-    <w:lsdException w:name="List Table 6 Colorful Accent 2" w:uiPriority="51"/>
-    <w:lsdException w:name="List Table 7 Colorful Accent 2" w:uiPriority="52"/>
-    <w:lsdException w:name="List Table 1 Light Accent 3" w:uiPriority="46"/>
-    <w:lsdException w:name="List Table 2 Accent 3" w:uiPriority="47"/>
-    <w:lsdException w:name="List Table 3 Accent 3" w:uiPriority="48"/>
-    <w:lsdException w:name="List Table 4 Accent 3" w:uiPriority="49"/>
-    <w:lsdException w:name="List Table 5 Dark Accent 3" w:uiPriority="50"/>
-    <w:lsdException w:name="List Table 6 Colorful Accent 3" w:uiPriority="51"/>
-    <w:lsdException w:name="List Table 7 Colorful Accent 3" w:uiPriority="52"/>
-    <w:lsdException w:name="List Table 1 Light Accent 4" w:uiPriority="46"/>
-    <w:lsdException w:name="List Table 2 Accent 4" w:uiPriority="47"/>
-    <w:lsdException w:name="List Table 3 Accent 4" w:uiPriority="48"/>
-    <w:lsdException w:name="List Table 4 Accent 4" w:uiPriority="49"/>
-    <w:lsdException w:name="List Table 5 Dark Accent 4" w:uiPriority="50"/>
-    <w:lsdException w:name="List Table 6 Colorful Accent 4" w:uiPriority="51"/>
-    <w:lsdException w:name="List Table 7 Colorful Accent 4" w:uiPriority="52"/>
-    <w:lsdException w:name="List Table 1 Light Accent 5" w:uiPriority="46"/>
-    <w:lsdException w:name="List Table 2 Accent 5" w:uiPriority="47"/>
-    <w:lsdException w:name="List Table 3 Accent 5" w:uiPriority="48"/>
-    <w:lsdException w:name="List Table 4 Accent 5" w:uiPriority="49"/>
-    <w:lsdException w:name="List Table 5 Dark Accent 5" w:uiPriority="50"/>
-    <w:lsdException w:name="List Table 6 Colorful Accent 5" w:uiPriority="51"/>
-    <w:lsdException w:name="List Table 7 Colorful Accent 5" w:uiPriority="52"/>
-    <w:lsdException w:name="List Table 1 Light Accent 6" w:uiPriority="46"/>
-    <w:lsdException w:name="List Table 2 Accent 6" w:uiPriority="47"/>
-    <w:lsdException w:name="List Table 3 Accent 6" w:uiPriority="48"/>
-    <w:lsdException w:name="List Table 4 Accent 6" w:uiPriority="49"/>
-    <w:lsdException w:name="List Table 5 Dark Accent 6" w:uiPriority="50"/>
-    <w:lsdException w:name="List Table 6 Colorful Accent 6" w:uiPriority="51"/>
-    <w:lsdException w:name="List Table 7 Colorful Accent 6" w:uiPriority="52"/>
+  <w:latentStyles w:defLockedState="0" w:defUIPriority="99" w:defSemiHidden="1" w:defUnhideWhenUsed="1" w:defQFormat="0" w:count="267">
+    <w:lsdException w:name="Normal" w:semiHidden="0" w:uiPriority="0" w:unhideWhenUsed="0" w:qFormat="1"/>
+    <w:lsdException w:name="heading 1" w:semiHidden="0" w:uiPriority="9" w:unhideWhenUsed="0" w:qFormat="1"/>
+    <w:lsdException w:name="heading 2" w:uiPriority="9" w:qFormat="1"/>
+    <w:lsdException w:name="heading 3" w:uiPriority="9" w:qFormat="1"/>
+    <w:lsdException w:name="heading 4" w:uiPriority="9" w:qFormat="1"/>
+    <w:lsdException w:name="heading 5" w:uiPriority="9" w:qFormat="1"/>
+    <w:lsdException w:name="heading 6" w:uiPriority="9" w:qFormat="1"/>
+    <w:lsdException w:name="heading 7" w:uiPriority="9" w:qFormat="1"/>
+    <w:lsdException w:name="heading 8" w:uiPriority="9" w:qFormat="1"/>
+    <w:lsdException w:name="heading 9" w:uiPriority="9" w:qFormat="1"/>
+    <w:lsdException w:name="toc 1" w:uiPriority="39"/>
+    <w:lsdException w:name="toc 2" w:uiPriority="39"/>
+    <w:lsdException w:name="toc 3" w:uiPriority="39"/>
+    <w:lsdException w:name="toc 4" w:uiPriority="39"/>
+    <w:lsdException w:name="toc 5" w:uiPriority="39"/>
+    <w:lsdException w:name="toc 6" w:uiPriority="39"/>
+    <w:lsdException w:name="toc 7" w:uiPriority="39"/>
+    <w:lsdException w:name="toc 8" w:uiPriority="39"/>
+    <w:lsdException w:name="toc 9" w:uiPriority="39"/>
+    <w:lsdException w:name="caption" w:uiPriority="35" w:qFormat="1"/>
+    <w:lsdException w:name="Title" w:semiHidden="0" w:uiPriority="10" w:unhideWhenUsed="0" w:qFormat="1"/>
+    <w:lsdException w:name="Default Paragraph Font" w:uiPriority="1"/>
+    <w:lsdException w:name="Subtitle" w:semiHidden="0" w:uiPriority="11" w:unhideWhenUsed="0" w:qFormat="1"/>
+    <w:lsdException w:name="Strong" w:semiHidden="0" w:uiPriority="22" w:unhideWhenUsed="0" w:qFormat="1"/>
+    <w:lsdException w:name="Emphasis" w:semiHidden="0" w:uiPriority="20" w:unhideWhenUsed="0" w:qFormat="1"/>
+    <w:lsdException w:name="Table Grid" w:semiHidden="0" w:uiPriority="39" w:unhideWhenUsed="0"/>
+    <w:lsdException w:name="Placeholder Text" w:unhideWhenUsed="0"/>
+    <w:lsdException w:name="No Spacing" w:semiHidden="0" w:uiPriority="1" w:unhideWhenUsed="0" w:qFormat="1"/>
+    <w:lsdException w:name="Light Shading" w:semiHidden="0" w:uiPriority="60" w:unhideWhenUsed="0"/>
+    <w:lsdException w:name="Light List" w:semiHidden="0" w:uiPriority="61" w:unhideWhenUsed="0"/>
+    <w:lsdException w:name="Light Grid" w:semiHidden="0" w:uiPriority="62" w:unhideWhenUsed="0"/>
+    <w:lsdException w:name="Medium Shading 1" w:semiHidden="0" w:uiPriority="63" w:unhideWhenUsed="0"/>
+    <w:lsdException w:name="Medium Shading 2" w:semiHidden="0" w:uiPriority="64" w:unhideWhenUsed="0"/>
+    <w:lsdException w:name="Medium List 1" w:semiHidden="0" w:uiPriority="65" w:unhideWhenUsed="0"/>
+    <w:lsdException w:name="Medium List 2" w:semiHidden="0" w:uiPriority="66" w:unhideWhenUsed="0"/>
+    <w:lsdException w:name="Medium Grid 1" w:semiHidden="0" w:uiPriority="67" w:unhideWhenUsed="0"/>
+    <w:lsdException w:name="Medium Grid 2" w:semiHidden="0" w:uiPriority="68" w:unhideWhenUsed="0"/>
+    <w:lsdException w:name="Medium Grid 3" w:semiHidden="0" w:uiPriority="69" w:unhideWhenUsed="0"/>
+    <w:lsdException w:name="Dark List" w:semiHidden="0" w:uiPriority="70" w:unhideWhenUsed="0"/>
+    <w:lsdException w:name="Colorful Shading" w:semiHidden="0" w:uiPriority="71" w:unhideWhenUsed="0"/>
+    <w:lsdException w:name="Colorful List" w:semiHidden="0" w:uiPriority="72" w:unhideWhenUsed="0"/>
+    <w:lsdException w:name="Colorful Grid" w:semiHidden="0" w:uiPriority="73" w:unhideWhenUsed="0"/>
+    <w:lsdException w:name="Light Shading Accent 1" w:semiHidden="0" w:uiPriority="60" w:unhideWhenUsed="0"/>
+    <w:lsdException w:name="Light List Accent 1" w:semiHidden="0" w:uiPriority="61" w:unhideWhenUsed="0"/>
+    <w:lsdException w:name="Light Grid Accent 1" w:semiHidden="0" w:uiPriority="62" w:unhideWhenUsed="0"/>
+    <w:lsdException w:name="Medium Shading 1 Accent 1" w:semiHidden="0" w:uiPriority="63" w:unhideWhenUsed="0"/>
+    <w:lsdException w:name="Medium Shading 2 Accent 1" w:semiHidden="0" w:uiPriority="64" w:unhideWhenUsed="0"/>
+    <w:lsdException w:name="Medium List 1 Accent 1" w:semiHidden="0" w:uiPriority="65" w:unhideWhenUsed="0"/>
+    <w:lsdException w:name="Revision" w:unhideWhenUsed="0"/>
+    <w:lsdException w:name="List Paragraph" w:semiHidden="0" w:uiPriority="34" w:unhideWhenUsed="0" w:qFormat="1"/>
+    <w:lsdException w:name="Quote" w:semiHidden="0" w:uiPriority="29" w:unhideWhenUsed="0" w:qFormat="1"/>
+    <w:lsdException w:name="Intense Quote" w:semiHidden="0" w:uiPriority="30" w:unhideWhenUsed="0" w:qFormat="1"/>
+    <w:lsdException w:name="Medium List 2 Accent 1" w:semiHidden="0" w:uiPriority="66" w:unhideWhenUsed="0"/>
+    <w:lsdException w:name="Medium Grid 1 Accent 1" w:semiHidden="0" w:uiPriority="67" w:unhideWhenUsed="0"/>
+    <w:lsdException w:name="Medium Grid 2 Accent 1" w:semiHidden="0" w:uiPriority="68" w:unhideWhenUsed="0"/>
+    <w:lsdException w:name="Medium Grid 3 Accent 1" w:semiHidden="0" w:uiPriority="69" w:unhideWhenUsed="0"/>
+    <w:lsdException w:name="Dark List Accent 1" w:semiHidden="0" w:uiPriority="70" w:unhideWhenUsed="0"/>
+    <w:lsdException w:name="Colorful Shading Accent 1" w:semiHidden="0" w:uiPriority="71" w:unhideWhenUsed="0"/>
+    <w:lsdException w:name="Colorful List Accent 1" w:semiHidden="0" w:uiPriority="72" w:unhideWhenUsed="0"/>
+    <w:lsdException w:name="Colorful Grid Accent 1" w:semiHidden="0" w:uiPriority="73" w:unhideWhenUsed="0"/>
+    <w:lsdException w:name="Light Shading Accent 2" w:semiHidden="0" w:uiPriority="60" w:unhideWhenUsed="0"/>
+    <w:lsdException w:name="Light List Accent 2" w:semiHidden="0" w:uiPriority="61" w:unhideWhenUsed="0"/>
+    <w:lsdException w:name="Light Grid Accent 2" w:semiHidden="0" w:uiPriority="62" w:unhideWhenUsed="0"/>
+    <w:lsdException w:name="Medium Shading 1 Accent 2" w:semiHidden="0" w:uiPriority="63" w:unhideWhenUsed="0"/>
+    <w:lsdException w:name="Medium Shading 2 Accent 2" w:semiHidden="0" w:uiPriority="64" w:unhideWhenUsed="0"/>
+    <w:lsdException w:name="Medium List 1 Accent 2" w:semiHidden="0" w:uiPriority="65" w:unhideWhenUsed="0"/>
+    <w:lsdException w:name="Medium List 2 Accent 2" w:semiHidden="0" w:uiPriority="66" w:unhideWhenUsed="0"/>
+    <w:lsdException w:name="Medium Grid 1 Accent 2" w:semiHidden="0" w:uiPriority="67" w:unhideWhenUsed="0"/>
+    <w:lsdException w:name="Medium Grid 2 Accent 2" w:semiHidden="0" w:uiPriority="68" w:unhideWhenUsed="0"/>
+    <w:lsdException w:name="Medium Grid 3 Accent 2" w:semiHidden="0" w:uiPriority="69" w:unhideWhenUsed="0"/>
+    <w:lsdException w:name="Dark List Accent 2" w:semiHidden="0" w:uiPriority="70" w:unhideWhenUsed="0"/>
+    <w:lsdException w:name="Colorful Shading Accent 2" w:semiHidden="0" w:uiPriority="71" w:unhideWhenUsed="0"/>
+    <w:lsdException w:name="Colorful List Accent 2" w:semiHidden="0" w:uiPriority="72" w:unhideWhenUsed="0"/>
+    <w:lsdException w:name="Colorful Grid Accent 2" w:semiHidden="0" w:uiPriority="73" w:unhideWhenUsed="0"/>
+    <w:lsdException w:name="Light Shading Accent 3" w:semiHidden="0" w:uiPriority="60" w:unhideWhenUsed="0"/>
+    <w:lsdException w:name="Light List Accent 3" w:semiHidden="0" w:uiPriority="61" w:unhideWhenUsed="0"/>
+    <w:lsdException w:name="Light Grid Accent 3" w:semiHidden="0" w:uiPriority="62" w:unhideWhenUsed="0"/>
+    <w:lsdException w:name="Medium Shading 1 Accent 3" w:semiHidden="0" w:uiPriority="63" w:unhideWhenUsed="0"/>
+    <w:lsdException w:name="Medium Shading 2 Accent 3" w:semiHidden="0" w:uiPriority="64" w:unhideWhenUsed="0"/>
+    <w:lsdException w:name="Medium List 1 Accent 3" w:semiHidden="0" w:uiPriority="65" w:unhideWhenUsed="0"/>
+    <w:lsdException w:name="Medium List 2 Accent 3" w:semiHidden="0" w:uiPriority="66" w:unhideWhenUsed="0"/>
+    <w:lsdException w:name="Medium Grid 1 Accent 3" w:semiHidden="0" w:uiPriority="67" w:unhideWhenUsed="0"/>
+    <w:lsdException w:name="Medium Grid 2 Accent 3" w:semiHidden="0" w:uiPriority="68" w:unhideWhenUsed="0"/>
+    <w:lsdException w:name="Medium Grid 3 Accent 3" w:semiHidden="0" w:uiPriority="69" w:unhideWhenUsed="0"/>
+    <w:lsdException w:name="Dark List Accent 3" w:semiHidden="0" w:uiPriority="70" w:unhideWhenUsed="0"/>
+    <w:lsdException w:name="Colorful Shading Accent 3" w:semiHidden="0" w:uiPriority="71" w:unhideWhenUsed="0"/>
+    <w:lsdException w:name="Colorful List Accent 3" w:semiHidden="0" w:uiPriority="72" w:unhideWhenUsed="0"/>
+    <w:lsdException w:name="Colorful Grid Accent 3" w:semiHidden="0" w:uiPriority="73" w:unhideWhenUsed="0"/>
+    <w:lsdException w:name="Light Shading Accent 4" w:semiHidden="0" w:uiPriority="60" w:unhideWhenUsed="0"/>
+    <w:lsdException w:name="Light List Accent 4" w:semiHidden="0" w:uiPriority="61" w:unhideWhenUsed="0"/>
+    <w:lsdException w:name="Light Grid Accent 4" w:semiHidden="0" w:uiPriority="62" w:unhideWhenUsed="0"/>
+    <w:lsdException w:name="Medium Shading 1 Accent 4" w:semiHidden="0" w:uiPriority="63" w:unhideWhenUsed="0"/>
+    <w:lsdException w:name="Medium Shading 2 Accent 4" w:semiHidden="0" w:uiPriority="64" w:unhideWhenUsed="0"/>
+    <w:lsdException w:name="Medium List 1 Accent 4" w:semiHidden="0" w:uiPriority="65" w:unhideWhenUsed="0"/>
+    <w:lsdException w:name="Medium List 2 Accent 4" w:semiHidden="0" w:uiPriority="66" w:unhideWhenUsed="0"/>
+    <w:lsdException w:name="Medium Grid 1 Accent 4" w:semiHidden="0" w:uiPriority="67" w:unhideWhenUsed="0"/>
+    <w:lsdException w:name="Medium Grid 2 Accent 4" w:semiHidden="0" w:uiPriority="68" w:unhideWhenUsed="0"/>
+    <w:lsdException w:name="Medium Grid 3 Accent 4" w:semiHidden="0" w:uiPriority="69" w:unhideWhenUsed="0"/>
+    <w:lsdException w:name="Dark List Accent 4" w:semiHidden="0" w:uiPriority="70" w:unhideWhenUsed="0"/>
+    <w:lsdException w:name="Colorful Shading Accent 4" w:semiHidden="0" w:uiPriority="71" w:unhideWhenUsed="0"/>
+    <w:lsdException w:name="Colorful List Accent 4" w:semiHidden="0" w:uiPriority="72" w:unhideWhenUsed="0"/>
+    <w:lsdException w:name="Colorful Grid Accent 4" w:semiHidden="0" w:uiPriority="73" w:unhideWhenUsed="0"/>
+    <w:lsdException w:name="Light Shading Accent 5" w:semiHidden="0" w:uiPriority="60" w:unhideWhenUsed="0"/>
+    <w:lsdException w:name="Light List Accent 5" w:semiHidden="0" w:uiPriority="61" w:unhideWhenUsed="0"/>
+    <w:lsdException w:name="Light Grid Accent 5" w:semiHidden="0" w:uiPriority="62" w:unhideWhenUsed="0"/>
+    <w:lsdException w:name="Medium Shading 1 Accent 5" w:semiHidden="0" w:uiPriority="63" w:unhideWhenUsed="0"/>
+    <w:lsdException w:name="Medium Shading 2 Accent 5" w:semiHidden="0" w:uiPriority="64" w:unhideWhenUsed="0"/>
+    <w:lsdException w:name="Medium List 1 Accent 5" w:semiHidden="0" w:uiPriority="65" w:unhideWhenUsed="0"/>
+    <w:lsdException w:name="Medium List 2 Accent 5" w:semiHidden="0" w:uiPriority="66" w:unhideWhenUsed="0"/>
+    <w:lsdException w:name="Medium Grid 1 Accent 5" w:semiHidden="0" w:uiPriority="67" w:unhideWhenUsed="0"/>
+    <w:lsdException w:name="Medium Grid 2 Accent 5" w:semiHidden="0" w:uiPriority="68" w:unhideWhenUsed="0"/>
+    <w:lsdException w:name="Medium Grid 3 Accent 5" w:semiHidden="0" w:uiPriority="69" w:unhideWhenUsed="0"/>
+    <w:lsdException w:name="Dark List Accent 5" w:semiHidden="0" w:uiPriority="70" w:unhideWhenUsed="0"/>
+    <w:lsdException w:name="Colorful Shading Accent 5" w:semiHidden="0" w:uiPriority="71" w:unhideWhenUsed="0"/>
+    <w:lsdException w:name="Colorful List Accent 5" w:semiHidden="0" w:uiPriority="72" w:unhideWhenUsed="0"/>
+    <w:lsdException w:name="Colorful Grid Accent 5" w:semiHidden="0" w:uiPriority="73" w:unhideWhenUsed="0"/>
+    <w:lsdException w:name="Light Shading Accent 6" w:semiHidden="0" w:uiPriority="60" w:unhideWhenUsed="0"/>
+    <w:lsdException w:name="Light List Accent 6" w:semiHidden="0" w:uiPriority="61" w:unhideWhenUsed="0"/>
+    <w:lsdException w:name="Light Grid Accent 6" w:semiHidden="0" w:uiPriority="62" w:unhideWhenUsed="0"/>
+    <w:lsdException w:name="Medium Shading 1 Accent 6" w:semiHidden="0" w:uiPriority="63" w:unhideWhenUsed="0"/>
+    <w:lsdException w:name="Medium Shading 2 Accent 6" w:semiHidden="0" w:uiPriority="64" w:unhideWhenUsed="0"/>
+    <w:lsdException w:name="Medium List 1 Accent 6" w:semiHidden="0" w:uiPriority="65" w:unhideWhenUsed="0"/>
+    <w:lsdException w:name="Medium List 2 Accent 6" w:semiHidden="0" w:uiPriority="66" w:unhideWhenUsed="0"/>
+    <w:lsdException w:name="Medium Grid 1 Accent 6" w:semiHidden="0" w:uiPriority="67" w:unhideWhenUsed="0"/>
+    <w:lsdException w:name="Medium Grid 2 Accent 6" w:semiHidden="0" w:uiPriority="68" w:unhideWhenUsed="0"/>
+    <w:lsdException w:name="Medium Grid 3 Accent 6" w:semiHidden="0" w:uiPriority="69" w:unhideWhenUsed="0"/>
+    <w:lsdException w:name="Dark List Accent 6" w:semiHidden="0" w:uiPriority="70" w:unhideWhenUsed="0"/>
+    <w:lsdException w:name="Colorful Shading Accent 6" w:semiHidden="0" w:uiPriority="71" w:unhideWhenUsed="0"/>
+    <w:lsdException w:name="Colorful List Accent 6" w:semiHidden="0" w:uiPriority="72" w:unhideWhenUsed="0"/>
+    <w:lsdException w:name="Colorful Grid Accent 6" w:semiHidden="0" w:uiPriority="73" w:unhideWhenUsed="0"/>
+    <w:lsdException w:name="Subtle Emphasis" w:semiHidden="0" w:uiPriority="19" w:unhideWhenUsed="0" w:qFormat="1"/>
+    <w:lsdException w:name="Intense Emphasis" w:semiHidden="0" w:uiPriority="21" w:unhideWhenUsed="0" w:qFormat="1"/>
+    <w:lsdException w:name="Subtle Reference" w:semiHidden="0" w:uiPriority="31" w:unhideWhenUsed="0" w:qFormat="1"/>
+    <w:lsdException w:name="Intense Reference" w:semiHidden="0" w:uiPriority="32" w:unhideWhenUsed="0" w:qFormat="1"/>
+    <w:lsdException w:name="Book Title" w:semiHidden="0" w:uiPriority="33" w:unhideWhenUsed="0" w:qFormat="1"/>
+    <w:lsdException w:name="Bibliography" w:uiPriority="37"/>
+    <w:lsdException w:name="TOC Heading" w:uiPriority="39" w:qFormat="1"/>
+  </w:latentStyles>
+  <w:style w:type="paragraph" w:default="1" w:styleId="Normal">
+    <w:name w:val="Normal"/>
+    <w:qFormat/>
+    <w:pPr>
+      <w:spacing w:after="160" w:line="256" w:lineRule="auto"/>
+    </w:pPr>
+    <w:rPr>
+      <w:sz w:val="22"/>
+      <w:szCs w:val="22"/>
+    </w:rPr>
+  </w:style>
+  <w:style w:type="character" w:default="1" w:styleId="DefaultParagraphFont">
+    <w:name w:val="Default Paragraph Font"/>
+    <w:uiPriority w:val="1"/>
+    <w:semiHidden/>
+    <w:unhideWhenUsed/>
+  </w:style>
+  <w:style w:type="table" w:default="1" w:styleId="TableNormal">
+    <w:name w:val="Normal Table"/>
+    <w:uiPriority w:val="99"/>
+    <w:semiHidden/>
+    <w:unhideWhenUsed/>
+    <w:tblPr>
+      <w:tblInd w:w="0" w:type="dxa"/>
+      <w:tblCellMar>
+        <w:top w:w="0" w:type="dxa"/>
+        <w:left w:w="108" w:type="dxa"/>
+        <w:bottom w:w="0" w:type="dxa"/>
+        <w:right w:w="108" w:type="dxa"/>
+      </w:tblCellMar>
+    </w:tblPr>
+  </w:style>
+  <w:style w:type="numbering" w:default="1" w:styleId="NoList">
+    <w:name w:val="No List"/>
+    <w:uiPriority w:val="99"/>
+    <w:semiHidden/>
+    <w:unhideWhenUsed/>
+  </w:style>
+  <w:style w:type="character" w:styleId="Hyperlink">
+    <w:name w:val="Hyperlink"/>
+    <w:basedOn w:val="DefaultParagraphFont"/>
+    <w:uiPriority w:val="99"/>
+    <w:unhideWhenUsed/>
+    <w:rPr>
+      <w:color w:val="0000FF"/>
+      <w:u w:val="single"/>
+    </w:rPr>
+  </w:style>
+  <w:style w:type="character" w:styleId="FollowedHyperlink">
+    <w:name w:val="FollowedHyperlink"/>
+    <w:basedOn w:val="DefaultParagraphFont"/>
+    <w:uiPriority w:val="99"/>
+    <w:semiHidden/>
+    <w:unhideWhenUsed/>
+    <w:rPr>
+      <w:color w:val="954F72" w:themeColor="followedHyperlink"/>
+      <w:u w:val="single"/>
+    </w:rPr>
+  </w:style>
+  <w:style w:type="paragraph" w:styleId="HTMLPreformatted">
+    <w:name w:val="HTML Preformatted"/>
+    <w:basedOn w:val="Normal"/>
+    <w:link w:val="HTMLPreformattedChar"/>
+    <w:uiPriority w:val="99"/>
+    <w:semiHidden/>
+    <w:unhideWhenUsed/>
+    <w:pPr>
+      <w:tabs>
+        <w:tab w:val="left" w:pos="916"/>
+        <w:tab w:val="left" w:pos="1832"/>
+        <w:tab w:val="left" w:pos="2748"/>
+        <w:tab w:val="left" w:pos="3664"/>
+        <w:tab w:val="left" w:pos="4580"/>
+        <w:tab w:val="left" w:pos="5496"/>
+        <w:tab w:val="left" w:pos="6412"/>
+        <w:tab w:val="left" w:pos="7328"/>
+        <w:tab w:val="left" w:pos="8244"/>
+        <w:tab w:val="left" w:pos="9160"/>
+        <w:tab w:val="left" w:pos="10076"/>
+        <w:tab w:val="left" w:pos="10992"/>
+        <w:tab w:val="left" w:pos="11908"/>
+        <w:tab w:val="left" w:pos="12824"/>
+        <w:tab w:val="left" w:pos="13740"/>
+        <w:tab w:val="left" w:pos="14656"/>
+      </w:tabs>
+      <w:spacing w:after="0" w:line="240" w:lineRule="auto"/>
+    </w:pPr>
+    <w:rPr>
+      <w:rFonts w:ascii="Courier New" w:eastAsia="Times New Roman" w:hAnsi="Courier New" w:cs="Courier New"/>
+      <w:sz w:val="20"/>
+      <w:szCs w:val="20"/>
+    </w:rPr>
+  </w:style>
+  <w:style w:type="character" w:customStyle="1" w:styleId="HTMLPreformattedChar">
+    <w:name w:val="HTML Preformatted Char"/>
+    <w:basedOn w:val="DefaultParagraphFont"/>
+    <w:link w:val="HTMLPreformatted"/>
+    <w:uiPriority w:val="99"/>
+    <w:semiHidden/>
+    <w:locked/>
+    <w:rPr>
+      <w:rFonts w:ascii="Courier New" w:eastAsia="Times New Roman" w:hAnsi="Courier New" w:cs="Courier New" w:hint="default"/>
+      <w:sz w:val="20"/>
+      <w:szCs w:val="20"/>
+    </w:rPr>
+  </w:style>
+  <w:style w:type="paragraph" w:styleId="NormalWeb">
+    <w:name w:val="Normal (Web)"/>
+    <w:basedOn w:val="Normal"/>
+    <w:uiPriority w:val="99"/>
+    <w:semiHidden/>
+    <w:unhideWhenUsed/>
+    <w:pPr>
+      <w:spacing w:before="100" w:beforeAutospacing="1" w:after="100" w:afterAutospacing="1" w:line="240" w:lineRule="auto"/>
+    </w:pPr>
+    <w:rPr>
+      <w:rFonts w:ascii="Times New Roman" w:eastAsia="Times New Roman" w:hAnsi="Times New Roman" w:cs="Times New Roman"/>
+      <w:sz w:val="24"/>
+      <w:szCs w:val="24"/>
+    </w:rPr>
+  </w:style>
+  <w:style w:type="paragraph" w:styleId="CommentText">
+    <w:name w:val="annotation text"/>
+    <w:basedOn w:val="Normal"/>
+    <w:link w:val="CommentTextChar"/>
+    <w:uiPriority w:val="99"/>
+    <w:unhideWhenUsed/>
+    <w:pPr>
+      <w:spacing w:line="240" w:lineRule="auto"/>
+    </w:pPr>
+    <w:rPr>
+      <w:sz w:val="20"/>
+      <w:szCs w:val="20"/>
+    </w:rPr>
+  </w:style>
+  <w:style w:type="character" w:customStyle="1" w:styleId="CommentTextChar">
+    <w:name w:val="Comment Text Char"/>
+    <w:basedOn w:val="DefaultParagraphFont"/>
+    <w:link w:val="CommentText"/>
+    <w:uiPriority w:val="99"/>
+    <w:locked/>
+    <w:rPr>
+      <w:sz w:val="20"/>
+      <w:szCs w:val="20"/>
+    </w:rPr>
+  </w:style>
+  <w:style w:type="paragraph" w:styleId="CommentSubject">
+    <w:name w:val="annotation subject"/>
+    <w:basedOn w:val="CommentText"/>
+    <w:next w:val="CommentText"/>
+    <w:link w:val="CommentSubjectChar"/>
+    <w:uiPriority w:val="99"/>
+    <w:semiHidden/>
+    <w:unhideWhenUsed/>
+    <w:rPr>
+      <w:b/>
+      <w:bCs/>
+    </w:rPr>
+  </w:style>
+  <w:style w:type="character" w:customStyle="1" w:styleId="CommentSubjectChar">
+    <w:name w:val="Comment Subject Char"/>
+    <w:basedOn w:val="CommentTextChar"/>
+    <w:link w:val="CommentSubject"/>
+    <w:uiPriority w:val="99"/>
+    <w:semiHidden/>
+    <w:locked/>
+    <w:rPr>
+      <w:b/>
+      <w:bCs/>
+      <w:sz w:val="20"/>
+      <w:szCs w:val="20"/>
+    </w:rPr>
+  </w:style>
+  <w:style w:type="paragraph" w:styleId="BalloonText">
+    <w:name w:val="Balloon Text"/>
+    <w:basedOn w:val="Normal"/>
+    <w:link w:val="BalloonTextChar"/>
+    <w:uiPriority w:val="99"/>
+    <w:semiHidden/>
+    <w:unhideWhenUsed/>
+    <w:pPr>
+      <w:spacing w:after="0" w:line="240" w:lineRule="auto"/>
+    </w:pPr>
+    <w:rPr>
+      <w:rFonts w:ascii="Segoe UI" w:hAnsi="Segoe UI" w:cs="Segoe UI"/>
+      <w:sz w:val="18"/>
+      <w:szCs w:val="18"/>
+    </w:rPr>
+  </w:style>
+  <w:style w:type="character" w:customStyle="1" w:styleId="BalloonTextChar">
+    <w:name w:val="Balloon Text Char"/>
+    <w:basedOn w:val="DefaultParagraphFont"/>
+    <w:link w:val="BalloonText"/>
+    <w:uiPriority w:val="99"/>
+    <w:semiHidden/>
+    <w:locked/>
+    <w:rPr>
+      <w:rFonts w:ascii="Segoe UI" w:hAnsi="Segoe UI" w:cs="Segoe UI" w:hint="default"/>
+      <w:sz w:val="18"/>
+      <w:szCs w:val="18"/>
+    </w:rPr>
+  </w:style>
+  <w:style w:type="paragraph" w:customStyle="1" w:styleId="section">
+    <w:name w:val="section"/>
+    <w:basedOn w:val="Normal"/>
+    <w:uiPriority w:val="99"/>
+    <w:semiHidden/>
+    <w:pPr>
+      <w:spacing w:before="100" w:beforeAutospacing="1" w:after="100" w:afterAutospacing="1" w:line="240" w:lineRule="auto"/>
+    </w:pPr>
+    <w:rPr>
+      <w:rFonts w:ascii="Times New Roman" w:eastAsia="Times New Roman" w:hAnsi="Times New Roman" w:cs="Times New Roman"/>
+      <w:sz w:val="24"/>
+      <w:szCs w:val="24"/>
+    </w:rPr>
+  </w:style>
+  <w:style w:type="paragraph" w:customStyle="1" w:styleId="ssection">
+    <w:name w:val="ssection"/>
+    <w:basedOn w:val="Normal"/>
+    <w:uiPriority w:val="99"/>
+    <w:semiHidden/>
+    <w:pPr>
+      <w:spacing w:before="100" w:beforeAutospacing="1" w:after="100" w:afterAutospacing="1" w:line="240" w:lineRule="auto"/>
+    </w:pPr>
+    <w:rPr>
+      <w:rFonts w:ascii="Times New Roman" w:eastAsia="Times New Roman" w:hAnsi="Times New Roman" w:cs="Times New Roman"/>
+      <w:sz w:val="24"/>
+      <w:szCs w:val="24"/>
+    </w:rPr>
+  </w:style>
+  <w:style w:type="character" w:styleId="CommentReference">
+    <w:name w:val="annotation reference"/>
+    <w:basedOn w:val="DefaultParagraphFont"/>
+    <w:uiPriority w:val="99"/>
+    <w:semiHidden/>
+    <w:unhideWhenUsed/>
+    <w:rPr>
+      <w:sz w:val="16"/>
+      <w:szCs w:val="16"/>
+    </w:rPr>
+  </w:style>
+  <w:style w:type="character" w:customStyle="1" w:styleId="texth">
+    <w:name w:val="texth"/>
+    <w:basedOn w:val="DefaultParagraphFont"/>
+  </w:style>
+  <w:style w:type="character" w:customStyle="1" w:styleId="apple-converted-space">
+    <w:name w:val="apple-converted-space"/>
+    <w:basedOn w:val="DefaultParagraphFont"/>
+  </w:style>
+  <w:style w:type="character" w:customStyle="1" w:styleId="texthead">
+    <w:name w:val="texthead"/>
+    <w:basedOn w:val="DefaultParagraphFont"/>
+  </w:style>
+  <w:style w:type="character" w:customStyle="1" w:styleId="textagend">
+    <w:name w:val="textagend"/>
+    <w:basedOn w:val="DefaultParagraphFont"/>
+  </w:style>
+  <w:style w:type="character" w:customStyle="1" w:styleId="code">
+    <w:name w:val="code"/>
+    <w:basedOn w:val="DefaultParagraphFont"/>
+  </w:style>
+  <w:style w:type="character" w:customStyle="1" w:styleId="high">
+    <w:name w:val="high"/>
+    <w:basedOn w:val="DefaultParagraphFont"/>
+  </w:style>
+  <w:style w:type="paragraph" w:styleId="ListParagraph">
+    <w:name w:val="List Paragraph"/>
+    <w:basedOn w:val="Normal"/>
+    <w:uiPriority w:val="34"/>
+    <w:qFormat/>
+    <w:rsid w:val="002626D9"/>
+    <w:pPr>
+      <w:ind w:left="720"/>
+      <w:contextualSpacing/>
+    </w:pPr>
+  </w:style>
+</w:styles>
+</file>
+
+<file path=word/stylesWithEffects.xml><?xml version="1.0" encoding="utf-8"?>
+<w:styles xmlns:wpc="http://schemas.microsoft.com/office/word/2010/wordprocessingCanvas" xmlns:mc="http://schemas.openxmlformats.org/markup-compatibility/2006" xmlns:o="urn:schemas-microsoft-com:office:office" xmlns:r="http://schemas.openxmlformats.org/officeDocument/2006/relationships" xmlns:m="http://schemas.openxmlformats.org/officeDocument/2006/math" xmlns:v="urn:schemas-microsoft-com:vml" xmlns:wp14="http://schemas.microsoft.com/office/word/2010/wordprocessingDrawing" xmlns:wp="http://schemas.openxmlformats.org/drawingml/2006/wordprocessingDrawing" xmlns:w10="urn:schemas-microsoft-com:office:word" xmlns:w="http://schemas.openxmlformats.org/wordprocessingml/2006/main" xmlns:w14="http://schemas.microsoft.com/office/word/2010/wordml" xmlns:wpg="http://schemas.microsoft.com/office/word/2010/wordprocessingGroup" xmlns:wpi="http://schemas.microsoft.com/office/word/2010/wordprocessingInk" xmlns:wne="http://schemas.microsoft.com/office/word/2006/wordml" xmlns:wps="http://schemas.microsoft.com/office/word/2010/wordprocessingShape" mc:Ignorable="w14 wp14">
+  <w:docDefaults>
+    <w:rPrDefault>
+      <w:rPr>
+        <w:rFonts w:asciiTheme="minorHAnsi" w:eastAsiaTheme="minorHAnsi" w:hAnsiTheme="minorHAnsi" w:cstheme="minorBidi"/>
+        <w:lang w:val="en-US" w:eastAsia="en-US" w:bidi="ar-SA"/>
+      </w:rPr>
+    </w:rPrDefault>
+    <w:pPrDefault/>
+  </w:docDefaults>
+  <w:latentStyles w:defLockedState="0" w:defUIPriority="99" w:defSemiHidden="1" w:defUnhideWhenUsed="1" w:defQFormat="0" w:count="267">
+    <w:lsdException w:name="Normal" w:semiHidden="0" w:uiPriority="0" w:unhideWhenUsed="0" w:qFormat="1"/>
+    <w:lsdException w:name="heading 1" w:semiHidden="0" w:uiPriority="9" w:unhideWhenUsed="0" w:qFormat="1"/>
+    <w:lsdException w:name="heading 2" w:uiPriority="9" w:qFormat="1"/>
+    <w:lsdException w:name="heading 3" w:uiPriority="9" w:qFormat="1"/>
+    <w:lsdException w:name="heading 4" w:uiPriority="9" w:qFormat="1"/>
+    <w:lsdException w:name="heading 5" w:uiPriority="9" w:qFormat="1"/>
+    <w:lsdException w:name="heading 6" w:uiPriority="9" w:qFormat="1"/>
+    <w:lsdException w:name="heading 7" w:uiPriority="9" w:qFormat="1"/>
+    <w:lsdException w:name="heading 8" w:uiPriority="9" w:qFormat="1"/>
+    <w:lsdException w:name="heading 9" w:uiPriority="9" w:qFormat="1"/>
+    <w:lsdException w:name="toc 1" w:uiPriority="39"/>
+    <w:lsdException w:name="toc 2" w:uiPriority="39"/>
+    <w:lsdException w:name="toc 3" w:uiPriority="39"/>
+    <w:lsdException w:name="toc 4" w:uiPriority="39"/>
+    <w:lsdException w:name="toc 5" w:uiPriority="39"/>
+    <w:lsdException w:name="toc 6" w:uiPriority="39"/>
+    <w:lsdException w:name="toc 7" w:uiPriority="39"/>
+    <w:lsdException w:name="toc 8" w:uiPriority="39"/>
+    <w:lsdException w:name="toc 9" w:uiPriority="39"/>
+    <w:lsdException w:name="caption" w:uiPriority="35" w:qFormat="1"/>
+    <w:lsdException w:name="Title" w:semiHidden="0" w:uiPriority="10" w:unhideWhenUsed="0" w:qFormat="1"/>
+    <w:lsdException w:name="Default Paragraph Font" w:uiPriority="1"/>
+    <w:lsdException w:name="Subtitle" w:semiHidden="0" w:uiPriority="11" w:unhideWhenUsed="0" w:qFormat="1"/>
+    <w:lsdException w:name="Strong" w:semiHidden="0" w:uiPriority="22" w:unhideWhenUsed="0" w:qFormat="1"/>
+    <w:lsdException w:name="Emphasis" w:semiHidden="0" w:uiPriority="20" w:unhideWhenUsed="0" w:qFormat="1"/>
+    <w:lsdException w:name="Table Grid" w:semiHidden="0" w:uiPriority="39" w:unhideWhenUsed="0"/>
+    <w:lsdException w:name="Placeholder Text" w:unhideWhenUsed="0"/>
+    <w:lsdException w:name="No Spacing" w:semiHidden="0" w:uiPriority="1" w:unhideWhenUsed="0" w:qFormat="1"/>
+    <w:lsdException w:name="Light Shading" w:semiHidden="0" w:uiPriority="60" w:unhideWhenUsed="0"/>
+    <w:lsdException w:name="Light List" w:semiHidden="0" w:uiPriority="61" w:unhideWhenUsed="0"/>
+    <w:lsdException w:name="Light Grid" w:semiHidden="0" w:uiPriority="62" w:unhideWhenUsed="0"/>
+    <w:lsdException w:name="Medium Shading 1" w:semiHidden="0" w:uiPriority="63" w:unhideWhenUsed="0"/>
+    <w:lsdException w:name="Medium Shading 2" w:semiHidden="0" w:uiPriority="64" w:unhideWhenUsed="0"/>
+    <w:lsdException w:name="Medium List 1" w:semiHidden="0" w:uiPriority="65" w:unhideWhenUsed="0"/>
+    <w:lsdException w:name="Medium List 2" w:semiHidden="0" w:uiPriority="66" w:unhideWhenUsed="0"/>
+    <w:lsdException w:name="Medium Grid 1" w:semiHidden="0" w:uiPriority="67" w:unhideWhenUsed="0"/>
+    <w:lsdException w:name="Medium Grid 2" w:semiHidden="0" w:uiPriority="68" w:unhideWhenUsed="0"/>
+    <w:lsdException w:name="Medium Grid 3" w:semiHidden="0" w:uiPriority="69" w:unhideWhenUsed="0"/>
+    <w:lsdException w:name="Dark List" w:semiHidden="0" w:uiPriority="70" w:unhideWhenUsed="0"/>
+    <w:lsdException w:name="Colorful Shading" w:semiHidden="0" w:uiPriority="71" w:unhideWhenUsed="0"/>
+    <w:lsdException w:name="Colorful List" w:semiHidden="0" w:uiPriority="72" w:unhideWhenUsed="0"/>
+    <w:lsdException w:name="Colorful Grid" w:semiHidden="0" w:uiPriority="73" w:unhideWhenUsed="0"/>
+    <w:lsdException w:name="Light Shading Accent 1" w:semiHidden="0" w:uiPriority="60" w:unhideWhenUsed="0"/>
+    <w:lsdException w:name="Light List Accent 1" w:semiHidden="0" w:uiPriority="61" w:unhideWhenUsed="0"/>
+    <w:lsdException w:name="Light Grid Accent 1" w:semiHidden="0" w:uiPriority="62" w:unhideWhenUsed="0"/>
+    <w:lsdException w:name="Medium Shading 1 Accent 1" w:semiHidden="0" w:uiPriority="63" w:unhideWhenUsed="0"/>
+    <w:lsdException w:name="Medium Shading 2 Accent 1" w:semiHidden="0" w:uiPriority="64" w:unhideWhenUsed="0"/>
+    <w:lsdException w:name="Medium List 1 Accent 1" w:semiHidden="0" w:uiPriority="65" w:unhideWhenUsed="0"/>
+    <w:lsdException w:name="Revision" w:unhideWhenUsed="0"/>
+    <w:lsdException w:name="List Paragraph" w:semiHidden="0" w:uiPriority="34" w:unhideWhenUsed="0" w:qFormat="1"/>
+    <w:lsdException w:name="Quote" w:semiHidden="0" w:uiPriority="29" w:unhideWhenUsed="0" w:qFormat="1"/>
+    <w:lsdException w:name="Intense Quote" w:semiHidden="0" w:uiPriority="30" w:unhideWhenUsed="0" w:qFormat="1"/>
+    <w:lsdException w:name="Medium List 2 Accent 1" w:semiHidden="0" w:uiPriority="66" w:unhideWhenUsed="0"/>
+    <w:lsdException w:name="Medium Grid 1 Accent 1" w:semiHidden="0" w:uiPriority="67" w:unhideWhenUsed="0"/>
+    <w:lsdException w:name="Medium Grid 2 Accent 1" w:semiHidden="0" w:uiPriority="68" w:unhideWhenUsed="0"/>
+    <w:lsdException w:name="Medium Grid 3 Accent 1" w:semiHidden="0" w:uiPriority="69" w:unhideWhenUsed="0"/>
+    <w:lsdException w:name="Dark List Accent 1" w:semiHidden="0" w:uiPriority="70" w:unhideWhenUsed="0"/>
+    <w:lsdException w:name="Colorful Shading Accent 1" w:semiHidden="0" w:uiPriority="71" w:unhideWhenUsed="0"/>
+    <w:lsdException w:name="Colorful List Accent 1" w:semiHidden="0" w:uiPriority="72" w:unhideWhenUsed="0"/>
+    <w:lsdException w:name="Colorful Grid Accent 1" w:semiHidden="0" w:uiPriority="73" w:unhideWhenUsed="0"/>
+    <w:lsdException w:name="Light Shading Accent 2" w:semiHidden="0" w:uiPriority="60" w:unhideWhenUsed="0"/>
+    <w:lsdException w:name="Light List Accent 2" w:semiHidden="0" w:uiPriority="61" w:unhideWhenUsed="0"/>
+    <w:lsdException w:name="Light Grid Accent 2" w:semiHidden="0" w:uiPriority="62" w:unhideWhenUsed="0"/>
+    <w:lsdException w:name="Medium Shading 1 Accent 2" w:semiHidden="0" w:uiPriority="63" w:unhideWhenUsed="0"/>
+    <w:lsdException w:name="Medium Shading 2 Accent 2" w:semiHidden="0" w:uiPriority="64" w:unhideWhenUsed="0"/>
+    <w:lsdException w:name="Medium List 1 Accent 2" w:semiHidden="0" w:uiPriority="65" w:unhideWhenUsed="0"/>
+    <w:lsdException w:name="Medium List 2 Accent 2" w:semiHidden="0" w:uiPriority="66" w:unhideWhenUsed="0"/>
+    <w:lsdException w:name="Medium Grid 1 Accent 2" w:semiHidden="0" w:uiPriority="67" w:unhideWhenUsed="0"/>
+    <w:lsdException w:name="Medium Grid 2 Accent 2" w:semiHidden="0" w:uiPriority="68" w:unhideWhenUsed="0"/>
+    <w:lsdException w:name="Medium Grid 3 Accent 2" w:semiHidden="0" w:uiPriority="69" w:unhideWhenUsed="0"/>
+    <w:lsdException w:name="Dark List Accent 2" w:semiHidden="0" w:uiPriority="70" w:unhideWhenUsed="0"/>
+    <w:lsdException w:name="Colorful Shading Accent 2" w:semiHidden="0" w:uiPriority="71" w:unhideWhenUsed="0"/>
+    <w:lsdException w:name="Colorful List Accent 2" w:semiHidden="0" w:uiPriority="72" w:unhideWhenUsed="0"/>
+    <w:lsdException w:name="Colorful Grid Accent 2" w:semiHidden="0" w:uiPriority="73" w:unhideWhenUsed="0"/>
+    <w:lsdException w:name="Light Shading Accent 3" w:semiHidden="0" w:uiPriority="60" w:unhideWhenUsed="0"/>
+    <w:lsdException w:name="Light List Accent 3" w:semiHidden="0" w:uiPriority="61" w:unhideWhenUsed="0"/>
+    <w:lsdException w:name="Light Grid Accent 3" w:semiHidden="0" w:uiPriority="62" w:unhideWhenUsed="0"/>
+    <w:lsdException w:name="Medium Shading 1 Accent 3" w:semiHidden="0" w:uiPriority="63" w:unhideWhenUsed="0"/>
+    <w:lsdException w:name="Medium Shading 2 Accent 3" w:semiHidden="0" w:uiPriority="64" w:unhideWhenUsed="0"/>
+    <w:lsdException w:name="Medium List 1 Accent 3" w:semiHidden="0" w:uiPriority="65" w:unhideWhenUsed="0"/>
+    <w:lsdException w:name="Medium List 2 Accent 3" w:semiHidden="0" w:uiPriority="66" w:unhideWhenUsed="0"/>
+    <w:lsdException w:name="Medium Grid 1 Accent 3" w:semiHidden="0" w:uiPriority="67" w:unhideWhenUsed="0"/>
+    <w:lsdException w:name="Medium Grid 2 Accent 3" w:semiHidden="0" w:uiPriority="68" w:unhideWhenUsed="0"/>
+    <w:lsdException w:name="Medium Grid 3 Accent 3" w:semiHidden="0" w:uiPriority="69" w:unhideWhenUsed="0"/>
+    <w:lsdException w:name="Dark List Accent 3" w:semiHidden="0" w:uiPriority="70" w:unhideWhenUsed="0"/>
+    <w:lsdException w:name="Colorful Shading Accent 3" w:semiHidden="0" w:uiPriority="71" w:unhideWhenUsed="0"/>
+    <w:lsdException w:name="Colorful List Accent 3" w:semiHidden="0" w:uiPriority="72" w:unhideWhenUsed="0"/>
+    <w:lsdException w:name="Colorful Grid Accent 3" w:semiHidden="0" w:uiPriority="73" w:unhideWhenUsed="0"/>
+    <w:lsdException w:name="Light Shading Accent 4" w:semiHidden="0" w:uiPriority="60" w:unhideWhenUsed="0"/>
+    <w:lsdException w:name="Light List Accent 4" w:semiHidden="0" w:uiPriority="61" w:unhideWhenUsed="0"/>
+    <w:lsdException w:name="Light Grid Accent 4" w:semiHidden="0" w:uiPriority="62" w:unhideWhenUsed="0"/>
+    <w:lsdException w:name="Medium Shading 1 Accent 4" w:semiHidden="0" w:uiPriority="63" w:unhideWhenUsed="0"/>
+    <w:lsdException w:name="Medium Shading 2 Accent 4" w:semiHidden="0" w:uiPriority="64" w:unhideWhenUsed="0"/>
+    <w:lsdException w:name="Medium List 1 Accent 4" w:semiHidden="0" w:uiPriority="65" w:unhideWhenUsed="0"/>
+    <w:lsdException w:name="Medium List 2 Accent 4" w:semiHidden="0" w:uiPriority="66" w:unhideWhenUsed="0"/>
+    <w:lsdException w:name="Medium Grid 1 Accent 4" w:semiHidden="0" w:uiPriority="67" w:unhideWhenUsed="0"/>
+    <w:lsdException w:name="Medium Grid 2 Accent 4" w:semiHidden="0" w:uiPriority="68" w:unhideWhenUsed="0"/>
+    <w:lsdException w:name="Medium Grid 3 Accent 4" w:semiHidden="0" w:uiPriority="69" w:unhideWhenUsed="0"/>
+    <w:lsdException w:name="Dark List Accent 4" w:semiHidden="0" w:uiPriority="70" w:unhideWhenUsed="0"/>
+    <w:lsdException w:name="Colorful Shading Accent 4" w:semiHidden="0" w:uiPriority="71" w:unhideWhenUsed="0"/>
+    <w:lsdException w:name="Colorful List Accent 4" w:semiHidden="0" w:uiPriority="72" w:unhideWhenUsed="0"/>
+    <w:lsdException w:name="Colorful Grid Accent 4" w:semiHidden="0" w:uiPriority="73" w:unhideWhenUsed="0"/>
+    <w:lsdException w:name="Light Shading Accent 5" w:semiHidden="0" w:uiPriority="60" w:unhideWhenUsed="0"/>
+    <w:lsdException w:name="Light List Accent 5" w:semiHidden="0" w:uiPriority="61" w:unhideWhenUsed="0"/>
+    <w:lsdException w:name="Light Grid Accent 5" w:semiHidden="0" w:uiPriority="62" w:unhideWhenUsed="0"/>
+    <w:lsdException w:name="Medium Shading 1 Accent 5" w:semiHidden="0" w:uiPriority="63" w:unhideWhenUsed="0"/>
+    <w:lsdException w:name="Medium Shading 2 Accent 5" w:semiHidden="0" w:uiPriority="64" w:unhideWhenUsed="0"/>
+    <w:lsdException w:name="Medium List 1 Accent 5" w:semiHidden="0" w:uiPriority="65" w:unhideWhenUsed="0"/>
+    <w:lsdException w:name="Medium List 2 Accent 5" w:semiHidden="0" w:uiPriority="66" w:unhideWhenUsed="0"/>
+    <w:lsdException w:name="Medium Grid 1 Accent 5" w:semiHidden="0" w:uiPriority="67" w:unhideWhenUsed="0"/>
+    <w:lsdException w:name="Medium Grid 2 Accent 5" w:semiHidden="0" w:uiPriority="68" w:unhideWhenUsed="0"/>
+    <w:lsdException w:name="Medium Grid 3 Accent 5" w:semiHidden="0" w:uiPriority="69" w:unhideWhenUsed="0"/>
+    <w:lsdException w:name="Dark List Accent 5" w:semiHidden="0" w:uiPriority="70" w:unhideWhenUsed="0"/>
+    <w:lsdException w:name="Colorful Shading Accent 5" w:semiHidden="0" w:uiPriority="71" w:unhideWhenUsed="0"/>
+    <w:lsdException w:name="Colorful List Accent 5" w:semiHidden="0" w:uiPriority="72" w:unhideWhenUsed="0"/>
+    <w:lsdException w:name="Colorful Grid Accent 5" w:semiHidden="0" w:uiPriority="73" w:unhideWhenUsed="0"/>
+    <w:lsdException w:name="Light Shading Accent 6" w:semiHidden="0" w:uiPriority="60" w:unhideWhenUsed="0"/>
+    <w:lsdException w:name="Light List Accent 6" w:semiHidden="0" w:uiPriority="61" w:unhideWhenUsed="0"/>
+    <w:lsdException w:name="Light Grid Accent 6" w:semiHidden="0" w:uiPriority="62" w:unhideWhenUsed="0"/>
+    <w:lsdException w:name="Medium Shading 1 Accent 6" w:semiHidden="0" w:uiPriority="63" w:unhideWhenUsed="0"/>
+    <w:lsdException w:name="Medium Shading 2 Accent 6" w:semiHidden="0" w:uiPriority="64" w:unhideWhenUsed="0"/>
+    <w:lsdException w:name="Medium List 1 Accent 6" w:semiHidden="0" w:uiPriority="65" w:unhideWhenUsed="0"/>
+    <w:lsdException w:name="Medium List 2 Accent 6" w:semiHidden="0" w:uiPriority="66" w:unhideWhenUsed="0"/>
+    <w:lsdException w:name="Medium Grid 1 Accent 6" w:semiHidden="0" w:uiPriority="67" w:unhideWhenUsed="0"/>
+    <w:lsdException w:name="Medium Grid 2 Accent 6" w:semiHidden="0" w:uiPriority="68" w:unhideWhenUsed="0"/>
+    <w:lsdException w:name="Medium Grid 3 Accent 6" w:semiHidden="0" w:uiPriority="69" w:unhideWhenUsed="0"/>
+    <w:lsdException w:name="Dark List Accent 6" w:semiHidden="0" w:uiPriority="70" w:unhideWhenUsed="0"/>
+    <w:lsdException w:name="Colorful Shading Accent 6" w:semiHidden="0" w:uiPriority="71" w:unhideWhenUsed="0"/>
+    <w:lsdException w:name="Colorful List Accent 6" w:semiHidden="0" w:uiPriority="72" w:unhideWhenUsed="0"/>
+    <w:lsdException w:name="Colorful Grid Accent 6" w:semiHidden="0" w:uiPriority="73" w:unhideWhenUsed="0"/>
+    <w:lsdException w:name="Subtle Emphasis" w:semiHidden="0" w:uiPriority="19" w:unhideWhenUsed="0" w:qFormat="1"/>
+    <w:lsdException w:name="Intense Emphasis" w:semiHidden="0" w:uiPriority="21" w:unhideWhenUsed="0" w:qFormat="1"/>
+    <w:lsdException w:name="Subtle Reference" w:semiHidden="0" w:uiPriority="31" w:unhideWhenUsed="0" w:qFormat="1"/>
+    <w:lsdException w:name="Intense Reference" w:semiHidden="0" w:uiPriority="32" w:unhideWhenUsed="0" w:qFormat="1"/>
+    <w:lsdException w:name="Book Title" w:semiHidden="0" w:uiPriority="33" w:unhideWhenUsed="0" w:qFormat="1"/>
+    <w:lsdException w:name="Bibliography" w:uiPriority="37"/>
+    <w:lsdException w:name="TOC Heading" w:uiPriority="39" w:qFormat="1"/>
   </w:latentStyles>
   <w:style w:type="paragraph" w:default="1" w:styleId="Normal">
     <w:name w:val="Normal"/>
@@ -14508,7 +14831,7 @@
   <a:extraClrSchemeLst/>
   <a:extLst>
     <a:ext uri="{05A4C25C-085E-4340-85A3-A5531E510DB2}">
-      <thm15:themeFamily xmlns:thm15="http://schemas.microsoft.com/office/thememl/2012/main" name="Office Theme" id="{62F939B6-93AF-4DB8-9C6B-D6C7DFDC589F}" vid="{4A3C46E8-61CC-4603-A589-7422A47A8E4A}"/>
+      <thm15:themeFamily xmlns:thm15="http://schemas.microsoft.com/office/thememl/2012/main" xmlns="" name="Office Theme" id="{62F939B6-93AF-4DB8-9C6B-D6C7DFDC589F}" vid="{4A3C46E8-61CC-4603-A589-7422A47A8E4A}"/>
     </a:ext>
   </a:extLst>
 </a:theme>

</xml_diff>